<commit_message>
nuevas pantallas  en documento de prototipos
</commit_message>
<xml_diff>
--- a/documentacion/Documentacion_final/04 2 Documento de Prototipos_DRQ_PROTO.docx
+++ b/documentacion/Documentacion_final/04 2 Documento de Prototipos_DRQ_PROTO.docx
@@ -81,21 +81,7 @@
                 <w:rFonts w:asciiTheme="minorHAnsi" w:hAnsiTheme="minorHAnsi"/>
                 <w:color w:val="0000FF"/>
               </w:rPr>
-              <w:t>&lt;</w:t>
-            </w:r>
-            <w:r>
-              <w:rPr>
-                <w:rFonts w:asciiTheme="minorHAnsi" w:hAnsiTheme="minorHAnsi"/>
-                <w:color w:val="0000FF"/>
-              </w:rPr>
-              <w:t xml:space="preserve"> Introducir División/Departamento Impulsor del Proyecto </w:t>
-            </w:r>
-            <w:r>
-              <w:rPr>
-                <w:rFonts w:asciiTheme="minorHAnsi" w:hAnsiTheme="minorHAnsi"/>
-                <w:color w:val="0000FF"/>
-              </w:rPr>
-              <w:t>&gt;</w:t>
+              <w:t>Laboratorio de Análisis de Movimientos / Traumatología / Hospital Infantil Universitario Niño Jesús</w:t>
             </w:r>
           </w:p>
         </w:tc>
@@ -1784,8 +1770,6 @@
         <w:pStyle w:val="TDC2"/>
       </w:pPr>
     </w:p>
-    <w:bookmarkStart w:id="10" w:name="_GoBack"/>
-    <w:bookmarkEnd w:id="10"/>
     <w:p>
       <w:pPr>
         <w:pStyle w:val="TDC1"/>
@@ -1822,7 +1806,7 @@
         </w:rPr>
         <w:fldChar w:fldCharType="separate"/>
       </w:r>
-      <w:hyperlink w:anchor="_Toc386396150" w:history="1">
+      <w:hyperlink w:anchor="_Toc387098855" w:history="1">
         <w:r>
           <w:rPr>
             <w:rStyle w:val="Hipervnculo"/>
@@ -1869,7 +1853,7 @@
             <w:noProof/>
             <w:webHidden/>
           </w:rPr>
-          <w:instrText xml:space="preserve"> PAGEREF _Toc386396150 \h </w:instrText>
+          <w:instrText xml:space="preserve"> PAGEREF _Toc387098855 \h </w:instrText>
         </w:r>
         <w:r>
           <w:rPr>
@@ -1916,7 +1900,7 @@
           <w:lang w:val="es-ES" w:eastAsia="es-ES"/>
         </w:rPr>
       </w:pPr>
-      <w:hyperlink w:anchor="_Toc386396151" w:history="1">
+      <w:hyperlink w:anchor="_Toc387098856" w:history="1">
         <w:r>
           <w:rPr>
             <w:rStyle w:val="Hipervnculo"/>
@@ -1961,7 +1945,7 @@
             <w:noProof/>
             <w:webHidden/>
           </w:rPr>
-          <w:instrText xml:space="preserve"> PAGEREF _Toc386396151 \h </w:instrText>
+          <w:instrText xml:space="preserve"> PAGEREF _Toc387098856 \h </w:instrText>
         </w:r>
         <w:r>
           <w:rPr>
@@ -2008,7 +1992,7 @@
           <w:lang w:val="es-ES" w:eastAsia="es-ES"/>
         </w:rPr>
       </w:pPr>
-      <w:hyperlink w:anchor="_Toc386396152" w:history="1">
+      <w:hyperlink w:anchor="_Toc387098857" w:history="1">
         <w:r>
           <w:rPr>
             <w:rStyle w:val="Hipervnculo"/>
@@ -2053,7 +2037,7 @@
             <w:noProof/>
             <w:webHidden/>
           </w:rPr>
-          <w:instrText xml:space="preserve"> PAGEREF _Toc386396152 \h </w:instrText>
+          <w:instrText xml:space="preserve"> PAGEREF _Toc387098857 \h </w:instrText>
         </w:r>
         <w:r>
           <w:rPr>
@@ -2100,7 +2084,7 @@
           <w:lang w:val="es-ES" w:eastAsia="es-ES"/>
         </w:rPr>
       </w:pPr>
-      <w:hyperlink w:anchor="_Toc386396153" w:history="1">
+      <w:hyperlink w:anchor="_Toc387098858" w:history="1">
         <w:r>
           <w:rPr>
             <w:rStyle w:val="Hipervnculo"/>
@@ -2145,7 +2129,7 @@
             <w:noProof/>
             <w:webHidden/>
           </w:rPr>
-          <w:instrText xml:space="preserve"> PAGEREF _Toc386396153 \h </w:instrText>
+          <w:instrText xml:space="preserve"> PAGEREF _Toc387098858 \h </w:instrText>
         </w:r>
         <w:r>
           <w:rPr>
@@ -2194,7 +2178,7 @@
           <w:lang w:val="es-ES" w:eastAsia="es-ES"/>
         </w:rPr>
       </w:pPr>
-      <w:hyperlink w:anchor="_Toc386396154" w:history="1">
+      <w:hyperlink w:anchor="_Toc387098859" w:history="1">
         <w:r>
           <w:rPr>
             <w:rStyle w:val="Hipervnculo"/>
@@ -2241,7 +2225,7 @@
             <w:noProof/>
             <w:webHidden/>
           </w:rPr>
-          <w:instrText xml:space="preserve"> PAGEREF _Toc386396154 \h </w:instrText>
+          <w:instrText xml:space="preserve"> PAGEREF _Toc387098859 \h </w:instrText>
         </w:r>
         <w:r>
           <w:rPr>
@@ -2288,7 +2272,7 @@
           <w:lang w:val="es-ES" w:eastAsia="es-ES"/>
         </w:rPr>
       </w:pPr>
-      <w:hyperlink w:anchor="_Toc386396155" w:history="1">
+      <w:hyperlink w:anchor="_Toc387098860" w:history="1">
         <w:r>
           <w:rPr>
             <w:rStyle w:val="Hipervnculo"/>
@@ -2333,7 +2317,7 @@
             <w:noProof/>
             <w:webHidden/>
           </w:rPr>
-          <w:instrText xml:space="preserve"> PAGEREF _Toc386396155 \h </w:instrText>
+          <w:instrText xml:space="preserve"> PAGEREF _Toc387098860 \h </w:instrText>
         </w:r>
         <w:r>
           <w:rPr>
@@ -2381,7 +2365,7 @@
           <w:lang w:val="es-ES" w:eastAsia="es-ES"/>
         </w:rPr>
       </w:pPr>
-      <w:hyperlink w:anchor="_Toc386396156" w:history="1">
+      <w:hyperlink w:anchor="_Toc387098861" w:history="1">
         <w:r>
           <w:rPr>
             <w:rStyle w:val="Hipervnculo"/>
@@ -2427,7 +2411,7 @@
             <w:noProof/>
             <w:webHidden/>
           </w:rPr>
-          <w:instrText xml:space="preserve"> PAGEREF _Toc386396156 \h </w:instrText>
+          <w:instrText xml:space="preserve"> PAGEREF _Toc387098861 \h </w:instrText>
         </w:r>
         <w:r>
           <w:rPr>
@@ -2475,7 +2459,7 @@
           <w:lang w:val="es-ES" w:eastAsia="es-ES"/>
         </w:rPr>
       </w:pPr>
-      <w:hyperlink w:anchor="_Toc386396157" w:history="1">
+      <w:hyperlink w:anchor="_Toc387098862" w:history="1">
         <w:r>
           <w:rPr>
             <w:rStyle w:val="Hipervnculo"/>
@@ -2521,7 +2505,7 @@
             <w:noProof/>
             <w:webHidden/>
           </w:rPr>
-          <w:instrText xml:space="preserve"> PAGEREF _Toc386396157 \h </w:instrText>
+          <w:instrText xml:space="preserve"> PAGEREF _Toc387098862 \h </w:instrText>
         </w:r>
         <w:r>
           <w:rPr>
@@ -2569,7 +2553,7 @@
           <w:lang w:val="es-ES" w:eastAsia="es-ES"/>
         </w:rPr>
       </w:pPr>
-      <w:hyperlink w:anchor="_Toc386396158" w:history="1">
+      <w:hyperlink w:anchor="_Toc387098863" w:history="1">
         <w:r>
           <w:rPr>
             <w:rStyle w:val="Hipervnculo"/>
@@ -2615,7 +2599,7 @@
             <w:noProof/>
             <w:webHidden/>
           </w:rPr>
-          <w:instrText xml:space="preserve"> PAGEREF _Toc386396158 \h </w:instrText>
+          <w:instrText xml:space="preserve"> PAGEREF _Toc387098863 \h </w:instrText>
         </w:r>
         <w:r>
           <w:rPr>
@@ -2663,7 +2647,7 @@
           <w:lang w:val="es-ES" w:eastAsia="es-ES"/>
         </w:rPr>
       </w:pPr>
-      <w:hyperlink w:anchor="_Toc386396159" w:history="1">
+      <w:hyperlink w:anchor="_Toc387098864" w:history="1">
         <w:r>
           <w:rPr>
             <w:rStyle w:val="Hipervnculo"/>
@@ -2709,7 +2693,7 @@
             <w:noProof/>
             <w:webHidden/>
           </w:rPr>
-          <w:instrText xml:space="preserve"> PAGEREF _Toc386396159 \h </w:instrText>
+          <w:instrText xml:space="preserve"> PAGEREF _Toc387098864 \h </w:instrText>
         </w:r>
         <w:r>
           <w:rPr>
@@ -2757,7 +2741,7 @@
           <w:lang w:val="es-ES" w:eastAsia="es-ES"/>
         </w:rPr>
       </w:pPr>
-      <w:hyperlink w:anchor="_Toc386396160" w:history="1">
+      <w:hyperlink w:anchor="_Toc387098865" w:history="1">
         <w:r>
           <w:rPr>
             <w:rStyle w:val="Hipervnculo"/>
@@ -2803,7 +2787,7 @@
             <w:noProof/>
             <w:webHidden/>
           </w:rPr>
-          <w:instrText xml:space="preserve"> PAGEREF _Toc386396160 \h </w:instrText>
+          <w:instrText xml:space="preserve"> PAGEREF _Toc387098865 \h </w:instrText>
         </w:r>
         <w:r>
           <w:rPr>
@@ -2851,7 +2835,7 @@
           <w:lang w:val="es-ES" w:eastAsia="es-ES"/>
         </w:rPr>
       </w:pPr>
-      <w:hyperlink w:anchor="_Toc386396161" w:history="1">
+      <w:hyperlink w:anchor="_Toc387098866" w:history="1">
         <w:r>
           <w:rPr>
             <w:rStyle w:val="Hipervnculo"/>
@@ -2897,7 +2881,7 @@
             <w:noProof/>
             <w:webHidden/>
           </w:rPr>
-          <w:instrText xml:space="preserve"> PAGEREF _Toc386396161 \h </w:instrText>
+          <w:instrText xml:space="preserve"> PAGEREF _Toc387098866 \h </w:instrText>
         </w:r>
         <w:r>
           <w:rPr>
@@ -2945,7 +2929,7 @@
           <w:lang w:val="es-ES" w:eastAsia="es-ES"/>
         </w:rPr>
       </w:pPr>
-      <w:hyperlink w:anchor="_Toc386396162" w:history="1">
+      <w:hyperlink w:anchor="_Toc387098867" w:history="1">
         <w:r>
           <w:rPr>
             <w:rStyle w:val="Hipervnculo"/>
@@ -2991,7 +2975,7 @@
             <w:noProof/>
             <w:webHidden/>
           </w:rPr>
-          <w:instrText xml:space="preserve"> PAGEREF _Toc386396162 \h </w:instrText>
+          <w:instrText xml:space="preserve"> PAGEREF _Toc387098867 \h </w:instrText>
         </w:r>
         <w:r>
           <w:rPr>
@@ -3039,7 +3023,7 @@
           <w:lang w:val="es-ES" w:eastAsia="es-ES"/>
         </w:rPr>
       </w:pPr>
-      <w:hyperlink w:anchor="_Toc386396163" w:history="1">
+      <w:hyperlink w:anchor="_Toc387098868" w:history="1">
         <w:r>
           <w:rPr>
             <w:rStyle w:val="Hipervnculo"/>
@@ -3085,7 +3069,7 @@
             <w:noProof/>
             <w:webHidden/>
           </w:rPr>
-          <w:instrText xml:space="preserve"> PAGEREF _Toc386396163 \h </w:instrText>
+          <w:instrText xml:space="preserve"> PAGEREF _Toc387098868 \h </w:instrText>
         </w:r>
         <w:r>
           <w:rPr>
@@ -3118,6 +3102,194 @@
     </w:p>
     <w:p>
       <w:pPr>
+        <w:pStyle w:val="TDC3"/>
+        <w:tabs>
+          <w:tab w:val="left" w:pos="1200"/>
+          <w:tab w:val="right" w:leader="dot" w:pos="9913"/>
+        </w:tabs>
+        <w:rPr>
+          <w:rFonts w:eastAsiaTheme="minorEastAsia" w:cstheme="minorBidi"/>
+          <w:i w:val="0"/>
+          <w:iCs w:val="0"/>
+          <w:noProof/>
+          <w:sz w:val="22"/>
+          <w:szCs w:val="22"/>
+          <w:lang w:val="es-ES" w:eastAsia="es-ES"/>
+        </w:rPr>
+      </w:pPr>
+      <w:hyperlink w:anchor="_Toc387098869" w:history="1">
+        <w:r>
+          <w:rPr>
+            <w:rStyle w:val="Hipervnculo"/>
+            <w:noProof/>
+          </w:rPr>
+          <w:t>2.1.9</w:t>
+        </w:r>
+        <w:r>
+          <w:rPr>
+            <w:rFonts w:eastAsiaTheme="minorEastAsia" w:cstheme="minorBidi"/>
+            <w:i w:val="0"/>
+            <w:iCs w:val="0"/>
+            <w:noProof/>
+            <w:sz w:val="22"/>
+            <w:szCs w:val="22"/>
+            <w:lang w:val="es-ES" w:eastAsia="es-ES"/>
+          </w:rPr>
+          <w:tab/>
+        </w:r>
+        <w:r>
+          <w:rPr>
+            <w:rStyle w:val="Hipervnculo"/>
+            <w:noProof/>
+          </w:rPr>
+          <w:t>PT-09 VIDEO</w:t>
+        </w:r>
+        <w:r>
+          <w:rPr>
+            <w:noProof/>
+            <w:webHidden/>
+          </w:rPr>
+          <w:tab/>
+        </w:r>
+        <w:r>
+          <w:rPr>
+            <w:noProof/>
+            <w:webHidden/>
+          </w:rPr>
+          <w:fldChar w:fldCharType="begin"/>
+        </w:r>
+        <w:r>
+          <w:rPr>
+            <w:noProof/>
+            <w:webHidden/>
+          </w:rPr>
+          <w:instrText xml:space="preserve"> PAGEREF _Toc387098869 \h </w:instrText>
+        </w:r>
+        <w:r>
+          <w:rPr>
+            <w:noProof/>
+            <w:webHidden/>
+          </w:rPr>
+        </w:r>
+        <w:r>
+          <w:rPr>
+            <w:noProof/>
+            <w:webHidden/>
+          </w:rPr>
+          <w:fldChar w:fldCharType="separate"/>
+        </w:r>
+        <w:r>
+          <w:rPr>
+            <w:noProof/>
+            <w:webHidden/>
+          </w:rPr>
+          <w:t>21</w:t>
+        </w:r>
+        <w:r>
+          <w:rPr>
+            <w:noProof/>
+            <w:webHidden/>
+          </w:rPr>
+          <w:fldChar w:fldCharType="end"/>
+        </w:r>
+      </w:hyperlink>
+    </w:p>
+    <w:p>
+      <w:pPr>
+        <w:pStyle w:val="TDC3"/>
+        <w:tabs>
+          <w:tab w:val="left" w:pos="1200"/>
+          <w:tab w:val="right" w:leader="dot" w:pos="9913"/>
+        </w:tabs>
+        <w:rPr>
+          <w:rFonts w:eastAsiaTheme="minorEastAsia" w:cstheme="minorBidi"/>
+          <w:i w:val="0"/>
+          <w:iCs w:val="0"/>
+          <w:noProof/>
+          <w:sz w:val="22"/>
+          <w:szCs w:val="22"/>
+          <w:lang w:val="es-ES" w:eastAsia="es-ES"/>
+        </w:rPr>
+      </w:pPr>
+      <w:hyperlink w:anchor="_Toc387098870" w:history="1">
+        <w:r>
+          <w:rPr>
+            <w:rStyle w:val="Hipervnculo"/>
+            <w:noProof/>
+          </w:rPr>
+          <w:t>2.1.10</w:t>
+        </w:r>
+        <w:r>
+          <w:rPr>
+            <w:rFonts w:eastAsiaTheme="minorEastAsia" w:cstheme="minorBidi"/>
+            <w:i w:val="0"/>
+            <w:iCs w:val="0"/>
+            <w:noProof/>
+            <w:sz w:val="22"/>
+            <w:szCs w:val="22"/>
+            <w:lang w:val="es-ES" w:eastAsia="es-ES"/>
+          </w:rPr>
+          <w:tab/>
+        </w:r>
+        <w:r>
+          <w:rPr>
+            <w:rStyle w:val="Hipervnculo"/>
+            <w:noProof/>
+          </w:rPr>
+          <w:t>PT-10 GRAFICAS</w:t>
+        </w:r>
+        <w:r>
+          <w:rPr>
+            <w:noProof/>
+            <w:webHidden/>
+          </w:rPr>
+          <w:tab/>
+        </w:r>
+        <w:r>
+          <w:rPr>
+            <w:noProof/>
+            <w:webHidden/>
+          </w:rPr>
+          <w:fldChar w:fldCharType="begin"/>
+        </w:r>
+        <w:r>
+          <w:rPr>
+            <w:noProof/>
+            <w:webHidden/>
+          </w:rPr>
+          <w:instrText xml:space="preserve"> PAGEREF _Toc387098870 \h </w:instrText>
+        </w:r>
+        <w:r>
+          <w:rPr>
+            <w:noProof/>
+            <w:webHidden/>
+          </w:rPr>
+        </w:r>
+        <w:r>
+          <w:rPr>
+            <w:noProof/>
+            <w:webHidden/>
+          </w:rPr>
+          <w:fldChar w:fldCharType="separate"/>
+        </w:r>
+        <w:r>
+          <w:rPr>
+            <w:noProof/>
+            <w:webHidden/>
+          </w:rPr>
+          <w:t>22</w:t>
+        </w:r>
+        <w:r>
+          <w:rPr>
+            <w:noProof/>
+            <w:webHidden/>
+          </w:rPr>
+          <w:fldChar w:fldCharType="end"/>
+        </w:r>
+      </w:hyperlink>
+    </w:p>
+    <w:p>
+      <w:pPr>
         <w:rPr>
           <w:rFonts w:asciiTheme="minorHAnsi" w:hAnsiTheme="minorHAnsi"/>
           <w:lang w:val="es-ES"/>
@@ -3153,15 +3325,15 @@
         </w:rPr>
         <w:br w:type="page"/>
       </w:r>
-      <w:bookmarkStart w:id="11" w:name="_Toc265044679"/>
-      <w:bookmarkStart w:id="12" w:name="_Toc265067420"/>
-      <w:bookmarkStart w:id="13" w:name="_Toc265067480"/>
-      <w:bookmarkStart w:id="14" w:name="_Toc265067629"/>
-      <w:bookmarkStart w:id="15" w:name="_Toc265151922"/>
-      <w:bookmarkStart w:id="16" w:name="_Toc270490224"/>
-      <w:bookmarkStart w:id="17" w:name="_Toc270662321"/>
-      <w:bookmarkStart w:id="18" w:name="_Toc98053320"/>
-      <w:bookmarkStart w:id="19" w:name="_Toc386396150"/>
+      <w:bookmarkStart w:id="10" w:name="_Toc265044679"/>
+      <w:bookmarkStart w:id="11" w:name="_Toc265067420"/>
+      <w:bookmarkStart w:id="12" w:name="_Toc265067480"/>
+      <w:bookmarkStart w:id="13" w:name="_Toc265067629"/>
+      <w:bookmarkStart w:id="14" w:name="_Toc265151922"/>
+      <w:bookmarkStart w:id="15" w:name="_Toc270490224"/>
+      <w:bookmarkStart w:id="16" w:name="_Toc270662321"/>
+      <w:bookmarkStart w:id="17" w:name="_Toc98053320"/>
+      <w:bookmarkStart w:id="18" w:name="_Toc387098855"/>
       <w:r>
         <w:rPr>
           <w:rFonts w:asciiTheme="minorHAnsi" w:hAnsiTheme="minorHAnsi"/>
@@ -3179,14 +3351,14 @@
         </w:rPr>
         <w:t>ción</w:t>
       </w:r>
+      <w:bookmarkEnd w:id="10"/>
       <w:bookmarkEnd w:id="11"/>
       <w:bookmarkEnd w:id="12"/>
       <w:bookmarkEnd w:id="13"/>
       <w:bookmarkEnd w:id="14"/>
       <w:bookmarkEnd w:id="15"/>
       <w:bookmarkEnd w:id="16"/>
-      <w:bookmarkEnd w:id="17"/>
-      <w:bookmarkEnd w:id="19"/>
+      <w:bookmarkEnd w:id="18"/>
     </w:p>
     <w:p>
       <w:pPr>
@@ -3197,14 +3369,14 @@
           <w:szCs w:val="32"/>
         </w:rPr>
       </w:pPr>
-      <w:bookmarkStart w:id="20" w:name="_Toc265044680"/>
-      <w:bookmarkStart w:id="21" w:name="_Toc265067421"/>
-      <w:bookmarkStart w:id="22" w:name="_Toc265067481"/>
-      <w:bookmarkStart w:id="23" w:name="_Toc265067630"/>
-      <w:bookmarkStart w:id="24" w:name="_Toc265151923"/>
-      <w:bookmarkStart w:id="25" w:name="_Toc270490225"/>
-      <w:bookmarkStart w:id="26" w:name="_Toc270662322"/>
-      <w:bookmarkStart w:id="27" w:name="_Toc386396151"/>
+      <w:bookmarkStart w:id="19" w:name="_Toc265044680"/>
+      <w:bookmarkStart w:id="20" w:name="_Toc265067421"/>
+      <w:bookmarkStart w:id="21" w:name="_Toc265067481"/>
+      <w:bookmarkStart w:id="22" w:name="_Toc265067630"/>
+      <w:bookmarkStart w:id="23" w:name="_Toc265151923"/>
+      <w:bookmarkStart w:id="24" w:name="_Toc270490225"/>
+      <w:bookmarkStart w:id="25" w:name="_Toc270662322"/>
+      <w:bookmarkStart w:id="26" w:name="_Toc387098856"/>
       <w:r>
         <w:rPr>
           <w:rFonts w:asciiTheme="minorHAnsi" w:hAnsiTheme="minorHAnsi"/>
@@ -3213,7 +3385,8 @@
         </w:rPr>
         <w:t>Objetivo</w:t>
       </w:r>
-      <w:bookmarkEnd w:id="18"/>
+      <w:bookmarkEnd w:id="17"/>
+      <w:bookmarkEnd w:id="19"/>
       <w:bookmarkEnd w:id="20"/>
       <w:bookmarkEnd w:id="21"/>
       <w:bookmarkEnd w:id="22"/>
@@ -3221,7 +3394,6 @@
       <w:bookmarkEnd w:id="24"/>
       <w:bookmarkEnd w:id="25"/>
       <w:bookmarkEnd w:id="26"/>
-      <w:bookmarkEnd w:id="27"/>
     </w:p>
     <w:p>
       <w:pPr>
@@ -3238,22 +3410,22 @@
           <w:szCs w:val="22"/>
         </w:rPr>
       </w:pPr>
-      <w:bookmarkStart w:id="28" w:name="_Toc161740489"/>
-      <w:bookmarkStart w:id="29" w:name="_Toc264458745"/>
-      <w:bookmarkStart w:id="30" w:name="_Toc264622857"/>
-      <w:bookmarkStart w:id="31" w:name="_Toc265044682"/>
-      <w:bookmarkStart w:id="32" w:name="_Toc265067422"/>
-      <w:bookmarkStart w:id="33" w:name="_Toc265067482"/>
-      <w:bookmarkStart w:id="34" w:name="_Toc265067631"/>
-      <w:bookmarkStart w:id="35" w:name="_Toc265151924"/>
-      <w:bookmarkStart w:id="36" w:name="_Toc270490226"/>
-      <w:bookmarkStart w:id="37" w:name="_Toc270662323"/>
-      <w:bookmarkStart w:id="38" w:name="_Toc95539453"/>
-      <w:bookmarkStart w:id="39" w:name="_Toc95539371"/>
-      <w:bookmarkStart w:id="40" w:name="_Toc95538504"/>
-      <w:bookmarkStart w:id="41" w:name="_Toc94002010"/>
-      <w:bookmarkStart w:id="42" w:name="_Toc84150811"/>
-      <w:bookmarkStart w:id="43" w:name="_Toc129760952"/>
+      <w:bookmarkStart w:id="27" w:name="_Toc161740489"/>
+      <w:bookmarkStart w:id="28" w:name="_Toc264458745"/>
+      <w:bookmarkStart w:id="29" w:name="_Toc264622857"/>
+      <w:bookmarkStart w:id="30" w:name="_Toc265044682"/>
+      <w:bookmarkStart w:id="31" w:name="_Toc265067422"/>
+      <w:bookmarkStart w:id="32" w:name="_Toc265067482"/>
+      <w:bookmarkStart w:id="33" w:name="_Toc265067631"/>
+      <w:bookmarkStart w:id="34" w:name="_Toc265151924"/>
+      <w:bookmarkStart w:id="35" w:name="_Toc270490226"/>
+      <w:bookmarkStart w:id="36" w:name="_Toc270662323"/>
+      <w:bookmarkStart w:id="37" w:name="_Toc95539453"/>
+      <w:bookmarkStart w:id="38" w:name="_Toc95539371"/>
+      <w:bookmarkStart w:id="39" w:name="_Toc95538504"/>
+      <w:bookmarkStart w:id="40" w:name="_Toc94002010"/>
+      <w:bookmarkStart w:id="41" w:name="_Toc84150811"/>
+      <w:bookmarkStart w:id="42" w:name="_Toc129760952"/>
       <w:r>
         <w:rPr>
           <w:rFonts w:asciiTheme="minorHAnsi" w:hAnsiTheme="minorHAnsi"/>
@@ -3283,7 +3455,7 @@
           <w:szCs w:val="32"/>
         </w:rPr>
       </w:pPr>
-      <w:bookmarkStart w:id="44" w:name="_Toc386396152"/>
+      <w:bookmarkStart w:id="43" w:name="_Toc387098857"/>
       <w:r>
         <w:rPr>
           <w:rFonts w:asciiTheme="minorHAnsi" w:hAnsiTheme="minorHAnsi"/>
@@ -3292,6 +3464,7 @@
         </w:rPr>
         <w:t>Definiciones, Acrónimos y Abreviaturas</w:t>
       </w:r>
+      <w:bookmarkEnd w:id="27"/>
       <w:bookmarkEnd w:id="28"/>
       <w:bookmarkEnd w:id="29"/>
       <w:bookmarkEnd w:id="30"/>
@@ -3301,8 +3474,7 @@
       <w:bookmarkEnd w:id="34"/>
       <w:bookmarkEnd w:id="35"/>
       <w:bookmarkEnd w:id="36"/>
-      <w:bookmarkEnd w:id="37"/>
-      <w:bookmarkEnd w:id="44"/>
+      <w:bookmarkEnd w:id="43"/>
     </w:p>
     <w:p>
       <w:pPr>
@@ -3468,25 +3640,25 @@
           <w:szCs w:val="32"/>
         </w:rPr>
       </w:pPr>
-      <w:bookmarkStart w:id="45" w:name="_Toc161740490"/>
-      <w:bookmarkStart w:id="46" w:name="_Toc264458746"/>
-      <w:bookmarkStart w:id="47" w:name="_Toc264622858"/>
-      <w:bookmarkStart w:id="48" w:name="_Toc265044683"/>
-      <w:bookmarkStart w:id="49" w:name="_Toc265067423"/>
-      <w:bookmarkStart w:id="50" w:name="_Toc265067483"/>
-      <w:bookmarkStart w:id="51" w:name="_Toc265067632"/>
-      <w:bookmarkStart w:id="52" w:name="_Toc265151925"/>
-      <w:bookmarkStart w:id="53" w:name="_Toc270490227"/>
-      <w:bookmarkStart w:id="54" w:name="_Toc270662324"/>
-      <w:bookmarkStart w:id="55" w:name="_Toc95539452"/>
-      <w:bookmarkStart w:id="56" w:name="_Toc95539370"/>
-      <w:bookmarkStart w:id="57" w:name="_Toc95538503"/>
-      <w:bookmarkStart w:id="58" w:name="_Toc94002009"/>
-      <w:bookmarkStart w:id="59" w:name="_Toc93831102"/>
-      <w:bookmarkStart w:id="60" w:name="_Toc129760951"/>
-      <w:bookmarkStart w:id="61" w:name="_Toc129768830"/>
-      <w:bookmarkStart w:id="62" w:name="_Toc130007235"/>
-      <w:bookmarkStart w:id="63" w:name="_Toc386396153"/>
+      <w:bookmarkStart w:id="44" w:name="_Toc161740490"/>
+      <w:bookmarkStart w:id="45" w:name="_Toc264458746"/>
+      <w:bookmarkStart w:id="46" w:name="_Toc264622858"/>
+      <w:bookmarkStart w:id="47" w:name="_Toc265044683"/>
+      <w:bookmarkStart w:id="48" w:name="_Toc265067423"/>
+      <w:bookmarkStart w:id="49" w:name="_Toc265067483"/>
+      <w:bookmarkStart w:id="50" w:name="_Toc265067632"/>
+      <w:bookmarkStart w:id="51" w:name="_Toc265151925"/>
+      <w:bookmarkStart w:id="52" w:name="_Toc270490227"/>
+      <w:bookmarkStart w:id="53" w:name="_Toc270662324"/>
+      <w:bookmarkStart w:id="54" w:name="_Toc95539452"/>
+      <w:bookmarkStart w:id="55" w:name="_Toc95539370"/>
+      <w:bookmarkStart w:id="56" w:name="_Toc95538503"/>
+      <w:bookmarkStart w:id="57" w:name="_Toc94002009"/>
+      <w:bookmarkStart w:id="58" w:name="_Toc93831102"/>
+      <w:bookmarkStart w:id="59" w:name="_Toc129760951"/>
+      <w:bookmarkStart w:id="60" w:name="_Toc129768830"/>
+      <w:bookmarkStart w:id="61" w:name="_Toc130007235"/>
+      <w:bookmarkStart w:id="62" w:name="_Toc387098858"/>
       <w:r>
         <w:rPr>
           <w:rFonts w:asciiTheme="minorHAnsi" w:hAnsiTheme="minorHAnsi"/>
@@ -3495,6 +3667,7 @@
         </w:rPr>
         <w:t>Referencias</w:t>
       </w:r>
+      <w:bookmarkEnd w:id="44"/>
       <w:bookmarkEnd w:id="45"/>
       <w:bookmarkEnd w:id="46"/>
       <w:bookmarkEnd w:id="47"/>
@@ -3504,8 +3677,7 @@
       <w:bookmarkEnd w:id="51"/>
       <w:bookmarkEnd w:id="52"/>
       <w:bookmarkEnd w:id="53"/>
-      <w:bookmarkEnd w:id="54"/>
-      <w:bookmarkEnd w:id="63"/>
+      <w:bookmarkEnd w:id="62"/>
     </w:p>
     <w:p>
       <w:pPr>
@@ -3516,8 +3688,9 @@
           <w:color w:val="000000"/>
         </w:rPr>
       </w:pPr>
-      <w:bookmarkStart w:id="64" w:name="_Toc129768831"/>
-      <w:bookmarkStart w:id="65" w:name="_Toc130007236"/>
+      <w:bookmarkStart w:id="63" w:name="_Toc129768831"/>
+      <w:bookmarkStart w:id="64" w:name="_Toc130007236"/>
+      <w:bookmarkEnd w:id="54"/>
       <w:bookmarkEnd w:id="55"/>
       <w:bookmarkEnd w:id="56"/>
       <w:bookmarkEnd w:id="57"/>
@@ -3525,7 +3698,6 @@
       <w:bookmarkEnd w:id="59"/>
       <w:bookmarkEnd w:id="60"/>
       <w:bookmarkEnd w:id="61"/>
-      <w:bookmarkEnd w:id="62"/>
     </w:p>
     <w:tbl>
       <w:tblPr>
@@ -4022,15 +4194,15 @@
           <w:sz w:val="20"/>
         </w:rPr>
       </w:pPr>
-      <w:bookmarkStart w:id="66" w:name="_Toc89141318"/>
+      <w:bookmarkStart w:id="65" w:name="_Toc89141318"/>
+      <w:bookmarkEnd w:id="37"/>
       <w:bookmarkEnd w:id="38"/>
       <w:bookmarkEnd w:id="39"/>
       <w:bookmarkEnd w:id="40"/>
       <w:bookmarkEnd w:id="41"/>
       <w:bookmarkEnd w:id="42"/>
-      <w:bookmarkEnd w:id="43"/>
+      <w:bookmarkEnd w:id="63"/>
       <w:bookmarkEnd w:id="64"/>
-      <w:bookmarkEnd w:id="65"/>
     </w:p>
     <w:p>
       <w:pPr>
@@ -4072,8 +4244,8 @@
           <w:szCs w:val="40"/>
         </w:rPr>
       </w:pPr>
-      <w:bookmarkStart w:id="67" w:name="_Toc265044684"/>
-      <w:bookmarkStart w:id="68" w:name="_Toc386396154"/>
+      <w:bookmarkStart w:id="66" w:name="_Toc265044684"/>
+      <w:bookmarkStart w:id="67" w:name="_Toc387098859"/>
       <w:r>
         <w:rPr>
           <w:rFonts w:asciiTheme="minorHAnsi" w:hAnsiTheme="minorHAnsi"/>
@@ -4083,7 +4255,7 @@
         <w:lastRenderedPageBreak/>
         <w:t>Grupo Prototipos GPT-CDU-1</w:t>
       </w:r>
-      <w:bookmarkEnd w:id="68"/>
+      <w:bookmarkEnd w:id="67"/>
     </w:p>
     <w:p>
       <w:pPr>
@@ -4235,11 +4407,11 @@
       <w:pPr>
         <w:pStyle w:val="Ttulo2"/>
       </w:pPr>
-      <w:bookmarkStart w:id="69" w:name="_Toc386396155"/>
+      <w:bookmarkStart w:id="68" w:name="_Toc387098860"/>
       <w:r>
         <w:t>Diagrama de Navegación</w:t>
       </w:r>
-      <w:bookmarkEnd w:id="69"/>
+      <w:bookmarkEnd w:id="68"/>
     </w:p>
     <w:p>
       <w:pPr>
@@ -4336,7 +4508,7 @@
         <mc:AlternateContent>
           <mc:Choice Requires="wps">
             <w:drawing>
-              <wp:anchor distT="0" distB="0" distL="114300" distR="114300" simplePos="0" relativeHeight="251765760" behindDoc="0" locked="0" layoutInCell="1" allowOverlap="1" wp14:anchorId="70B2CE1E" wp14:editId="169A4A9D">
+              <wp:anchor distT="0" distB="0" distL="114300" distR="114300" simplePos="0" relativeHeight="251765760" behindDoc="0" locked="0" layoutInCell="1" allowOverlap="1" wp14:anchorId="43C18D2B" wp14:editId="73519132">
                 <wp:simplePos x="0" y="0"/>
                 <wp:positionH relativeFrom="column">
                   <wp:posOffset>4408805</wp:posOffset>
@@ -4397,15 +4569,7 @@
                                 <w:szCs w:val="14"/>
                                 <w:lang w:val="es-ES"/>
                               </w:rPr>
-                              <w:t xml:space="preserve">Añadir </w:t>
-                            </w:r>
-                            <w:r>
-                              <w:rPr>
-                                <w:sz w:val="14"/>
-                                <w:szCs w:val="14"/>
-                                <w:lang w:val="es-ES"/>
-                              </w:rPr>
-                              <w:t>video</w:t>
+                              <w:t>Añadir video</w:t>
                             </w:r>
                           </w:p>
                         </w:txbxContent>
@@ -4451,15 +4615,7 @@
                           <w:szCs w:val="14"/>
                           <w:lang w:val="es-ES"/>
                         </w:rPr>
-                        <w:t xml:space="preserve">Añadir </w:t>
-                      </w:r>
-                      <w:r>
-                        <w:rPr>
-                          <w:sz w:val="14"/>
-                          <w:szCs w:val="14"/>
-                          <w:lang w:val="es-ES"/>
-                        </w:rPr>
-                        <w:t>video</w:t>
+                        <w:t>Añadir video</w:t>
                       </w:r>
                     </w:p>
                   </w:txbxContent>
@@ -4482,7 +4638,7 @@
         <mc:AlternateContent>
           <mc:Choice Requires="wps">
             <w:drawing>
-              <wp:anchor distT="0" distB="0" distL="114300" distR="114300" simplePos="0" relativeHeight="251745280" behindDoc="0" locked="0" layoutInCell="1" allowOverlap="1" wp14:anchorId="382D2A4C" wp14:editId="37BC8777">
+              <wp:anchor distT="0" distB="0" distL="114300" distR="114300" simplePos="0" relativeHeight="251745280" behindDoc="0" locked="0" layoutInCell="1" allowOverlap="1" wp14:anchorId="1B3C1E8E" wp14:editId="6C6CFCEF">
                 <wp:simplePos x="0" y="0"/>
                 <wp:positionH relativeFrom="column">
                   <wp:posOffset>5121275</wp:posOffset>
@@ -4540,23 +4696,7 @@
                                 <w:szCs w:val="16"/>
                                 <w:lang w:val="es-ES"/>
                               </w:rPr>
-                              <w:t xml:space="preserve">Alta </w:t>
-                            </w:r>
-                            <w:r>
-                              <w:rPr>
-                                <w:sz w:val="16"/>
-                                <w:szCs w:val="16"/>
-                                <w:lang w:val="es-ES"/>
-                              </w:rPr>
-                              <w:t>video</w:t>
-                            </w:r>
-                            <w:r>
-                              <w:rPr>
-                                <w:sz w:val="16"/>
-                                <w:szCs w:val="16"/>
-                                <w:lang w:val="es-ES"/>
-                              </w:rPr>
-                              <w:t>.</w:t>
+                              <w:t>Alta video.</w:t>
                             </w:r>
                           </w:p>
                         </w:txbxContent>
@@ -4601,23 +4741,7 @@
                           <w:szCs w:val="16"/>
                           <w:lang w:val="es-ES"/>
                         </w:rPr>
-                        <w:t xml:space="preserve">Alta </w:t>
-                      </w:r>
-                      <w:r>
-                        <w:rPr>
-                          <w:sz w:val="16"/>
-                          <w:szCs w:val="16"/>
-                          <w:lang w:val="es-ES"/>
-                        </w:rPr>
-                        <w:t>video</w:t>
-                      </w:r>
-                      <w:r>
-                        <w:rPr>
-                          <w:sz w:val="16"/>
-                          <w:szCs w:val="16"/>
-                          <w:lang w:val="es-ES"/>
-                        </w:rPr>
-                        <w:t>.</w:t>
+                        <w:t>Alta video.</w:t>
                       </w:r>
                     </w:p>
                   </w:txbxContent>
@@ -4640,7 +4764,7 @@
         <mc:AlternateContent>
           <mc:Choice Requires="wps">
             <w:drawing>
-              <wp:anchor distT="0" distB="0" distL="114300" distR="114300" simplePos="0" relativeHeight="251735040" behindDoc="0" locked="0" layoutInCell="1" allowOverlap="1" wp14:anchorId="56A5C29C" wp14:editId="3027C778">
+              <wp:anchor distT="0" distB="0" distL="114300" distR="114300" simplePos="0" relativeHeight="251735040" behindDoc="0" locked="0" layoutInCell="1" allowOverlap="1" wp14:anchorId="2C304460" wp14:editId="52BBF1E9">
                 <wp:simplePos x="0" y="0"/>
                 <wp:positionH relativeFrom="column">
                   <wp:posOffset>3825875</wp:posOffset>
@@ -4812,101 +4936,16 @@
         <mc:AlternateContent>
           <mc:Choice Requires="wps">
             <w:drawing>
-              <wp:anchor distT="0" distB="0" distL="114300" distR="114300" simplePos="0" relativeHeight="251799552" behindDoc="0" locked="0" layoutInCell="1" allowOverlap="1" wp14:anchorId="5124E09C" wp14:editId="0EC9A89A">
+              <wp:anchor distT="0" distB="0" distL="114300" distR="114300" simplePos="0" relativeHeight="251761664" behindDoc="0" locked="0" layoutInCell="1" allowOverlap="1" wp14:anchorId="74F385A2" wp14:editId="3D5A8B3E">
                 <wp:simplePos x="0" y="0"/>
                 <wp:positionH relativeFrom="column">
-                  <wp:posOffset>4409440</wp:posOffset>
+                  <wp:posOffset>2303780</wp:posOffset>
                 </wp:positionH>
                 <wp:positionV relativeFrom="paragraph">
-                  <wp:posOffset>200660</wp:posOffset>
+                  <wp:posOffset>200025</wp:posOffset>
                 </wp:positionV>
-                <wp:extent cx="722631" cy="1"/>
-                <wp:effectExtent l="38100" t="76200" r="0" b="114300"/>
-                <wp:wrapNone/>
-                <wp:docPr id="111" name="111 Conector recto de flecha"/>
-                <wp:cNvGraphicFramePr/>
-                <a:graphic xmlns:a="http://schemas.openxmlformats.org/drawingml/2006/main">
-                  <a:graphicData uri="http://schemas.microsoft.com/office/word/2010/wordprocessingShape">
-                    <wps:wsp>
-                      <wps:cNvCnPr/>
-                      <wps:spPr>
-                        <a:xfrm flipH="1" flipV="1">
-                          <a:off x="0" y="0"/>
-                          <a:ext cx="722631" cy="1"/>
-                        </a:xfrm>
-                        <a:prstGeom prst="straightConnector1">
-                          <a:avLst/>
-                        </a:prstGeom>
-                        <a:ln>
-                          <a:solidFill>
-                            <a:srgbClr val="FF0000"/>
-                          </a:solidFill>
-                          <a:tailEnd type="arrow"/>
-                        </a:ln>
-                      </wps:spPr>
-                      <wps:style>
-                        <a:lnRef idx="1">
-                          <a:schemeClr val="accent1"/>
-                        </a:lnRef>
-                        <a:fillRef idx="0">
-                          <a:schemeClr val="accent1"/>
-                        </a:fillRef>
-                        <a:effectRef idx="0">
-                          <a:schemeClr val="accent1"/>
-                        </a:effectRef>
-                        <a:fontRef idx="minor">
-                          <a:schemeClr val="tx1"/>
-                        </a:fontRef>
-                      </wps:style>
-                      <wps:bodyPr/>
-                    </wps:wsp>
-                  </a:graphicData>
-                </a:graphic>
-                <wp14:sizeRelH relativeFrom="margin">
-                  <wp14:pctWidth>0</wp14:pctWidth>
-                </wp14:sizeRelH>
-                <wp14:sizeRelV relativeFrom="margin">
-                  <wp14:pctHeight>0</wp14:pctHeight>
-                </wp14:sizeRelV>
-              </wp:anchor>
-            </w:drawing>
-          </mc:Choice>
-          <mc:Fallback>
-            <w:pict>
-              <v:shapetype id="_x0000_t32" coordsize="21600,21600" o:spt="32" o:oned="t" path="m,l21600,21600e" filled="f">
-                <v:path arrowok="t" fillok="f" o:connecttype="none"/>
-                <o:lock v:ext="edit" shapetype="t"/>
-              </v:shapetype>
-              <v:shape id="111 Conector recto de flecha" o:spid="_x0000_s1026" type="#_x0000_t32" style="position:absolute;margin-left:347.2pt;margin-top:15.8pt;width:56.9pt;height:0;flip:x y;z-index:251799552;visibility:visible;mso-wrap-style:square;mso-width-percent:0;mso-height-percent:0;mso-wrap-distance-left:9pt;mso-wrap-distance-top:0;mso-wrap-distance-right:9pt;mso-wrap-distance-bottom:0;mso-position-horizontal:absolute;mso-position-horizontal-relative:text;mso-position-vertical:absolute;mso-position-vertical-relative:text;mso-width-percent:0;mso-height-percent:0;mso-width-relative:margin;mso-height-relative:margin" o:gfxdata="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" strokecolor="red">
-                <v:stroke endarrow="open"/>
-              </v:shape>
-            </w:pict>
-          </mc:Fallback>
-        </mc:AlternateContent>
-      </w:r>
-      <w:r>
-        <w:rPr>
-          <w:rFonts w:asciiTheme="minorHAnsi" w:hAnsiTheme="minorHAnsi"/>
-          <w:i/>
-          <w:noProof/>
-          <w:color w:val="FF0000"/>
-          <w:sz w:val="18"/>
-          <w:szCs w:val="18"/>
-          <w:lang w:val="es-ES" w:eastAsia="es-ES"/>
-        </w:rPr>
-        <mc:AlternateContent>
-          <mc:Choice Requires="wps">
-            <w:drawing>
-              <wp:anchor distT="0" distB="0" distL="114300" distR="114300" simplePos="0" relativeHeight="251761664" behindDoc="0" locked="0" layoutInCell="1" allowOverlap="1" wp14:anchorId="6955CCF2" wp14:editId="1BA4582D">
-                <wp:simplePos x="0" y="0"/>
-                <wp:positionH relativeFrom="column">
-                  <wp:posOffset>2561590</wp:posOffset>
-                </wp:positionH>
-                <wp:positionV relativeFrom="paragraph">
-                  <wp:posOffset>29845</wp:posOffset>
-                </wp:positionV>
-                <wp:extent cx="1009650" cy="209550"/>
-                <wp:effectExtent l="0" t="76200" r="0" b="95250"/>
+                <wp:extent cx="952500" cy="180975"/>
+                <wp:effectExtent l="0" t="0" r="0" b="0"/>
                 <wp:wrapNone/>
                 <wp:docPr id="90" name="90 Cuadro de texto"/>
                 <wp:cNvGraphicFramePr/>
@@ -4915,9 +4954,9 @@
                     <wps:wsp>
                       <wps:cNvSpPr txBox="1"/>
                       <wps:spPr>
-                        <a:xfrm rot="20844006">
+                        <a:xfrm>
                           <a:off x="0" y="0"/>
-                          <a:ext cx="1009650" cy="209550"/>
+                          <a:ext cx="952500" cy="180975"/>
                         </a:xfrm>
                         <a:prstGeom prst="rect">
                           <a:avLst/>
@@ -4993,7 +5032,7 @@
           </mc:Choice>
           <mc:Fallback>
             <w:pict>
-              <v:shape id="90 Cuadro de texto" o:spid="_x0000_s1029" type="#_x0000_t202" style="position:absolute;margin-left:201.7pt;margin-top:2.35pt;width:79.5pt;height:16.5pt;rotation:-825747fd;z-index:251761664;visibility:visible;mso-wrap-style:square;mso-width-percent:0;mso-height-percent:0;mso-wrap-distance-left:9pt;mso-wrap-distance-top:0;mso-wrap-distance-right:9pt;mso-wrap-distance-bottom:0;mso-position-horizontal:absolute;mso-position-horizontal-relative:text;mso-position-vertical:absolute;mso-position-vertical-relative:text;mso-width-percent:0;mso-height-percent:0;mso-width-relative:margin;mso-height-relative:margin;v-text-anchor:top" o:gfxdata="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" filled="f" stroked="f" strokeweight=".5pt">
+              <v:shape id="90 Cuadro de texto" o:spid="_x0000_s1029" type="#_x0000_t202" style="position:absolute;margin-left:181.4pt;margin-top:15.75pt;width:75pt;height:14.25pt;z-index:251761664;visibility:visible;mso-wrap-style:square;mso-width-percent:0;mso-height-percent:0;mso-wrap-distance-left:9pt;mso-wrap-distance-top:0;mso-wrap-distance-right:9pt;mso-wrap-distance-bottom:0;mso-position-horizontal:absolute;mso-position-horizontal-relative:text;mso-position-vertical:absolute;mso-position-vertical-relative:text;mso-width-percent:0;mso-height-percent:0;mso-width-relative:margin;mso-height-relative:margin;v-text-anchor:top" o:gfxdata="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" filled="f" stroked="f" strokeweight=".5pt">
                 <v:textbox>
                   <w:txbxContent>
                     <w:p>
@@ -5043,7 +5082,183 @@
         <mc:AlternateContent>
           <mc:Choice Requires="wps">
             <w:drawing>
-              <wp:anchor distT="0" distB="0" distL="114300" distR="114300" simplePos="0" relativeHeight="251747328" behindDoc="0" locked="0" layoutInCell="1" allowOverlap="1" wp14:anchorId="0AD77E48" wp14:editId="08145206">
+              <wp:anchor distT="0" distB="0" distL="114300" distR="114300" simplePos="0" relativeHeight="251736064" behindDoc="0" locked="0" layoutInCell="1" allowOverlap="1" wp14:anchorId="109C2E5C" wp14:editId="52AB2ACE">
+                <wp:simplePos x="0" y="0"/>
+                <wp:positionH relativeFrom="column">
+                  <wp:posOffset>2352040</wp:posOffset>
+                </wp:positionH>
+                <wp:positionV relativeFrom="paragraph">
+                  <wp:posOffset>1</wp:posOffset>
+                </wp:positionV>
+                <wp:extent cx="1475105" cy="390524"/>
+                <wp:effectExtent l="0" t="76200" r="0" b="29210"/>
+                <wp:wrapNone/>
+                <wp:docPr id="71" name="71 Conector recto de flecha"/>
+                <wp:cNvGraphicFramePr/>
+                <a:graphic xmlns:a="http://schemas.openxmlformats.org/drawingml/2006/main">
+                  <a:graphicData uri="http://schemas.microsoft.com/office/word/2010/wordprocessingShape">
+                    <wps:wsp>
+                      <wps:cNvCnPr/>
+                      <wps:spPr>
+                        <a:xfrm flipV="1">
+                          <a:off x="0" y="0"/>
+                          <a:ext cx="1475105" cy="390524"/>
+                        </a:xfrm>
+                        <a:prstGeom prst="bentConnector3">
+                          <a:avLst>
+                            <a:gd name="adj1" fmla="val 50000"/>
+                          </a:avLst>
+                        </a:prstGeom>
+                        <a:ln>
+                          <a:tailEnd type="arrow"/>
+                        </a:ln>
+                      </wps:spPr>
+                      <wps:style>
+                        <a:lnRef idx="1">
+                          <a:schemeClr val="accent1"/>
+                        </a:lnRef>
+                        <a:fillRef idx="0">
+                          <a:schemeClr val="accent1"/>
+                        </a:fillRef>
+                        <a:effectRef idx="0">
+                          <a:schemeClr val="accent1"/>
+                        </a:effectRef>
+                        <a:fontRef idx="minor">
+                          <a:schemeClr val="tx1"/>
+                        </a:fontRef>
+                      </wps:style>
+                      <wps:bodyPr/>
+                    </wps:wsp>
+                  </a:graphicData>
+                </a:graphic>
+                <wp14:sizeRelH relativeFrom="margin">
+                  <wp14:pctWidth>0</wp14:pctWidth>
+                </wp14:sizeRelH>
+                <wp14:sizeRelV relativeFrom="margin">
+                  <wp14:pctHeight>0</wp14:pctHeight>
+                </wp14:sizeRelV>
+              </wp:anchor>
+            </w:drawing>
+          </mc:Choice>
+          <mc:Fallback>
+            <w:pict>
+              <v:shapetype id="_x0000_t34" coordsize="21600,21600" o:spt="34" o:oned="t" adj="10800" path="m,l@0,0@0,21600,21600,21600e" filled="f">
+                <v:stroke joinstyle="miter"/>
+                <v:formulas>
+                  <v:f eqn="val #0"/>
+                </v:formulas>
+                <v:path arrowok="t" fillok="f" o:connecttype="none"/>
+                <v:handles>
+                  <v:h position="#0,center"/>
+                </v:handles>
+                <o:lock v:ext="edit" shapetype="t"/>
+              </v:shapetype>
+              <v:shape id="71 Conector recto de flecha" o:spid="_x0000_s1026" type="#_x0000_t34" style="position:absolute;margin-left:185.2pt;margin-top:0;width:116.15pt;height:30.75pt;flip:y;z-index:251736064;visibility:visible;mso-wrap-style:square;mso-width-percent:0;mso-height-percent:0;mso-wrap-distance-left:9pt;mso-wrap-distance-top:0;mso-wrap-distance-right:9pt;mso-wrap-distance-bottom:0;mso-position-horizontal:absolute;mso-position-horizontal-relative:text;mso-position-vertical:absolute;mso-position-vertical-relative:text;mso-width-percent:0;mso-height-percent:0;mso-width-relative:margin;mso-height-relative:margin" o:gfxdata="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" strokecolor="#4579b8 [3044]">
+                <v:stroke endarrow="open"/>
+              </v:shape>
+            </w:pict>
+          </mc:Fallback>
+        </mc:AlternateContent>
+      </w:r>
+      <w:r>
+        <w:rPr>
+          <w:rFonts w:asciiTheme="minorHAnsi" w:hAnsiTheme="minorHAnsi"/>
+          <w:i/>
+          <w:noProof/>
+          <w:color w:val="FF0000"/>
+          <w:sz w:val="18"/>
+          <w:szCs w:val="18"/>
+          <w:lang w:val="es-ES" w:eastAsia="es-ES"/>
+        </w:rPr>
+        <mc:AlternateContent>
+          <mc:Choice Requires="wps">
+            <w:drawing>
+              <wp:anchor distT="0" distB="0" distL="114300" distR="114300" simplePos="0" relativeHeight="251799552" behindDoc="0" locked="0" layoutInCell="1" allowOverlap="1" wp14:anchorId="402A7ADF" wp14:editId="38B899B3">
+                <wp:simplePos x="0" y="0"/>
+                <wp:positionH relativeFrom="column">
+                  <wp:posOffset>4409440</wp:posOffset>
+                </wp:positionH>
+                <wp:positionV relativeFrom="paragraph">
+                  <wp:posOffset>200660</wp:posOffset>
+                </wp:positionV>
+                <wp:extent cx="722631" cy="1"/>
+                <wp:effectExtent l="38100" t="76200" r="0" b="114300"/>
+                <wp:wrapNone/>
+                <wp:docPr id="111" name="111 Conector recto de flecha"/>
+                <wp:cNvGraphicFramePr/>
+                <a:graphic xmlns:a="http://schemas.openxmlformats.org/drawingml/2006/main">
+                  <a:graphicData uri="http://schemas.microsoft.com/office/word/2010/wordprocessingShape">
+                    <wps:wsp>
+                      <wps:cNvCnPr/>
+                      <wps:spPr>
+                        <a:xfrm flipH="1" flipV="1">
+                          <a:off x="0" y="0"/>
+                          <a:ext cx="722631" cy="1"/>
+                        </a:xfrm>
+                        <a:prstGeom prst="straightConnector1">
+                          <a:avLst/>
+                        </a:prstGeom>
+                        <a:ln>
+                          <a:solidFill>
+                            <a:srgbClr val="FF0000"/>
+                          </a:solidFill>
+                          <a:tailEnd type="arrow"/>
+                        </a:ln>
+                      </wps:spPr>
+                      <wps:style>
+                        <a:lnRef idx="1">
+                          <a:schemeClr val="accent1"/>
+                        </a:lnRef>
+                        <a:fillRef idx="0">
+                          <a:schemeClr val="accent1"/>
+                        </a:fillRef>
+                        <a:effectRef idx="0">
+                          <a:schemeClr val="accent1"/>
+                        </a:effectRef>
+                        <a:fontRef idx="minor">
+                          <a:schemeClr val="tx1"/>
+                        </a:fontRef>
+                      </wps:style>
+                      <wps:bodyPr/>
+                    </wps:wsp>
+                  </a:graphicData>
+                </a:graphic>
+                <wp14:sizeRelH relativeFrom="margin">
+                  <wp14:pctWidth>0</wp14:pctWidth>
+                </wp14:sizeRelH>
+                <wp14:sizeRelV relativeFrom="margin">
+                  <wp14:pctHeight>0</wp14:pctHeight>
+                </wp14:sizeRelV>
+              </wp:anchor>
+            </w:drawing>
+          </mc:Choice>
+          <mc:Fallback>
+            <w:pict>
+              <v:shapetype id="_x0000_t32" coordsize="21600,21600" o:spt="32" o:oned="t" path="m,l21600,21600e" filled="f">
+                <v:path arrowok="t" fillok="f" o:connecttype="none"/>
+                <o:lock v:ext="edit" shapetype="t"/>
+              </v:shapetype>
+              <v:shape id="111 Conector recto de flecha" o:spid="_x0000_s1026" type="#_x0000_t32" style="position:absolute;margin-left:347.2pt;margin-top:15.8pt;width:56.9pt;height:0;flip:x y;z-index:251799552;visibility:visible;mso-wrap-style:square;mso-width-percent:0;mso-height-percent:0;mso-wrap-distance-left:9pt;mso-wrap-distance-top:0;mso-wrap-distance-right:9pt;mso-wrap-distance-bottom:0;mso-position-horizontal:absolute;mso-position-horizontal-relative:text;mso-position-vertical:absolute;mso-position-vertical-relative:text;mso-width-percent:0;mso-height-percent:0;mso-width-relative:margin;mso-height-relative:margin" o:gfxdata="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" strokecolor="red">
+                <v:stroke endarrow="open"/>
+              </v:shape>
+            </w:pict>
+          </mc:Fallback>
+        </mc:AlternateContent>
+      </w:r>
+      <w:r>
+        <w:rPr>
+          <w:rFonts w:asciiTheme="minorHAnsi" w:hAnsiTheme="minorHAnsi"/>
+          <w:i/>
+          <w:noProof/>
+          <w:color w:val="FF0000"/>
+          <w:sz w:val="18"/>
+          <w:szCs w:val="18"/>
+          <w:lang w:val="es-ES" w:eastAsia="es-ES"/>
+        </w:rPr>
+        <mc:AlternateContent>
+          <mc:Choice Requires="wps">
+            <w:drawing>
+              <wp:anchor distT="0" distB="0" distL="114300" distR="114300" simplePos="0" relativeHeight="251747328" behindDoc="0" locked="0" layoutInCell="1" allowOverlap="1" wp14:anchorId="1CED35F5" wp14:editId="533BA7E2">
                 <wp:simplePos x="0" y="0"/>
                 <wp:positionH relativeFrom="column">
                   <wp:posOffset>4409440</wp:posOffset>
@@ -5102,81 +5317,6 @@
           <mc:Fallback>
             <w:pict>
               <v:shape id="77 Conector recto de flecha" o:spid="_x0000_s1026" type="#_x0000_t32" style="position:absolute;margin-left:347.2pt;margin-top:10.4pt;width:56.2pt;height:0;z-index:251747328;visibility:visible;mso-wrap-style:square;mso-width-percent:0;mso-height-percent:0;mso-wrap-distance-left:9pt;mso-wrap-distance-top:0;mso-wrap-distance-right:9pt;mso-wrap-distance-bottom:0;mso-position-horizontal:absolute;mso-position-horizontal-relative:text;mso-position-vertical:absolute;mso-position-vertical-relative:text;mso-width-percent:0;mso-height-percent:0;mso-width-relative:margin;mso-height-relative:margin" o:gfxdata="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" strokecolor="#4579b8 [3044]">
-                <v:stroke endarrow="open"/>
-              </v:shape>
-            </w:pict>
-          </mc:Fallback>
-        </mc:AlternateContent>
-      </w:r>
-      <w:r>
-        <w:rPr>
-          <w:rFonts w:asciiTheme="minorHAnsi" w:hAnsiTheme="minorHAnsi"/>
-          <w:i/>
-          <w:noProof/>
-          <w:color w:val="FF0000"/>
-          <w:sz w:val="18"/>
-          <w:szCs w:val="18"/>
-          <w:lang w:val="es-ES" w:eastAsia="es-ES"/>
-        </w:rPr>
-        <mc:AlternateContent>
-          <mc:Choice Requires="wps">
-            <w:drawing>
-              <wp:anchor distT="0" distB="0" distL="114300" distR="114300" simplePos="0" relativeHeight="251736064" behindDoc="0" locked="0" layoutInCell="1" allowOverlap="1" wp14:anchorId="0E9B56B2" wp14:editId="7859AC13">
-                <wp:simplePos x="0" y="0"/>
-                <wp:positionH relativeFrom="column">
-                  <wp:posOffset>2351405</wp:posOffset>
-                </wp:positionH>
-                <wp:positionV relativeFrom="paragraph">
-                  <wp:posOffset>74930</wp:posOffset>
-                </wp:positionV>
-                <wp:extent cx="1476375" cy="314325"/>
-                <wp:effectExtent l="0" t="57150" r="9525" b="28575"/>
-                <wp:wrapNone/>
-                <wp:docPr id="71" name="71 Conector recto de flecha"/>
-                <wp:cNvGraphicFramePr/>
-                <a:graphic xmlns:a="http://schemas.openxmlformats.org/drawingml/2006/main">
-                  <a:graphicData uri="http://schemas.microsoft.com/office/word/2010/wordprocessingShape">
-                    <wps:wsp>
-                      <wps:cNvCnPr/>
-                      <wps:spPr>
-                        <a:xfrm flipV="1">
-                          <a:off x="0" y="0"/>
-                          <a:ext cx="1476375" cy="314325"/>
-                        </a:xfrm>
-                        <a:prstGeom prst="straightConnector1">
-                          <a:avLst/>
-                        </a:prstGeom>
-                        <a:ln>
-                          <a:tailEnd type="arrow"/>
-                        </a:ln>
-                      </wps:spPr>
-                      <wps:style>
-                        <a:lnRef idx="1">
-                          <a:schemeClr val="accent1"/>
-                        </a:lnRef>
-                        <a:fillRef idx="0">
-                          <a:schemeClr val="accent1"/>
-                        </a:fillRef>
-                        <a:effectRef idx="0">
-                          <a:schemeClr val="accent1"/>
-                        </a:effectRef>
-                        <a:fontRef idx="minor">
-                          <a:schemeClr val="tx1"/>
-                        </a:fontRef>
-                      </wps:style>
-                      <wps:bodyPr/>
-                    </wps:wsp>
-                  </a:graphicData>
-                </a:graphic>
-                <wp14:sizeRelH relativeFrom="margin">
-                  <wp14:pctWidth>0</wp14:pctWidth>
-                </wp14:sizeRelH>
-              </wp:anchor>
-            </w:drawing>
-          </mc:Choice>
-          <mc:Fallback>
-            <w:pict>
-              <v:shape id="71 Conector recto de flecha" o:spid="_x0000_s1026" type="#_x0000_t32" style="position:absolute;margin-left:185.15pt;margin-top:5.9pt;width:116.25pt;height:24.75pt;flip:y;z-index:251736064;visibility:visible;mso-wrap-style:square;mso-width-percent:0;mso-wrap-distance-left:9pt;mso-wrap-distance-top:0;mso-wrap-distance-right:9pt;mso-wrap-distance-bottom:0;mso-position-horizontal:absolute;mso-position-horizontal-relative:text;mso-position-vertical:absolute;mso-position-vertical-relative:text;mso-width-percent:0;mso-width-relative:margin" o:gfxdata="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" strokecolor="#4579b8 [3044]">
                 <v:stroke endarrow="open"/>
               </v:shape>
             </w:pict>
@@ -5806,15 +5946,7 @@
                                 <w:szCs w:val="14"/>
                                 <w:lang w:val="es-ES"/>
                               </w:rPr>
-                              <w:t xml:space="preserve">Añadir </w:t>
-                            </w:r>
-                            <w:r>
-                              <w:rPr>
-                                <w:sz w:val="14"/>
-                                <w:szCs w:val="14"/>
-                                <w:lang w:val="es-ES"/>
-                              </w:rPr>
-                              <w:t>video</w:t>
+                              <w:t>Añadir video</w:t>
                             </w:r>
                           </w:p>
                         </w:txbxContent>
@@ -5856,15 +5988,7 @@
                           <w:szCs w:val="14"/>
                           <w:lang w:val="es-ES"/>
                         </w:rPr>
-                        <w:t xml:space="preserve">Añadir </w:t>
-                      </w:r>
-                      <w:r>
-                        <w:rPr>
-                          <w:sz w:val="14"/>
-                          <w:szCs w:val="14"/>
-                          <w:lang w:val="es-ES"/>
-                        </w:rPr>
-                        <w:t>video</w:t>
+                        <w:t>Añadir video</w:t>
                       </w:r>
                     </w:p>
                   </w:txbxContent>
@@ -6429,15 +6553,7 @@
                                 <w:szCs w:val="16"/>
                                 <w:lang w:val="es-ES"/>
                               </w:rPr>
-                              <w:t>Detalle</w:t>
-                            </w:r>
-                            <w:r>
-                              <w:rPr>
-                                <w:sz w:val="16"/>
-                                <w:szCs w:val="16"/>
-                                <w:lang w:val="es-ES"/>
-                              </w:rPr>
-                              <w:t xml:space="preserve"> video.</w:t>
+                              <w:t>Detalle video.</w:t>
                             </w:r>
                           </w:p>
                         </w:txbxContent>
@@ -6482,15 +6598,7 @@
                           <w:szCs w:val="16"/>
                           <w:lang w:val="es-ES"/>
                         </w:rPr>
-                        <w:t>Detalle</w:t>
-                      </w:r>
-                      <w:r>
-                        <w:rPr>
-                          <w:sz w:val="16"/>
-                          <w:szCs w:val="16"/>
-                          <w:lang w:val="es-ES"/>
-                        </w:rPr>
-                        <w:t xml:space="preserve"> video.</w:t>
+                        <w:t>Detalle video.</w:t>
                       </w:r>
                     </w:p>
                   </w:txbxContent>
@@ -6571,15 +6679,7 @@
                                 <w:szCs w:val="16"/>
                                 <w:lang w:val="es-ES"/>
                               </w:rPr>
-                              <w:t>Detalle</w:t>
-                            </w:r>
-                            <w:r>
-                              <w:rPr>
-                                <w:sz w:val="16"/>
-                                <w:szCs w:val="16"/>
-                                <w:lang w:val="es-ES"/>
-                              </w:rPr>
-                              <w:t xml:space="preserve"> </w:t>
+                              <w:t xml:space="preserve">Detalle </w:t>
                             </w:r>
                             <w:proofErr w:type="spellStart"/>
                             <w:r>
@@ -6642,15 +6742,7 @@
                           <w:szCs w:val="16"/>
                           <w:lang w:val="es-ES"/>
                         </w:rPr>
-                        <w:t>Detalle</w:t>
-                      </w:r>
-                      <w:r>
-                        <w:rPr>
-                          <w:sz w:val="16"/>
-                          <w:szCs w:val="16"/>
-                          <w:lang w:val="es-ES"/>
-                        </w:rPr>
-                        <w:t xml:space="preserve"> </w:t>
+                        <w:t xml:space="preserve">Detalle </w:t>
                       </w:r>
                       <w:proofErr w:type="spellStart"/>
                       <w:r>
@@ -7469,15 +7561,7 @@
                                 <w:szCs w:val="14"/>
                                 <w:lang w:val="es-ES"/>
                               </w:rPr>
-                              <w:t xml:space="preserve">Selección </w:t>
-                            </w:r>
-                            <w:r>
-                              <w:rPr>
-                                <w:sz w:val="14"/>
-                                <w:szCs w:val="14"/>
-                                <w:lang w:val="es-ES"/>
-                              </w:rPr>
-                              <w:t>video</w:t>
+                              <w:t>Selección video</w:t>
                             </w:r>
                           </w:p>
                         </w:txbxContent>
@@ -7519,15 +7603,7 @@
                           <w:szCs w:val="14"/>
                           <w:lang w:val="es-ES"/>
                         </w:rPr>
-                        <w:t xml:space="preserve">Selección </w:t>
-                      </w:r>
-                      <w:r>
-                        <w:rPr>
-                          <w:sz w:val="14"/>
-                          <w:szCs w:val="14"/>
-                          <w:lang w:val="es-ES"/>
-                        </w:rPr>
-                        <w:t>video</w:t>
+                        <w:t>Selección video</w:t>
                       </w:r>
                     </w:p>
                   </w:txbxContent>
@@ -7852,7 +7928,7 @@
         <mc:AlternateContent>
           <mc:Choice Requires="wps">
             <w:drawing>
-              <wp:anchor distT="0" distB="0" distL="114300" distR="114300" simplePos="0" relativeHeight="251732992" behindDoc="0" locked="0" layoutInCell="1" allowOverlap="1" wp14:anchorId="3D38DF17" wp14:editId="49D35A22">
+              <wp:anchor distT="0" distB="0" distL="114300" distR="114300" simplePos="0" relativeHeight="251732992" behindDoc="0" locked="0" layoutInCell="1" allowOverlap="1" wp14:anchorId="032E0901" wp14:editId="181C2416">
                 <wp:simplePos x="0" y="0"/>
                 <wp:positionH relativeFrom="column">
                   <wp:posOffset>2112010</wp:posOffset>
@@ -7978,7 +8054,7 @@
         <mc:AlternateContent>
           <mc:Choice Requires="wps">
             <w:drawing>
-              <wp:anchor distT="0" distB="0" distL="114300" distR="114300" simplePos="0" relativeHeight="251724800" behindDoc="0" locked="0" layoutInCell="1" allowOverlap="1" wp14:anchorId="4C35AFF4" wp14:editId="42AC092B">
+              <wp:anchor distT="0" distB="0" distL="114300" distR="114300" simplePos="0" relativeHeight="251724800" behindDoc="0" locked="0" layoutInCell="1" allowOverlap="1" wp14:anchorId="0AA126BB" wp14:editId="63578A08">
                 <wp:simplePos x="0" y="0"/>
                 <wp:positionH relativeFrom="column">
                   <wp:posOffset>194310</wp:posOffset>
@@ -8104,7 +8180,7 @@
         <mc:AlternateContent>
           <mc:Choice Requires="wps">
             <w:drawing>
-              <wp:anchor distT="0" distB="0" distL="114300" distR="114300" simplePos="0" relativeHeight="251721728" behindDoc="0" locked="0" layoutInCell="1" allowOverlap="1" wp14:anchorId="5CE8952E" wp14:editId="61AFE864">
+              <wp:anchor distT="0" distB="0" distL="114300" distR="114300" simplePos="0" relativeHeight="251721728" behindDoc="0" locked="0" layoutInCell="1" allowOverlap="1" wp14:anchorId="3057344B" wp14:editId="1C7DDD7E">
                 <wp:simplePos x="0" y="0"/>
                 <wp:positionH relativeFrom="column">
                   <wp:posOffset>2818130</wp:posOffset>
@@ -8270,7 +8346,7 @@
         <mc:AlternateContent>
           <mc:Choice Requires="wps">
             <w:drawing>
-              <wp:anchor distT="0" distB="0" distL="114300" distR="114300" simplePos="0" relativeHeight="251711488" behindDoc="0" locked="0" layoutInCell="1" allowOverlap="1" wp14:anchorId="347326A3" wp14:editId="409DFAAE">
+              <wp:anchor distT="0" distB="0" distL="114300" distR="114300" simplePos="0" relativeHeight="251711488" behindDoc="0" locked="0" layoutInCell="1" allowOverlap="1" wp14:anchorId="23A6DFC0" wp14:editId="53E28C56">
                 <wp:simplePos x="0" y="0"/>
                 <wp:positionH relativeFrom="column">
                   <wp:posOffset>1770380</wp:posOffset>
@@ -8434,7 +8510,7 @@
         <mc:AlternateContent>
           <mc:Choice Requires="wps">
             <w:drawing>
-              <wp:anchor distT="0" distB="0" distL="114300" distR="114300" simplePos="0" relativeHeight="251706368" behindDoc="0" locked="0" layoutInCell="1" allowOverlap="1" wp14:anchorId="07A6B949" wp14:editId="221ED15B">
+              <wp:anchor distT="0" distB="0" distL="114300" distR="114300" simplePos="0" relativeHeight="251706368" behindDoc="0" locked="0" layoutInCell="1" allowOverlap="1" wp14:anchorId="352E92F0" wp14:editId="56C7D6E8">
                 <wp:simplePos x="0" y="0"/>
                 <wp:positionH relativeFrom="column">
                   <wp:posOffset>807085</wp:posOffset>
@@ -8560,7 +8636,7 @@
         <mc:AlternateContent>
           <mc:Choice Requires="wps">
             <w:drawing>
-              <wp:anchor distT="0" distB="0" distL="114300" distR="114300" simplePos="0" relativeHeight="251704320" behindDoc="0" locked="0" layoutInCell="1" allowOverlap="1" wp14:anchorId="13524D81" wp14:editId="5773FF3D">
+              <wp:anchor distT="0" distB="0" distL="114300" distR="114300" simplePos="0" relativeHeight="251704320" behindDoc="0" locked="0" layoutInCell="1" allowOverlap="1" wp14:anchorId="4B8C5454" wp14:editId="618BF062">
                 <wp:simplePos x="0" y="0"/>
                 <wp:positionH relativeFrom="column">
                   <wp:posOffset>-192405</wp:posOffset>
@@ -8698,7 +8774,7 @@
         <mc:AlternateContent>
           <mc:Choice Requires="wps">
             <w:drawing>
-              <wp:anchor distT="0" distB="0" distL="114300" distR="114300" simplePos="0" relativeHeight="251754496" behindDoc="0" locked="0" layoutInCell="1" allowOverlap="1" wp14:anchorId="1813BBE7" wp14:editId="481C403E">
+              <wp:anchor distT="0" distB="0" distL="114300" distR="114300" simplePos="0" relativeHeight="251754496" behindDoc="0" locked="0" layoutInCell="1" allowOverlap="1" wp14:anchorId="5091BF96" wp14:editId="026FAB1F">
                 <wp:simplePos x="0" y="0"/>
                 <wp:positionH relativeFrom="column">
                   <wp:posOffset>4400550</wp:posOffset>
@@ -8770,7 +8846,7 @@
         <mc:AlternateContent>
           <mc:Choice Requires="wps">
             <w:drawing>
-              <wp:anchor distT="0" distB="0" distL="114300" distR="114300" simplePos="0" relativeHeight="251728896" behindDoc="0" locked="0" layoutInCell="1" allowOverlap="1" wp14:anchorId="7ED9749E" wp14:editId="775BD964">
+              <wp:anchor distT="0" distB="0" distL="114300" distR="114300" simplePos="0" relativeHeight="251728896" behindDoc="0" locked="0" layoutInCell="1" allowOverlap="1" wp14:anchorId="11047EA2" wp14:editId="747AD36F">
                 <wp:simplePos x="0" y="0"/>
                 <wp:positionH relativeFrom="column">
                   <wp:posOffset>1212215</wp:posOffset>
@@ -8900,7 +8976,7 @@
         <mc:AlternateContent>
           <mc:Choice Requires="wps">
             <w:drawing>
-              <wp:anchor distT="0" distB="0" distL="114300" distR="114300" simplePos="0" relativeHeight="251723776" behindDoc="0" locked="0" layoutInCell="1" allowOverlap="1" wp14:anchorId="19AFC53F" wp14:editId="072EB55E">
+              <wp:anchor distT="0" distB="0" distL="114300" distR="114300" simplePos="0" relativeHeight="251723776" behindDoc="0" locked="0" layoutInCell="1" allowOverlap="1" wp14:anchorId="270E3E37" wp14:editId="6875853E">
                 <wp:simplePos x="0" y="0"/>
                 <wp:positionH relativeFrom="column">
                   <wp:posOffset>2437130</wp:posOffset>
@@ -8978,7 +9054,7 @@
         <mc:AlternateContent>
           <mc:Choice Requires="wps">
             <w:drawing>
-              <wp:anchor distT="0" distB="0" distL="114300" distR="114300" simplePos="0" relativeHeight="251717632" behindDoc="0" locked="0" layoutInCell="1" allowOverlap="1" wp14:anchorId="25F08275" wp14:editId="16C99BE5">
+              <wp:anchor distT="0" distB="0" distL="114300" distR="114300" simplePos="0" relativeHeight="251717632" behindDoc="0" locked="0" layoutInCell="1" allowOverlap="1" wp14:anchorId="7F857D60" wp14:editId="3F27D49F">
                 <wp:simplePos x="0" y="0"/>
                 <wp:positionH relativeFrom="column">
                   <wp:posOffset>1389381</wp:posOffset>
@@ -9056,7 +9132,7 @@
         <mc:AlternateContent>
           <mc:Choice Requires="wps">
             <w:drawing>
-              <wp:anchor distT="0" distB="0" distL="114300" distR="114300" simplePos="0" relativeHeight="251707392" behindDoc="0" locked="0" layoutInCell="1" allowOverlap="1" wp14:anchorId="4F6E6E6A" wp14:editId="5A8ECA9F">
+              <wp:anchor distT="0" distB="0" distL="114300" distR="114300" simplePos="0" relativeHeight="251707392" behindDoc="0" locked="0" layoutInCell="1" allowOverlap="1" wp14:anchorId="76149E44" wp14:editId="100893FD">
                 <wp:simplePos x="0" y="0"/>
                 <wp:positionH relativeFrom="column">
                   <wp:posOffset>389255</wp:posOffset>
@@ -9146,7 +9222,7 @@
         <mc:AlternateContent>
           <mc:Choice Requires="wps">
             <w:drawing>
-              <wp:anchor distT="0" distB="0" distL="114300" distR="114300" simplePos="0" relativeHeight="251795456" behindDoc="0" locked="0" layoutInCell="1" allowOverlap="1" wp14:anchorId="43A4CEB4" wp14:editId="249A996C">
+              <wp:anchor distT="0" distB="0" distL="114300" distR="114300" simplePos="0" relativeHeight="251795456" behindDoc="0" locked="0" layoutInCell="1" allowOverlap="1" wp14:anchorId="3421F8FF" wp14:editId="165A2F4C">
                 <wp:simplePos x="0" y="0"/>
                 <wp:positionH relativeFrom="column">
                   <wp:posOffset>4246880</wp:posOffset>
@@ -9227,7 +9303,7 @@
         <mc:AlternateContent>
           <mc:Choice Requires="wps">
             <w:drawing>
-              <wp:anchor distT="0" distB="0" distL="114300" distR="114300" simplePos="0" relativeHeight="251783168" behindDoc="0" locked="0" layoutInCell="1" allowOverlap="1" wp14:anchorId="7004FF04" wp14:editId="0AB83517">
+              <wp:anchor distT="0" distB="0" distL="114300" distR="114300" simplePos="0" relativeHeight="251783168" behindDoc="0" locked="0" layoutInCell="1" allowOverlap="1" wp14:anchorId="1CD5363A" wp14:editId="3A8E0AB7">
                 <wp:simplePos x="0" y="0"/>
                 <wp:positionH relativeFrom="column">
                   <wp:posOffset>1303655</wp:posOffset>
@@ -9308,7 +9384,7 @@
         <mc:AlternateContent>
           <mc:Choice Requires="wps">
             <w:drawing>
-              <wp:anchor distT="0" distB="0" distL="114300" distR="114300" simplePos="0" relativeHeight="251778048" behindDoc="0" locked="0" layoutInCell="1" allowOverlap="1" wp14:anchorId="57D977EA" wp14:editId="4CDA2D90">
+              <wp:anchor distT="0" distB="0" distL="114300" distR="114300" simplePos="0" relativeHeight="251778048" behindDoc="0" locked="0" layoutInCell="1" allowOverlap="1" wp14:anchorId="763DD86F" wp14:editId="3DA4FEE1">
                 <wp:simplePos x="0" y="0"/>
                 <wp:positionH relativeFrom="column">
                   <wp:posOffset>141605</wp:posOffset>
@@ -9386,7 +9462,7 @@
         <mc:AlternateContent>
           <mc:Choice Requires="wps">
             <w:drawing>
-              <wp:anchor distT="0" distB="0" distL="114300" distR="114300" simplePos="0" relativeHeight="251719680" behindDoc="0" locked="0" layoutInCell="1" allowOverlap="1" wp14:anchorId="6912DA2E" wp14:editId="134913FE">
+              <wp:anchor distT="0" distB="0" distL="114300" distR="114300" simplePos="0" relativeHeight="251719680" behindDoc="0" locked="0" layoutInCell="1" allowOverlap="1" wp14:anchorId="7DD2CE95" wp14:editId="1B4C29F6">
                 <wp:simplePos x="0" y="0"/>
                 <wp:positionH relativeFrom="column">
                   <wp:posOffset>1094105</wp:posOffset>
@@ -9478,7 +9554,7 @@
         <mc:AlternateContent>
           <mc:Choice Requires="wps">
             <w:drawing>
-              <wp:anchor distT="0" distB="0" distL="114300" distR="114300" simplePos="0" relativeHeight="251769856" behindDoc="0" locked="0" layoutInCell="1" allowOverlap="1" wp14:anchorId="7590C5B8" wp14:editId="4DFE2ADD">
+              <wp:anchor distT="0" distB="0" distL="114300" distR="114300" simplePos="0" relativeHeight="251769856" behindDoc="0" locked="0" layoutInCell="1" allowOverlap="1" wp14:anchorId="53F27159" wp14:editId="16F338E7">
                 <wp:simplePos x="0" y="0"/>
                 <wp:positionH relativeFrom="column">
                   <wp:posOffset>4238560</wp:posOffset>
@@ -9616,7 +9692,149 @@
         <mc:AlternateContent>
           <mc:Choice Requires="wps">
             <w:drawing>
-              <wp:anchor distT="0" distB="0" distL="114300" distR="114300" simplePos="0" relativeHeight="251780096" behindDoc="0" locked="0" layoutInCell="1" allowOverlap="1" wp14:anchorId="2ABF466A" wp14:editId="06FD1A17">
+              <wp:anchor distT="0" distB="0" distL="114300" distR="114300" simplePos="0" relativeHeight="251803648" behindDoc="0" locked="0" layoutInCell="1" allowOverlap="1" wp14:anchorId="0BDABA08" wp14:editId="611F7CA7">
+                <wp:simplePos x="0" y="0"/>
+                <wp:positionH relativeFrom="column">
+                  <wp:posOffset>2816225</wp:posOffset>
+                </wp:positionH>
+                <wp:positionV relativeFrom="paragraph">
+                  <wp:posOffset>99695</wp:posOffset>
+                </wp:positionV>
+                <wp:extent cx="581660" cy="466725"/>
+                <wp:effectExtent l="57150" t="38100" r="85090" b="104775"/>
+                <wp:wrapNone/>
+                <wp:docPr id="7" name="7 Rectángulo"/>
+                <wp:cNvGraphicFramePr/>
+                <a:graphic xmlns:a="http://schemas.openxmlformats.org/drawingml/2006/main">
+                  <a:graphicData uri="http://schemas.microsoft.com/office/word/2010/wordprocessingShape">
+                    <wps:wsp>
+                      <wps:cNvSpPr/>
+                      <wps:spPr>
+                        <a:xfrm>
+                          <a:off x="0" y="0"/>
+                          <a:ext cx="581660" cy="466725"/>
+                        </a:xfrm>
+                        <a:prstGeom prst="rect">
+                          <a:avLst/>
+                        </a:prstGeom>
+                        <a:ln/>
+                      </wps:spPr>
+                      <wps:style>
+                        <a:lnRef idx="1">
+                          <a:schemeClr val="dk1"/>
+                        </a:lnRef>
+                        <a:fillRef idx="2">
+                          <a:schemeClr val="dk1"/>
+                        </a:fillRef>
+                        <a:effectRef idx="1">
+                          <a:schemeClr val="dk1"/>
+                        </a:effectRef>
+                        <a:fontRef idx="minor">
+                          <a:schemeClr val="dk1"/>
+                        </a:fontRef>
+                      </wps:style>
+                      <wps:txbx>
+                        <w:txbxContent>
+                          <w:p>
+                            <w:pPr>
+                              <w:jc w:val="center"/>
+                              <w:rPr>
+                                <w:sz w:val="16"/>
+                                <w:szCs w:val="16"/>
+                                <w:lang w:val="es-ES"/>
+                              </w:rPr>
+                            </w:pPr>
+                            <w:r>
+                              <w:rPr>
+                                <w:sz w:val="16"/>
+                                <w:szCs w:val="16"/>
+                                <w:lang w:val="es-ES"/>
+                              </w:rPr>
+                              <w:t xml:space="preserve">Detalle </w:t>
+                            </w:r>
+                            <w:r>
+                              <w:rPr>
+                                <w:sz w:val="16"/>
+                                <w:szCs w:val="16"/>
+                                <w:lang w:val="es-ES"/>
+                              </w:rPr>
+                              <w:t>FAQS</w:t>
+                            </w:r>
+                          </w:p>
+                        </w:txbxContent>
+                      </wps:txbx>
+                      <wps:bodyPr rot="0" spcFirstLastPara="0" vertOverflow="overflow" horzOverflow="overflow" vert="horz" wrap="square" lIns="91440" tIns="45720" rIns="91440" bIns="45720" numCol="1" spcCol="0" rtlCol="0" fromWordArt="0" anchor="ctr" anchorCtr="0" forceAA="0" compatLnSpc="1">
+                        <a:prstTxWarp prst="textNoShape">
+                          <a:avLst/>
+                        </a:prstTxWarp>
+                        <a:noAutofit/>
+                      </wps:bodyPr>
+                    </wps:wsp>
+                  </a:graphicData>
+                </a:graphic>
+                <wp14:sizeRelH relativeFrom="margin">
+                  <wp14:pctWidth>0</wp14:pctWidth>
+                </wp14:sizeRelH>
+                <wp14:sizeRelV relativeFrom="margin">
+                  <wp14:pctHeight>0</wp14:pctHeight>
+                </wp14:sizeRelV>
+              </wp:anchor>
+            </w:drawing>
+          </mc:Choice>
+          <mc:Fallback>
+            <w:pict>
+              <v:rect id="7 Rectángulo" o:spid="_x0000_s1048" style="position:absolute;margin-left:221.75pt;margin-top:7.85pt;width:45.8pt;height:36.75pt;z-index:251803648;visibility:visible;mso-wrap-style:square;mso-width-percent:0;mso-height-percent:0;mso-wrap-distance-left:9pt;mso-wrap-distance-top:0;mso-wrap-distance-right:9pt;mso-wrap-distance-bottom:0;mso-position-horizontal:absolute;mso-position-horizontal-relative:text;mso-position-vertical:absolute;mso-position-vertical-relative:text;mso-width-percent:0;mso-height-percent:0;mso-width-relative:margin;mso-height-relative:margin;v-text-anchor:middle" o:gfxdata="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" fillcolor="gray [1616]" strokecolor="black [3040]">
+                <v:fill color2="#d9d9d9 [496]" rotate="t" angle="180" colors="0 #bcbcbc;22938f #d0d0d0;1 #ededed" focus="100%" type="gradient"/>
+                <v:shadow on="t" color="black" opacity="24903f" origin=",.5" offset="0,.55556mm"/>
+                <v:textbox>
+                  <w:txbxContent>
+                    <w:p>
+                      <w:pPr>
+                        <w:jc w:val="center"/>
+                        <w:rPr>
+                          <w:sz w:val="16"/>
+                          <w:szCs w:val="16"/>
+                          <w:lang w:val="es-ES"/>
+                        </w:rPr>
+                      </w:pPr>
+                      <w:r>
+                        <w:rPr>
+                          <w:sz w:val="16"/>
+                          <w:szCs w:val="16"/>
+                          <w:lang w:val="es-ES"/>
+                        </w:rPr>
+                        <w:t xml:space="preserve">Detalle </w:t>
+                      </w:r>
+                      <w:r>
+                        <w:rPr>
+                          <w:sz w:val="16"/>
+                          <w:szCs w:val="16"/>
+                          <w:lang w:val="es-ES"/>
+                        </w:rPr>
+                        <w:t>FAQS</w:t>
+                      </w:r>
+                    </w:p>
+                  </w:txbxContent>
+                </v:textbox>
+              </v:rect>
+            </w:pict>
+          </mc:Fallback>
+        </mc:AlternateContent>
+      </w:r>
+      <w:r>
+        <w:rPr>
+          <w:rFonts w:asciiTheme="minorHAnsi" w:hAnsiTheme="minorHAnsi"/>
+          <w:i/>
+          <w:noProof/>
+          <w:color w:val="FF0000"/>
+          <w:sz w:val="18"/>
+          <w:szCs w:val="18"/>
+          <w:lang w:val="es-ES" w:eastAsia="es-ES"/>
+        </w:rPr>
+        <mc:AlternateContent>
+          <mc:Choice Requires="wps">
+            <w:drawing>
+              <wp:anchor distT="0" distB="0" distL="114300" distR="114300" simplePos="0" relativeHeight="251780096" behindDoc="0" locked="0" layoutInCell="1" allowOverlap="1" wp14:anchorId="0FFDF1E8" wp14:editId="1C35FF97">
                 <wp:simplePos x="0" y="0"/>
                 <wp:positionH relativeFrom="column">
                   <wp:posOffset>-191770</wp:posOffset>
@@ -9702,7 +9920,7 @@
           </mc:Choice>
           <mc:Fallback>
             <w:pict>
-              <v:shape id="100 Cuadro de texto" o:spid="_x0000_s1048" type="#_x0000_t202" style="position:absolute;margin-left:-15.1pt;margin-top:7.25pt;width:54.75pt;height:27.55pt;z-index:251780096;visibility:visible;mso-wrap-style:square;mso-width-percent:0;mso-height-percent:0;mso-wrap-distance-left:9pt;mso-wrap-distance-top:0;mso-wrap-distance-right:9pt;mso-wrap-distance-bottom:0;mso-position-horizontal:absolute;mso-position-horizontal-relative:text;mso-position-vertical:absolute;mso-position-vertical-relative:text;mso-width-percent:0;mso-height-percent:0;mso-width-relative:margin;mso-height-relative:margin;v-text-anchor:top" o:gfxdata="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" filled="f" stroked="f" strokeweight=".5pt">
+              <v:shape id="100 Cuadro de texto" o:spid="_x0000_s1049" type="#_x0000_t202" style="position:absolute;margin-left:-15.1pt;margin-top:7.25pt;width:54.75pt;height:27.55pt;z-index:251780096;visibility:visible;mso-wrap-style:square;mso-width-percent:0;mso-height-percent:0;mso-wrap-distance-left:9pt;mso-wrap-distance-top:0;mso-wrap-distance-right:9pt;mso-wrap-distance-bottom:0;mso-position-horizontal:absolute;mso-position-horizontal-relative:text;mso-position-vertical:absolute;mso-position-vertical-relative:text;mso-width-percent:0;mso-height-percent:0;mso-width-relative:margin;mso-height-relative:margin;v-text-anchor:top" o:gfxdata="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" filled="f" stroked="f" strokeweight=".5pt">
                 <v:textbox>
                   <w:txbxContent>
                     <w:p>
@@ -9742,7 +9960,7 @@
         <mc:AlternateContent>
           <mc:Choice Requires="wps">
             <w:drawing>
-              <wp:anchor distT="0" distB="0" distL="114300" distR="114300" simplePos="0" relativeHeight="251713536" behindDoc="0" locked="0" layoutInCell="1" allowOverlap="1" wp14:anchorId="36DEA612" wp14:editId="1695BF7B">
+              <wp:anchor distT="0" distB="0" distL="114300" distR="114300" simplePos="0" relativeHeight="251713536" behindDoc="0" locked="0" layoutInCell="1" allowOverlap="1" wp14:anchorId="5E9B0112" wp14:editId="7B84F8BC">
                 <wp:simplePos x="0" y="0"/>
                 <wp:positionH relativeFrom="column">
                   <wp:posOffset>1825625</wp:posOffset>
@@ -9825,7 +10043,7 @@
           </mc:Choice>
           <mc:Fallback>
             <w:pict>
-              <v:rect id="59 Rectángulo" o:spid="_x0000_s1049" style="position:absolute;margin-left:143.75pt;margin-top:7.1pt;width:45.8pt;height:36.75pt;z-index:251713536;visibility:visible;mso-wrap-style:square;mso-width-percent:0;mso-height-percent:0;mso-wrap-distance-left:9pt;mso-wrap-distance-top:0;mso-wrap-distance-right:9pt;mso-wrap-distance-bottom:0;mso-position-horizontal:absolute;mso-position-horizontal-relative:text;mso-position-vertical:absolute;mso-position-vertical-relative:text;mso-width-percent:0;mso-height-percent:0;mso-width-relative:margin;mso-height-relative:margin;v-text-anchor:middle" o:gfxdata="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" fillcolor="gray [1616]" strokecolor="black [3040]">
+              <v:rect id="59 Rectángulo" o:spid="_x0000_s1050" style="position:absolute;margin-left:143.75pt;margin-top:7.1pt;width:45.8pt;height:36.75pt;z-index:251713536;visibility:visible;mso-wrap-style:square;mso-width-percent:0;mso-height-percent:0;mso-wrap-distance-left:9pt;mso-wrap-distance-top:0;mso-wrap-distance-right:9pt;mso-wrap-distance-bottom:0;mso-position-horizontal:absolute;mso-position-horizontal-relative:text;mso-position-vertical:absolute;mso-position-vertical-relative:text;mso-width-percent:0;mso-height-percent:0;mso-width-relative:margin;mso-height-relative:margin;v-text-anchor:middle" o:gfxdata="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" fillcolor="gray [1616]" strokecolor="black [3040]">
                 <v:fill color2="#d9d9d9 [496]" rotate="t" angle="180" colors="0 #bcbcbc;22938f #d0d0d0;1 #ededed" focus="100%" type="gradient"/>
                 <v:shadow on="t" color="black" opacity="24903f" origin=",.5" offset="0,.55556mm"/>
                 <v:textbox>
@@ -9880,7 +10098,85 @@
         <mc:AlternateContent>
           <mc:Choice Requires="wps">
             <w:drawing>
-              <wp:anchor distT="0" distB="0" distL="114300" distR="114300" simplePos="0" relativeHeight="251757568" behindDoc="0" locked="0" layoutInCell="1" allowOverlap="1" wp14:anchorId="09DF9B57" wp14:editId="62572149">
+              <wp:anchor distT="0" distB="0" distL="114300" distR="114300" simplePos="0" relativeHeight="251805696" behindDoc="0" locked="0" layoutInCell="1" allowOverlap="1" wp14:anchorId="37474566" wp14:editId="443E32B2">
+                <wp:simplePos x="0" y="0"/>
+                <wp:positionH relativeFrom="column">
+                  <wp:posOffset>2408555</wp:posOffset>
+                </wp:positionH>
+                <wp:positionV relativeFrom="paragraph">
+                  <wp:posOffset>160020</wp:posOffset>
+                </wp:positionV>
+                <wp:extent cx="380365" cy="0"/>
+                <wp:effectExtent l="0" t="76200" r="19685" b="114300"/>
+                <wp:wrapNone/>
+                <wp:docPr id="8" name="8 Conector recto de flecha"/>
+                <wp:cNvGraphicFramePr/>
+                <a:graphic xmlns:a="http://schemas.openxmlformats.org/drawingml/2006/main">
+                  <a:graphicData uri="http://schemas.microsoft.com/office/word/2010/wordprocessingShape">
+                    <wps:wsp>
+                      <wps:cNvCnPr/>
+                      <wps:spPr>
+                        <a:xfrm>
+                          <a:off x="0" y="0"/>
+                          <a:ext cx="380365" cy="0"/>
+                        </a:xfrm>
+                        <a:prstGeom prst="straightConnector1">
+                          <a:avLst/>
+                        </a:prstGeom>
+                        <a:ln>
+                          <a:tailEnd type="arrow"/>
+                        </a:ln>
+                      </wps:spPr>
+                      <wps:style>
+                        <a:lnRef idx="1">
+                          <a:schemeClr val="accent1"/>
+                        </a:lnRef>
+                        <a:fillRef idx="0">
+                          <a:schemeClr val="accent1"/>
+                        </a:fillRef>
+                        <a:effectRef idx="0">
+                          <a:schemeClr val="accent1"/>
+                        </a:effectRef>
+                        <a:fontRef idx="minor">
+                          <a:schemeClr val="tx1"/>
+                        </a:fontRef>
+                      </wps:style>
+                      <wps:bodyPr/>
+                    </wps:wsp>
+                  </a:graphicData>
+                </a:graphic>
+                <wp14:sizeRelH relativeFrom="margin">
+                  <wp14:pctWidth>0</wp14:pctWidth>
+                </wp14:sizeRelH>
+                <wp14:sizeRelV relativeFrom="margin">
+                  <wp14:pctHeight>0</wp14:pctHeight>
+                </wp14:sizeRelV>
+              </wp:anchor>
+            </w:drawing>
+          </mc:Choice>
+          <mc:Fallback>
+            <w:pict>
+              <v:shape id="8 Conector recto de flecha" o:spid="_x0000_s1026" type="#_x0000_t32" style="position:absolute;margin-left:189.65pt;margin-top:12.6pt;width:29.95pt;height:0;z-index:251805696;visibility:visible;mso-wrap-style:square;mso-width-percent:0;mso-height-percent:0;mso-wrap-distance-left:9pt;mso-wrap-distance-top:0;mso-wrap-distance-right:9pt;mso-wrap-distance-bottom:0;mso-position-horizontal:absolute;mso-position-horizontal-relative:text;mso-position-vertical:absolute;mso-position-vertical-relative:text;mso-width-percent:0;mso-height-percent:0;mso-width-relative:margin;mso-height-relative:margin" o:gfxdata="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" strokecolor="#4579b8 [3044]">
+                <v:stroke endarrow="open"/>
+              </v:shape>
+            </w:pict>
+          </mc:Fallback>
+        </mc:AlternateContent>
+      </w:r>
+      <w:r>
+        <w:rPr>
+          <w:rFonts w:asciiTheme="minorHAnsi" w:hAnsiTheme="minorHAnsi"/>
+          <w:i/>
+          <w:noProof/>
+          <w:color w:val="FF0000"/>
+          <w:sz w:val="18"/>
+          <w:szCs w:val="18"/>
+          <w:lang w:val="es-ES" w:eastAsia="es-ES"/>
+        </w:rPr>
+        <mc:AlternateContent>
+          <mc:Choice Requires="wps">
+            <w:drawing>
+              <wp:anchor distT="0" distB="0" distL="114300" distR="114300" simplePos="0" relativeHeight="251757568" behindDoc="0" locked="0" layoutInCell="1" allowOverlap="1" wp14:anchorId="212BABEF" wp14:editId="236FBE6D">
                 <wp:simplePos x="0" y="0"/>
                 <wp:positionH relativeFrom="column">
                   <wp:posOffset>5121275</wp:posOffset>
@@ -9963,7 +10259,7 @@
           </mc:Choice>
           <mc:Fallback>
             <w:pict>
-              <v:rect id="84 Rectángulo" o:spid="_x0000_s1050" style="position:absolute;margin-left:403.25pt;margin-top:-.15pt;width:45.8pt;height:36.75pt;z-index:251757568;visibility:visible;mso-wrap-style:square;mso-width-percent:0;mso-height-percent:0;mso-wrap-distance-left:9pt;mso-wrap-distance-top:0;mso-wrap-distance-right:9pt;mso-wrap-distance-bottom:0;mso-position-horizontal:absolute;mso-position-horizontal-relative:text;mso-position-vertical:absolute;mso-position-vertical-relative:text;mso-width-percent:0;mso-height-percent:0;mso-width-relative:margin;mso-height-relative:margin;v-text-anchor:middle" o:gfxdata="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" fillcolor="#dfa7a6 [1621]" strokecolor="#bc4542 [3045]">
+              <v:rect id="84 Rectángulo" o:spid="_x0000_s1051" style="position:absolute;margin-left:403.25pt;margin-top:-.15pt;width:45.8pt;height:36.75pt;z-index:251757568;visibility:visible;mso-wrap-style:square;mso-width-percent:0;mso-height-percent:0;mso-wrap-distance-left:9pt;mso-wrap-distance-top:0;mso-wrap-distance-right:9pt;mso-wrap-distance-bottom:0;mso-position-horizontal:absolute;mso-position-horizontal-relative:text;mso-position-vertical:absolute;mso-position-vertical-relative:text;mso-width-percent:0;mso-height-percent:0;mso-width-relative:margin;mso-height-relative:margin;v-text-anchor:middle" o:gfxdata="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" fillcolor="#dfa7a6 [1621]" strokecolor="#bc4542 [3045]">
                 <v:fill color2="#f5e4e4 [501]" rotate="t" angle="180" colors="0 #ffa2a1;22938f #ffbebd;1 #ffe5e5" focus="100%" type="gradient"/>
                 <v:shadow on="t" color="black" opacity="24903f" origin=",.5" offset="0,.55556mm"/>
                 <v:textbox>
@@ -10004,6 +10300,134 @@
           <w:szCs w:val="18"/>
         </w:rPr>
       </w:pPr>
+      <w:r>
+        <w:rPr>
+          <w:rFonts w:asciiTheme="minorHAnsi" w:hAnsiTheme="minorHAnsi"/>
+          <w:i/>
+          <w:noProof/>
+          <w:color w:val="FF0000"/>
+          <w:sz w:val="18"/>
+          <w:szCs w:val="18"/>
+          <w:lang w:val="es-ES" w:eastAsia="es-ES"/>
+        </w:rPr>
+        <mc:AlternateContent>
+          <mc:Choice Requires="wps">
+            <w:drawing>
+              <wp:anchor distT="0" distB="0" distL="114300" distR="114300" simplePos="0" relativeHeight="251807744" behindDoc="0" locked="0" layoutInCell="1" allowOverlap="1" wp14:anchorId="708CEFFE" wp14:editId="69DFC98C">
+                <wp:simplePos x="0" y="0"/>
+                <wp:positionH relativeFrom="column">
+                  <wp:posOffset>2039081</wp:posOffset>
+                </wp:positionH>
+                <wp:positionV relativeFrom="paragraph">
+                  <wp:posOffset>50165</wp:posOffset>
+                </wp:positionV>
+                <wp:extent cx="1100455" cy="191136"/>
+                <wp:effectExtent l="0" t="0" r="1905" b="0"/>
+                <wp:wrapNone/>
+                <wp:docPr id="9" name="9 Cuadro de texto"/>
+                <wp:cNvGraphicFramePr/>
+                <a:graphic xmlns:a="http://schemas.openxmlformats.org/drawingml/2006/main">
+                  <a:graphicData uri="http://schemas.microsoft.com/office/word/2010/wordprocessingShape">
+                    <wps:wsp>
+                      <wps:cNvSpPr txBox="1"/>
+                      <wps:spPr>
+                        <a:xfrm rot="16200000">
+                          <a:off x="0" y="0"/>
+                          <a:ext cx="1100455" cy="191136"/>
+                        </a:xfrm>
+                        <a:prstGeom prst="rect">
+                          <a:avLst/>
+                        </a:prstGeom>
+                        <a:noFill/>
+                        <a:ln w="6350">
+                          <a:noFill/>
+                        </a:ln>
+                        <a:effectLst/>
+                      </wps:spPr>
+                      <wps:style>
+                        <a:lnRef idx="0">
+                          <a:schemeClr val="accent1"/>
+                        </a:lnRef>
+                        <a:fillRef idx="0">
+                          <a:schemeClr val="accent1"/>
+                        </a:fillRef>
+                        <a:effectRef idx="0">
+                          <a:schemeClr val="accent1"/>
+                        </a:effectRef>
+                        <a:fontRef idx="minor">
+                          <a:schemeClr val="dk1"/>
+                        </a:fontRef>
+                      </wps:style>
+                      <wps:txbx>
+                        <w:txbxContent>
+                          <w:p>
+                            <w:pPr>
+                              <w:jc w:val="center"/>
+                              <w:rPr>
+                                <w:sz w:val="14"/>
+                                <w:szCs w:val="14"/>
+                                <w:lang w:val="es-ES"/>
+                              </w:rPr>
+                            </w:pPr>
+                            <w:r>
+                              <w:rPr>
+                                <w:sz w:val="14"/>
+                                <w:szCs w:val="14"/>
+                                <w:lang w:val="es-ES"/>
+                              </w:rPr>
+                              <w:t>Seleccionar sección</w:t>
+                            </w:r>
+                          </w:p>
+                        </w:txbxContent>
+                      </wps:txbx>
+                      <wps:bodyPr rot="0" spcFirstLastPara="0" vertOverflow="overflow" horzOverflow="overflow" vert="horz" wrap="square" lIns="91440" tIns="45720" rIns="91440" bIns="45720" numCol="1" spcCol="0" rtlCol="0" fromWordArt="0" anchor="t" anchorCtr="0" forceAA="0" compatLnSpc="1">
+                        <a:prstTxWarp prst="textNoShape">
+                          <a:avLst/>
+                        </a:prstTxWarp>
+                        <a:noAutofit/>
+                      </wps:bodyPr>
+                    </wps:wsp>
+                  </a:graphicData>
+                </a:graphic>
+                <wp14:sizeRelH relativeFrom="margin">
+                  <wp14:pctWidth>0</wp14:pctWidth>
+                </wp14:sizeRelH>
+                <wp14:sizeRelV relativeFrom="margin">
+                  <wp14:pctHeight>0</wp14:pctHeight>
+                </wp14:sizeRelV>
+              </wp:anchor>
+            </w:drawing>
+          </mc:Choice>
+          <mc:Fallback>
+            <w:pict>
+              <v:shape id="9 Cuadro de texto" o:spid="_x0000_s1052" type="#_x0000_t202" style="position:absolute;margin-left:160.55pt;margin-top:3.95pt;width:86.65pt;height:15.05pt;rotation:-90;z-index:251807744;visibility:visible;mso-wrap-style:square;mso-width-percent:0;mso-height-percent:0;mso-wrap-distance-left:9pt;mso-wrap-distance-top:0;mso-wrap-distance-right:9pt;mso-wrap-distance-bottom:0;mso-position-horizontal:absolute;mso-position-horizontal-relative:text;mso-position-vertical:absolute;mso-position-vertical-relative:text;mso-width-percent:0;mso-height-percent:0;mso-width-relative:margin;mso-height-relative:margin;v-text-anchor:top" o:gfxdata="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" filled="f" stroked="f" strokeweight=".5pt">
+                <v:textbox>
+                  <w:txbxContent>
+                    <w:p>
+                      <w:pPr>
+                        <w:jc w:val="center"/>
+                        <w:rPr>
+                          <w:sz w:val="14"/>
+                          <w:szCs w:val="14"/>
+                          <w:lang w:val="es-ES"/>
+                        </w:rPr>
+                      </w:pPr>
+                      <w:r>
+                        <w:rPr>
+                          <w:sz w:val="14"/>
+                          <w:szCs w:val="14"/>
+                          <w:lang w:val="es-ES"/>
+                        </w:rPr>
+                        <w:t>Seleccionar sección</w:t>
+                      </w:r>
+                    </w:p>
+                  </w:txbxContent>
+                </v:textbox>
+              </v:shape>
+            </w:pict>
+          </mc:Fallback>
+        </mc:AlternateContent>
+      </w:r>
       <w:r>
         <w:rPr>
           <w:rFonts w:asciiTheme="minorHAnsi" w:hAnsiTheme="minorHAnsi"/>
@@ -10100,7 +10524,7 @@
           </mc:Choice>
           <mc:Fallback>
             <w:pict>
-              <v:rect id="98 Rectángulo" o:spid="_x0000_s1051" style="position:absolute;margin-left:-31.6pt;margin-top:16.75pt;width:84.75pt;height:38.25pt;z-index:251776000;visibility:visible;mso-wrap-style:square;mso-width-percent:0;mso-height-percent:0;mso-wrap-distance-left:9pt;mso-wrap-distance-top:0;mso-wrap-distance-right:9pt;mso-wrap-distance-bottom:0;mso-position-horizontal:absolute;mso-position-horizontal-relative:text;mso-position-vertical:absolute;mso-position-vertical-relative:text;mso-width-percent:0;mso-height-percent:0;mso-width-relative:margin;mso-height-relative:margin;v-text-anchor:middle" o:gfxdata="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" fillcolor="#a5d5e2 [1624]" strokecolor="#40a7c2 [3048]" strokeweight=".5pt">
+              <v:rect id="98 Rectángulo" o:spid="_x0000_s1053" style="position:absolute;margin-left:-31.6pt;margin-top:16.75pt;width:84.75pt;height:38.25pt;z-index:251776000;visibility:visible;mso-wrap-style:square;mso-width-percent:0;mso-height-percent:0;mso-wrap-distance-left:9pt;mso-wrap-distance-top:0;mso-wrap-distance-right:9pt;mso-wrap-distance-bottom:0;mso-position-horizontal:absolute;mso-position-horizontal-relative:text;mso-position-vertical:absolute;mso-position-vertical-relative:text;mso-width-percent:0;mso-height-percent:0;mso-width-relative:margin;mso-height-relative:margin;v-text-anchor:middle" o:gfxdata="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" fillcolor="#a5d5e2 [1624]" strokecolor="#40a7c2 [3048]" strokeweight=".5pt">
                 <v:fill color2="#e4f2f6 [504]" rotate="t" angle="180" colors="0 #9eeaff;22938f #bbefff;1 #e4f9ff" focus="100%" type="gradient"/>
                 <v:shadow on="t" color="black" opacity="24903f" origin=",.5" offset="0,.55556mm"/>
                 <v:textbox>
@@ -10229,7 +10653,7 @@
           </mc:Choice>
           <mc:Fallback>
             <w:pict>
-              <v:shape id="68 Cuadro de texto" o:spid="_x0000_s1052" type="#_x0000_t202" style="position:absolute;margin-left:82pt;margin-top:1.95pt;width:50.25pt;height:15pt;z-index:251730944;visibility:visible;mso-wrap-style:square;mso-width-percent:0;mso-height-percent:0;mso-wrap-distance-left:9pt;mso-wrap-distance-top:0;mso-wrap-distance-right:9pt;mso-wrap-distance-bottom:0;mso-position-horizontal:absolute;mso-position-horizontal-relative:text;mso-position-vertical:absolute;mso-position-vertical-relative:text;mso-width-percent:0;mso-height-percent:0;mso-width-relative:margin;mso-height-relative:margin;v-text-anchor:top" o:gfxdata="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" filled="f" stroked="f" strokeweight=".5pt">
+              <v:shape id="68 Cuadro de texto" o:spid="_x0000_s1054" type="#_x0000_t202" style="position:absolute;margin-left:82pt;margin-top:1.95pt;width:50.25pt;height:15pt;z-index:251730944;visibility:visible;mso-wrap-style:square;mso-width-percent:0;mso-height-percent:0;mso-wrap-distance-left:9pt;mso-wrap-distance-top:0;mso-wrap-distance-right:9pt;mso-wrap-distance-bottom:0;mso-position-horizontal:absolute;mso-position-horizontal-relative:text;mso-position-vertical:absolute;mso-position-vertical-relative:text;mso-width-percent:0;mso-height-percent:0;mso-width-relative:margin;mso-height-relative:margin;v-text-anchor:top" o:gfxdata="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" filled="f" stroked="f" strokeweight=".5pt">
                 <v:textbox>
                   <w:txbxContent>
                     <w:p>
@@ -10271,7 +10695,7 @@
       <w:pPr>
         <w:pStyle w:val="Ttulo3"/>
       </w:pPr>
-      <w:bookmarkStart w:id="70" w:name="_Toc386396156"/>
+      <w:bookmarkStart w:id="69" w:name="_Toc387098861"/>
       <w:r>
         <w:lastRenderedPageBreak/>
         <w:t>PT-01 [</w:t>
@@ -10282,7 +10706,7 @@
       <w:r>
         <w:t>]</w:t>
       </w:r>
-      <w:bookmarkEnd w:id="70"/>
+      <w:bookmarkEnd w:id="69"/>
     </w:p>
     <w:p>
       <w:pPr>
@@ -10396,7 +10820,7 @@
       <w:pPr>
         <w:pStyle w:val="Ttulo3"/>
       </w:pPr>
-      <w:bookmarkStart w:id="71" w:name="_Toc386396157"/>
+      <w:bookmarkStart w:id="70" w:name="_Toc387098862"/>
       <w:r>
         <w:lastRenderedPageBreak/>
         <w:t>PT-02 [</w:t>
@@ -10407,7 +10831,7 @@
       <w:r>
         <w:t>]</w:t>
       </w:r>
-      <w:bookmarkEnd w:id="71"/>
+      <w:bookmarkEnd w:id="70"/>
     </w:p>
     <w:p>
       <w:pPr>
@@ -10605,7 +11029,7 @@
       <w:pPr>
         <w:pStyle w:val="Ttulo3"/>
       </w:pPr>
-      <w:bookmarkStart w:id="72" w:name="_Toc386396158"/>
+      <w:bookmarkStart w:id="71" w:name="_Toc387098863"/>
       <w:r>
         <w:lastRenderedPageBreak/>
         <w:t xml:space="preserve">PT-03 </w:t>
@@ -10613,7 +11037,7 @@
       <w:r>
         <w:t>RECORDAR CONTRASEÑA</w:t>
       </w:r>
-      <w:bookmarkEnd w:id="72"/>
+      <w:bookmarkEnd w:id="71"/>
     </w:p>
     <w:p>
       <w:pPr>
@@ -10853,14 +11277,14 @@
       <w:pPr>
         <w:pStyle w:val="Ttulo3"/>
       </w:pPr>
-      <w:bookmarkStart w:id="73" w:name="_Toc386396159"/>
+      <w:bookmarkStart w:id="72" w:name="_Toc387098864"/>
       <w:r>
         <w:t xml:space="preserve">PT-04 </w:t>
       </w:r>
       <w:r>
         <w:t>MENU PRINCIPAL</w:t>
       </w:r>
-      <w:bookmarkEnd w:id="73"/>
+      <w:bookmarkEnd w:id="72"/>
     </w:p>
     <w:p>
       <w:pPr>
@@ -10978,8 +11402,8 @@
         </w:rPr>
         <w:t xml:space="preserve"> </w:t>
       </w:r>
+      <w:bookmarkEnd w:id="65"/>
       <w:bookmarkEnd w:id="66"/>
-      <w:bookmarkEnd w:id="67"/>
     </w:p>
     <w:p>
       <w:pPr>
@@ -11105,11 +11529,11 @@
       <w:pPr>
         <w:pStyle w:val="Ttulo3"/>
       </w:pPr>
-      <w:bookmarkStart w:id="74" w:name="_Toc386396160"/>
+      <w:bookmarkStart w:id="73" w:name="_Toc387098865"/>
       <w:r>
         <w:t>PT-05 NUEVO PACIENTE</w:t>
       </w:r>
-      <w:bookmarkEnd w:id="74"/>
+      <w:bookmarkEnd w:id="73"/>
     </w:p>
     <w:p>
       <w:pPr>
@@ -11330,7 +11754,7 @@
       <w:pPr>
         <w:pStyle w:val="Ttulo3"/>
       </w:pPr>
-      <w:bookmarkStart w:id="75" w:name="_Toc386396161"/>
+      <w:bookmarkStart w:id="74" w:name="_Toc387098866"/>
       <w:r>
         <w:lastRenderedPageBreak/>
         <w:t>PT-0</w:t>
@@ -11341,7 +11765,7 @@
       <w:r>
         <w:t xml:space="preserve"> BUSQUEDA DE PACIENTE</w:t>
       </w:r>
-      <w:bookmarkEnd w:id="75"/>
+      <w:bookmarkEnd w:id="74"/>
     </w:p>
     <w:p>
       <w:pPr>
@@ -11589,7 +12013,7 @@
       <w:pPr>
         <w:pStyle w:val="Ttulo3"/>
       </w:pPr>
-      <w:bookmarkStart w:id="76" w:name="_Toc386396162"/>
+      <w:bookmarkStart w:id="75" w:name="_Toc387098867"/>
       <w:r>
         <w:t>PT-0</w:t>
       </w:r>
@@ -11599,7 +12023,7 @@
       <w:r>
         <w:t xml:space="preserve"> EDICION DE PACIENTE</w:t>
       </w:r>
-      <w:bookmarkEnd w:id="76"/>
+      <w:bookmarkEnd w:id="75"/>
     </w:p>
     <w:p>
       <w:pPr>
@@ -11688,7 +12112,7 @@
       <w:pPr>
         <w:pStyle w:val="Ttulo3"/>
       </w:pPr>
-      <w:bookmarkStart w:id="77" w:name="_Toc386396163"/>
+      <w:bookmarkStart w:id="76" w:name="_Toc387098868"/>
       <w:r>
         <w:lastRenderedPageBreak/>
         <w:t>PT-0</w:t>
@@ -11699,7 +12123,7 @@
       <w:r>
         <w:t xml:space="preserve"> EXPLORACION FISICA</w:t>
       </w:r>
-      <w:bookmarkEnd w:id="77"/>
+      <w:bookmarkEnd w:id="76"/>
     </w:p>
     <w:p>
       <w:pPr>
@@ -12442,13 +12866,684 @@
         </w:drawing>
       </w:r>
     </w:p>
+    <w:p>
+      <w:pPr>
+        <w:pStyle w:val="TableText"/>
+        <w:spacing w:before="120" w:after="120"/>
+        <w:jc w:val="center"/>
+        <w:rPr>
+          <w:lang w:val="es-ES"/>
+        </w:rPr>
+      </w:pPr>
+    </w:p>
+    <w:p>
+      <w:pPr>
+        <w:pStyle w:val="TableText"/>
+        <w:spacing w:before="120" w:after="120"/>
+        <w:rPr>
+          <w:lang w:val="es-ES"/>
+        </w:rPr>
+      </w:pPr>
+      <w:proofErr w:type="spellStart"/>
+      <w:r>
+        <w:rPr>
+          <w:lang w:val="es-ES"/>
+        </w:rPr>
+        <w:lastRenderedPageBreak/>
+        <w:t>Exploracion</w:t>
+      </w:r>
+      <w:proofErr w:type="spellEnd"/>
+      <w:r>
+        <w:rPr>
+          <w:lang w:val="es-ES"/>
+        </w:rPr>
+        <w:t xml:space="preserve"> física: módulo de </w:t>
+      </w:r>
+      <w:proofErr w:type="spellStart"/>
+      <w:r>
+        <w:rPr>
+          <w:lang w:val="es-ES"/>
+        </w:rPr>
+        <w:t>gross</w:t>
+      </w:r>
+      <w:proofErr w:type="spellEnd"/>
+      <w:r>
+        <w:rPr>
+          <w:lang w:val="es-ES"/>
+        </w:rPr>
+        <w:t xml:space="preserve"> motor </w:t>
+      </w:r>
+      <w:proofErr w:type="spellStart"/>
+      <w:r>
+        <w:rPr>
+          <w:lang w:val="es-ES"/>
+        </w:rPr>
+        <w:t>function</w:t>
+      </w:r>
+      <w:proofErr w:type="spellEnd"/>
+      <w:r>
+        <w:rPr>
+          <w:lang w:val="es-ES"/>
+        </w:rPr>
+        <w:t>:</w:t>
+      </w:r>
+    </w:p>
+    <w:p>
+      <w:pPr>
+        <w:pStyle w:val="TableText"/>
+        <w:spacing w:before="120" w:after="120"/>
+        <w:jc w:val="center"/>
+        <w:rPr>
+          <w:lang w:val="es-ES"/>
+        </w:rPr>
+      </w:pPr>
+      <w:r>
+        <w:rPr>
+          <w:noProof/>
+          <w:lang w:val="es-ES" w:eastAsia="es-ES"/>
+        </w:rPr>
+        <w:drawing>
+          <wp:inline distT="0" distB="0" distL="0" distR="0">
+            <wp:extent cx="3914775" cy="3974003"/>
+            <wp:effectExtent l="19050" t="19050" r="9525" b="26670"/>
+            <wp:docPr id="1" name="Imagen 1"/>
+            <wp:cNvGraphicFramePr>
+              <a:graphicFrameLocks xmlns:a="http://schemas.openxmlformats.org/drawingml/2006/main" noChangeAspect="1"/>
+            </wp:cNvGraphicFramePr>
+            <a:graphic xmlns:a="http://schemas.openxmlformats.org/drawingml/2006/main">
+              <a:graphicData uri="http://schemas.openxmlformats.org/drawingml/2006/picture">
+                <pic:pic xmlns:pic="http://schemas.openxmlformats.org/drawingml/2006/picture">
+                  <pic:nvPicPr>
+                    <pic:cNvPr id="0" name="Picture 1"/>
+                    <pic:cNvPicPr>
+                      <a:picLocks noChangeAspect="1" noChangeArrowheads="1"/>
+                    </pic:cNvPicPr>
+                  </pic:nvPicPr>
+                  <pic:blipFill>
+                    <a:blip r:embed="rId26">
+                      <a:extLst>
+                        <a:ext uri="{28A0092B-C50C-407E-A947-70E740481C1C}">
+                          <a14:useLocalDpi xmlns:a14="http://schemas.microsoft.com/office/drawing/2010/main" val="0"/>
+                        </a:ext>
+                      </a:extLst>
+                    </a:blip>
+                    <a:srcRect/>
+                    <a:stretch>
+                      <a:fillRect/>
+                    </a:stretch>
+                  </pic:blipFill>
+                  <pic:spPr bwMode="auto">
+                    <a:xfrm>
+                      <a:off x="0" y="0"/>
+                      <a:ext cx="3919421" cy="3978719"/>
+                    </a:xfrm>
+                    <a:prstGeom prst="rect">
+                      <a:avLst/>
+                    </a:prstGeom>
+                    <a:noFill/>
+                    <a:ln>
+                      <a:solidFill>
+                        <a:schemeClr val="accent1"/>
+                      </a:solidFill>
+                    </a:ln>
+                  </pic:spPr>
+                </pic:pic>
+              </a:graphicData>
+            </a:graphic>
+          </wp:inline>
+        </w:drawing>
+      </w:r>
+    </w:p>
+    <w:p>
+      <w:pPr>
+        <w:pStyle w:val="TableText"/>
+        <w:spacing w:before="120" w:after="120"/>
+        <w:jc w:val="center"/>
+        <w:rPr>
+          <w:lang w:val="es-ES"/>
+        </w:rPr>
+      </w:pPr>
+      <w:r>
+        <w:rPr>
+          <w:noProof/>
+          <w:lang w:val="es-ES" w:eastAsia="es-ES"/>
+        </w:rPr>
+        <w:drawing>
+          <wp:inline distT="0" distB="0" distL="0" distR="0">
+            <wp:extent cx="3872980" cy="3790950"/>
+            <wp:effectExtent l="19050" t="19050" r="13335" b="19050"/>
+            <wp:docPr id="2" name="Imagen 2"/>
+            <wp:cNvGraphicFramePr>
+              <a:graphicFrameLocks xmlns:a="http://schemas.openxmlformats.org/drawingml/2006/main" noChangeAspect="1"/>
+            </wp:cNvGraphicFramePr>
+            <a:graphic xmlns:a="http://schemas.openxmlformats.org/drawingml/2006/main">
+              <a:graphicData uri="http://schemas.openxmlformats.org/drawingml/2006/picture">
+                <pic:pic xmlns:pic="http://schemas.openxmlformats.org/drawingml/2006/picture">
+                  <pic:nvPicPr>
+                    <pic:cNvPr id="0" name="Picture 2"/>
+                    <pic:cNvPicPr>
+                      <a:picLocks noChangeAspect="1" noChangeArrowheads="1"/>
+                    </pic:cNvPicPr>
+                  </pic:nvPicPr>
+                  <pic:blipFill>
+                    <a:blip r:embed="rId27">
+                      <a:extLst>
+                        <a:ext uri="{28A0092B-C50C-407E-A947-70E740481C1C}">
+                          <a14:useLocalDpi xmlns:a14="http://schemas.microsoft.com/office/drawing/2010/main" val="0"/>
+                        </a:ext>
+                      </a:extLst>
+                    </a:blip>
+                    <a:srcRect/>
+                    <a:stretch>
+                      <a:fillRect/>
+                    </a:stretch>
+                  </pic:blipFill>
+                  <pic:spPr bwMode="auto">
+                    <a:xfrm>
+                      <a:off x="0" y="0"/>
+                      <a:ext cx="3872980" cy="3790950"/>
+                    </a:xfrm>
+                    <a:prstGeom prst="rect">
+                      <a:avLst/>
+                    </a:prstGeom>
+                    <a:noFill/>
+                    <a:ln>
+                      <a:solidFill>
+                        <a:schemeClr val="accent1"/>
+                      </a:solidFill>
+                    </a:ln>
+                  </pic:spPr>
+                </pic:pic>
+              </a:graphicData>
+            </a:graphic>
+          </wp:inline>
+        </w:drawing>
+      </w:r>
+    </w:p>
+    <w:p>
+      <w:pPr>
+        <w:pStyle w:val="TableText"/>
+        <w:spacing w:before="120" w:after="120"/>
+        <w:jc w:val="center"/>
+        <w:rPr>
+          <w:lang w:val="es-ES"/>
+        </w:rPr>
+      </w:pPr>
+    </w:p>
+    <w:p>
+      <w:pPr>
+        <w:pStyle w:val="TableText"/>
+        <w:spacing w:before="120" w:after="120"/>
+        <w:jc w:val="center"/>
+        <w:rPr>
+          <w:lang w:val="es-ES"/>
+        </w:rPr>
+      </w:pPr>
+    </w:p>
+    <w:p>
+      <w:pPr>
+        <w:pStyle w:val="TableText"/>
+        <w:spacing w:before="120" w:after="120"/>
+        <w:rPr>
+          <w:lang w:val="es-ES"/>
+        </w:rPr>
+      </w:pPr>
+      <w:proofErr w:type="spellStart"/>
+      <w:r>
+        <w:rPr>
+          <w:lang w:val="es-ES"/>
+        </w:rPr>
+        <w:t>Exploracion</w:t>
+      </w:r>
+      <w:proofErr w:type="spellEnd"/>
+      <w:r>
+        <w:rPr>
+          <w:lang w:val="es-ES"/>
+        </w:rPr>
+        <w:t xml:space="preserve"> física: módulo de </w:t>
+      </w:r>
+      <w:proofErr w:type="spellStart"/>
+      <w:r>
+        <w:rPr>
+          <w:lang w:val="es-ES"/>
+        </w:rPr>
+        <w:t>gross</w:t>
+      </w:r>
+      <w:proofErr w:type="spellEnd"/>
+      <w:r>
+        <w:rPr>
+          <w:lang w:val="es-ES"/>
+        </w:rPr>
+        <w:t xml:space="preserve"> motor </w:t>
+      </w:r>
+      <w:proofErr w:type="spellStart"/>
+      <w:r>
+        <w:rPr>
+          <w:lang w:val="es-ES"/>
+        </w:rPr>
+        <w:t>function</w:t>
+      </w:r>
+      <w:proofErr w:type="spellEnd"/>
+      <w:r>
+        <w:rPr>
+          <w:lang w:val="es-ES"/>
+        </w:rPr>
+        <w:t>:</w:t>
+      </w:r>
+    </w:p>
+    <w:p>
+      <w:pPr>
+        <w:pStyle w:val="TableText"/>
+        <w:spacing w:before="120" w:after="120"/>
+        <w:rPr>
+          <w:lang w:val="es-ES"/>
+        </w:rPr>
+      </w:pPr>
+    </w:p>
+    <w:p>
+      <w:pPr>
+        <w:pStyle w:val="TableText"/>
+        <w:spacing w:before="120" w:after="120"/>
+        <w:jc w:val="center"/>
+        <w:rPr>
+          <w:lang w:val="es-ES"/>
+        </w:rPr>
+      </w:pPr>
+      <w:r>
+        <w:rPr>
+          <w:noProof/>
+          <w:lang w:val="es-ES" w:eastAsia="es-ES"/>
+        </w:rPr>
+        <w:drawing>
+          <wp:inline distT="0" distB="0" distL="0" distR="0">
+            <wp:extent cx="5079435" cy="7038975"/>
+            <wp:effectExtent l="19050" t="19050" r="26035" b="9525"/>
+            <wp:docPr id="5" name="Imagen 5"/>
+            <wp:cNvGraphicFramePr>
+              <a:graphicFrameLocks xmlns:a="http://schemas.openxmlformats.org/drawingml/2006/main" noChangeAspect="1"/>
+            </wp:cNvGraphicFramePr>
+            <a:graphic xmlns:a="http://schemas.openxmlformats.org/drawingml/2006/main">
+              <a:graphicData uri="http://schemas.openxmlformats.org/drawingml/2006/picture">
+                <pic:pic xmlns:pic="http://schemas.openxmlformats.org/drawingml/2006/picture">
+                  <pic:nvPicPr>
+                    <pic:cNvPr id="0" name="Picture 5"/>
+                    <pic:cNvPicPr>
+                      <a:picLocks noChangeAspect="1" noChangeArrowheads="1"/>
+                    </pic:cNvPicPr>
+                  </pic:nvPicPr>
+                  <pic:blipFill>
+                    <a:blip r:embed="rId28">
+                      <a:extLst>
+                        <a:ext uri="{28A0092B-C50C-407E-A947-70E740481C1C}">
+                          <a14:useLocalDpi xmlns:a14="http://schemas.microsoft.com/office/drawing/2010/main" val="0"/>
+                        </a:ext>
+                      </a:extLst>
+                    </a:blip>
+                    <a:srcRect/>
+                    <a:stretch>
+                      <a:fillRect/>
+                    </a:stretch>
+                  </pic:blipFill>
+                  <pic:spPr bwMode="auto">
+                    <a:xfrm>
+                      <a:off x="0" y="0"/>
+                      <a:ext cx="5079435" cy="7038975"/>
+                    </a:xfrm>
+                    <a:prstGeom prst="rect">
+                      <a:avLst/>
+                    </a:prstGeom>
+                    <a:noFill/>
+                    <a:ln>
+                      <a:solidFill>
+                        <a:schemeClr val="accent1"/>
+                      </a:solidFill>
+                    </a:ln>
+                  </pic:spPr>
+                </pic:pic>
+              </a:graphicData>
+            </a:graphic>
+          </wp:inline>
+        </w:drawing>
+      </w:r>
+    </w:p>
+    <w:p>
+      <w:pPr>
+        <w:pStyle w:val="TableText"/>
+        <w:spacing w:before="120" w:after="120"/>
+        <w:jc w:val="center"/>
+        <w:rPr>
+          <w:lang w:val="es-ES"/>
+        </w:rPr>
+      </w:pPr>
+    </w:p>
+    <w:p>
+      <w:pPr>
+        <w:pStyle w:val="TableText"/>
+        <w:spacing w:before="120" w:after="120"/>
+        <w:jc w:val="center"/>
+        <w:rPr>
+          <w:lang w:val="es-ES"/>
+        </w:rPr>
+      </w:pPr>
+    </w:p>
+    <w:p>
+      <w:pPr>
+        <w:pStyle w:val="Ttulo3"/>
+      </w:pPr>
+      <w:bookmarkStart w:id="77" w:name="_Toc387098869"/>
+      <w:r>
+        <w:lastRenderedPageBreak/>
+        <w:t>PT-0</w:t>
+      </w:r>
+      <w:r>
+        <w:t>9</w:t>
+      </w:r>
+      <w:r>
+        <w:t xml:space="preserve"> </w:t>
+      </w:r>
+      <w:r>
+        <w:t>VIDEO</w:t>
+      </w:r>
+      <w:bookmarkEnd w:id="77"/>
+    </w:p>
+    <w:p>
+      <w:pPr>
+        <w:pStyle w:val="Paragraph"/>
+      </w:pPr>
+      <w:r>
+        <w:t>Pantalla de grabación de video. Se puede incluir una descripción asociada al vídeo para una mejor identificación.</w:t>
+      </w:r>
+    </w:p>
+    <w:p>
+      <w:pPr>
+        <w:pStyle w:val="Paragraph"/>
+      </w:pPr>
+    </w:p>
+    <w:p>
+      <w:pPr>
+        <w:pStyle w:val="TableText"/>
+        <w:spacing w:before="120" w:after="120"/>
+        <w:jc w:val="center"/>
+        <w:rPr>
+          <w:lang w:val="es-ES"/>
+        </w:rPr>
+      </w:pPr>
+      <w:r>
+        <w:rPr>
+          <w:noProof/>
+          <w:lang w:val="es-ES" w:eastAsia="es-ES"/>
+        </w:rPr>
+        <w:drawing>
+          <wp:inline distT="0" distB="0" distL="0" distR="0">
+            <wp:extent cx="4299399" cy="3076575"/>
+            <wp:effectExtent l="19050" t="19050" r="25400" b="9525"/>
+            <wp:docPr id="3" name="Imagen 3"/>
+            <wp:cNvGraphicFramePr>
+              <a:graphicFrameLocks xmlns:a="http://schemas.openxmlformats.org/drawingml/2006/main" noChangeAspect="1"/>
+            </wp:cNvGraphicFramePr>
+            <a:graphic xmlns:a="http://schemas.openxmlformats.org/drawingml/2006/main">
+              <a:graphicData uri="http://schemas.openxmlformats.org/drawingml/2006/picture">
+                <pic:pic xmlns:pic="http://schemas.openxmlformats.org/drawingml/2006/picture">
+                  <pic:nvPicPr>
+                    <pic:cNvPr id="0" name="Picture 3"/>
+                    <pic:cNvPicPr>
+                      <a:picLocks noChangeAspect="1" noChangeArrowheads="1"/>
+                    </pic:cNvPicPr>
+                  </pic:nvPicPr>
+                  <pic:blipFill>
+                    <a:blip r:embed="rId29">
+                      <a:extLst>
+                        <a:ext uri="{28A0092B-C50C-407E-A947-70E740481C1C}">
+                          <a14:useLocalDpi xmlns:a14="http://schemas.microsoft.com/office/drawing/2010/main" val="0"/>
+                        </a:ext>
+                      </a:extLst>
+                    </a:blip>
+                    <a:srcRect/>
+                    <a:stretch>
+                      <a:fillRect/>
+                    </a:stretch>
+                  </pic:blipFill>
+                  <pic:spPr bwMode="auto">
+                    <a:xfrm>
+                      <a:off x="0" y="0"/>
+                      <a:ext cx="4303648" cy="3079615"/>
+                    </a:xfrm>
+                    <a:prstGeom prst="rect">
+                      <a:avLst/>
+                    </a:prstGeom>
+                    <a:noFill/>
+                    <a:ln>
+                      <a:solidFill>
+                        <a:schemeClr val="accent1"/>
+                      </a:solidFill>
+                    </a:ln>
+                  </pic:spPr>
+                </pic:pic>
+              </a:graphicData>
+            </a:graphic>
+          </wp:inline>
+        </w:drawing>
+      </w:r>
+    </w:p>
+    <w:p>
+      <w:pPr>
+        <w:pStyle w:val="TableText"/>
+        <w:spacing w:before="120" w:after="120"/>
+        <w:jc w:val="center"/>
+        <w:rPr>
+          <w:lang w:val="es-ES"/>
+        </w:rPr>
+      </w:pPr>
+    </w:p>
+    <w:p>
+      <w:pPr>
+        <w:pStyle w:val="TableText"/>
+        <w:spacing w:before="120" w:after="120"/>
+        <w:rPr>
+          <w:lang w:val="es-ES"/>
+        </w:rPr>
+      </w:pPr>
+      <w:r>
+        <w:rPr>
+          <w:lang w:val="es-ES"/>
+        </w:rPr>
+        <w:t>Reproducción de un vídeo:</w:t>
+      </w:r>
+    </w:p>
+    <w:p>
+      <w:pPr>
+        <w:pStyle w:val="TableText"/>
+        <w:spacing w:before="120" w:after="120"/>
+        <w:jc w:val="center"/>
+        <w:rPr>
+          <w:lang w:val="es-ES"/>
+        </w:rPr>
+      </w:pPr>
+    </w:p>
+    <w:p>
+      <w:pPr>
+        <w:pStyle w:val="TableText"/>
+        <w:spacing w:before="120" w:after="120"/>
+        <w:jc w:val="center"/>
+        <w:rPr>
+          <w:lang w:val="es-ES"/>
+        </w:rPr>
+      </w:pPr>
+      <w:r>
+        <w:rPr>
+          <w:noProof/>
+          <w:lang w:val="es-ES" w:eastAsia="es-ES"/>
+        </w:rPr>
+        <w:drawing>
+          <wp:inline distT="0" distB="0" distL="0" distR="0">
+            <wp:extent cx="4212624" cy="3301270"/>
+            <wp:effectExtent l="19050" t="19050" r="16510" b="13970"/>
+            <wp:docPr id="4" name="Imagen 4"/>
+            <wp:cNvGraphicFramePr>
+              <a:graphicFrameLocks xmlns:a="http://schemas.openxmlformats.org/drawingml/2006/main" noChangeAspect="1"/>
+            </wp:cNvGraphicFramePr>
+            <a:graphic xmlns:a="http://schemas.openxmlformats.org/drawingml/2006/main">
+              <a:graphicData uri="http://schemas.openxmlformats.org/drawingml/2006/picture">
+                <pic:pic xmlns:pic="http://schemas.openxmlformats.org/drawingml/2006/picture">
+                  <pic:nvPicPr>
+                    <pic:cNvPr id="0" name="Picture 4"/>
+                    <pic:cNvPicPr>
+                      <a:picLocks noChangeAspect="1" noChangeArrowheads="1"/>
+                    </pic:cNvPicPr>
+                  </pic:nvPicPr>
+                  <pic:blipFill>
+                    <a:blip r:embed="rId30">
+                      <a:extLst>
+                        <a:ext uri="{28A0092B-C50C-407E-A947-70E740481C1C}">
+                          <a14:useLocalDpi xmlns:a14="http://schemas.microsoft.com/office/drawing/2010/main" val="0"/>
+                        </a:ext>
+                      </a:extLst>
+                    </a:blip>
+                    <a:srcRect/>
+                    <a:stretch>
+                      <a:fillRect/>
+                    </a:stretch>
+                  </pic:blipFill>
+                  <pic:spPr bwMode="auto">
+                    <a:xfrm>
+                      <a:off x="0" y="0"/>
+                      <a:ext cx="4218493" cy="3305869"/>
+                    </a:xfrm>
+                    <a:prstGeom prst="rect">
+                      <a:avLst/>
+                    </a:prstGeom>
+                    <a:noFill/>
+                    <a:ln>
+                      <a:solidFill>
+                        <a:schemeClr val="accent1"/>
+                      </a:solidFill>
+                    </a:ln>
+                  </pic:spPr>
+                </pic:pic>
+              </a:graphicData>
+            </a:graphic>
+          </wp:inline>
+        </w:drawing>
+      </w:r>
+    </w:p>
+    <w:p>
+      <w:pPr>
+        <w:pStyle w:val="TableText"/>
+        <w:spacing w:before="120" w:after="120"/>
+        <w:jc w:val="center"/>
+        <w:rPr>
+          <w:lang w:val="es-ES"/>
+        </w:rPr>
+      </w:pPr>
+    </w:p>
+    <w:p>
+      <w:pPr>
+        <w:pStyle w:val="TableText"/>
+        <w:spacing w:before="120" w:after="120"/>
+        <w:rPr>
+          <w:lang w:val="es-ES"/>
+        </w:rPr>
+      </w:pPr>
+    </w:p>
+    <w:p>
+      <w:pPr>
+        <w:pStyle w:val="Ttulo3"/>
+      </w:pPr>
+      <w:bookmarkStart w:id="78" w:name="_Toc387098870"/>
+      <w:r>
+        <w:t>PT-</w:t>
+      </w:r>
+      <w:r>
+        <w:t>10</w:t>
+      </w:r>
+      <w:r>
+        <w:t xml:space="preserve"> </w:t>
+      </w:r>
+      <w:r>
+        <w:t>GRAFICAS</w:t>
+      </w:r>
+      <w:bookmarkEnd w:id="78"/>
+    </w:p>
+    <w:p>
+      <w:pPr>
+        <w:pStyle w:val="TableText"/>
+        <w:spacing w:before="120" w:after="120"/>
+        <w:rPr>
+          <w:lang w:val="es-ES"/>
+        </w:rPr>
+      </w:pPr>
+    </w:p>
+    <w:p>
+      <w:pPr>
+        <w:pStyle w:val="TableText"/>
+        <w:spacing w:before="120" w:after="120"/>
+        <w:jc w:val="center"/>
+        <w:rPr>
+          <w:lang w:val="es-ES"/>
+        </w:rPr>
+      </w:pPr>
+      <w:bookmarkStart w:id="79" w:name="_GoBack"/>
+      <w:r>
+        <w:rPr>
+          <w:noProof/>
+          <w:lang w:val="es-ES" w:eastAsia="es-ES"/>
+        </w:rPr>
+        <w:drawing>
+          <wp:inline distT="0" distB="0" distL="0" distR="0">
+            <wp:extent cx="6304915" cy="4678045"/>
+            <wp:effectExtent l="19050" t="19050" r="19685" b="27305"/>
+            <wp:docPr id="6" name="Imagen 6"/>
+            <wp:cNvGraphicFramePr>
+              <a:graphicFrameLocks xmlns:a="http://schemas.openxmlformats.org/drawingml/2006/main" noChangeAspect="1"/>
+            </wp:cNvGraphicFramePr>
+            <a:graphic xmlns:a="http://schemas.openxmlformats.org/drawingml/2006/main">
+              <a:graphicData uri="http://schemas.openxmlformats.org/drawingml/2006/picture">
+                <pic:pic xmlns:pic="http://schemas.openxmlformats.org/drawingml/2006/picture">
+                  <pic:nvPicPr>
+                    <pic:cNvPr id="0" name="Picture 6"/>
+                    <pic:cNvPicPr>
+                      <a:picLocks noChangeAspect="1" noChangeArrowheads="1"/>
+                    </pic:cNvPicPr>
+                  </pic:nvPicPr>
+                  <pic:blipFill>
+                    <a:blip r:embed="rId31">
+                      <a:extLst>
+                        <a:ext uri="{28A0092B-C50C-407E-A947-70E740481C1C}">
+                          <a14:useLocalDpi xmlns:a14="http://schemas.microsoft.com/office/drawing/2010/main" val="0"/>
+                        </a:ext>
+                      </a:extLst>
+                    </a:blip>
+                    <a:srcRect/>
+                    <a:stretch>
+                      <a:fillRect/>
+                    </a:stretch>
+                  </pic:blipFill>
+                  <pic:spPr bwMode="auto">
+                    <a:xfrm>
+                      <a:off x="0" y="0"/>
+                      <a:ext cx="6304915" cy="4678045"/>
+                    </a:xfrm>
+                    <a:prstGeom prst="rect">
+                      <a:avLst/>
+                    </a:prstGeom>
+                    <a:noFill/>
+                    <a:ln>
+                      <a:solidFill>
+                        <a:schemeClr val="accent1"/>
+                      </a:solidFill>
+                    </a:ln>
+                  </pic:spPr>
+                </pic:pic>
+              </a:graphicData>
+            </a:graphic>
+          </wp:inline>
+        </w:drawing>
+      </w:r>
+      <w:bookmarkEnd w:id="79"/>
+    </w:p>
     <w:sectPr>
-      <w:headerReference w:type="even" r:id="rId26"/>
-      <w:headerReference w:type="default" r:id="rId27"/>
-      <w:footerReference w:type="even" r:id="rId28"/>
-      <w:footerReference w:type="default" r:id="rId29"/>
-      <w:headerReference w:type="first" r:id="rId30"/>
-      <w:footerReference w:type="first" r:id="rId31"/>
+      <w:headerReference w:type="default" r:id="rId32"/>
+      <w:footerReference w:type="default" r:id="rId33"/>
       <w:pgSz w:w="11907" w:h="16840" w:code="9"/>
       <w:pgMar w:top="1503" w:right="992" w:bottom="1009" w:left="992" w:header="720" w:footer="493" w:gutter="0"/>
       <w:cols w:space="720"/>
@@ -12477,16 +13572,6 @@
 </file>
 
 <file path=word/footer1.xml><?xml version="1.0" encoding="utf-8"?>
-<w:ftr xmlns:wpc="http://schemas.microsoft.com/office/word/2010/wordprocessingCanvas" xmlns:mc="http://schemas.openxmlformats.org/markup-compatibility/2006" xmlns:o="urn:schemas-microsoft-com:office:office" xmlns:r="http://schemas.openxmlformats.org/officeDocument/2006/relationships" xmlns:m="http://schemas.openxmlformats.org/officeDocument/2006/math" xmlns:v="urn:schemas-microsoft-com:vml" xmlns:wp14="http://schemas.microsoft.com/office/word/2010/wordprocessingDrawing" xmlns:wp="http://schemas.openxmlformats.org/drawingml/2006/wordprocessingDrawing" xmlns:w10="urn:schemas-microsoft-com:office:word" xmlns:w="http://schemas.openxmlformats.org/wordprocessingml/2006/main" xmlns:w14="http://schemas.microsoft.com/office/word/2010/wordml" xmlns:wpg="http://schemas.microsoft.com/office/word/2010/wordprocessingGroup" xmlns:wpi="http://schemas.microsoft.com/office/word/2010/wordprocessingInk" xmlns:wne="http://schemas.microsoft.com/office/word/2006/wordml" xmlns:wps="http://schemas.microsoft.com/office/word/2010/wordprocessingShape" mc:Ignorable="w14 wp14">
-  <w:p>
-    <w:pPr>
-      <w:pStyle w:val="Piedepgina"/>
-    </w:pPr>
-  </w:p>
-</w:ftr>
-</file>
-
-<file path=word/footer2.xml><?xml version="1.0" encoding="utf-8"?>
 <w:ftr xmlns:wpc="http://schemas.microsoft.com/office/word/2010/wordprocessingCanvas" xmlns:mc="http://schemas.openxmlformats.org/markup-compatibility/2006" xmlns:o="urn:schemas-microsoft-com:office:office" xmlns:r="http://schemas.openxmlformats.org/officeDocument/2006/relationships" xmlns:m="http://schemas.openxmlformats.org/officeDocument/2006/math" xmlns:v="urn:schemas-microsoft-com:vml" xmlns:wp14="http://schemas.microsoft.com/office/word/2010/wordprocessingDrawing" xmlns:wp="http://schemas.openxmlformats.org/drawingml/2006/wordprocessingDrawing" xmlns:w10="urn:schemas-microsoft-com:office:word" xmlns:w="http://schemas.openxmlformats.org/wordprocessingml/2006/main" xmlns:w14="http://schemas.microsoft.com/office/word/2010/wordml" xmlns:wpg="http://schemas.microsoft.com/office/word/2010/wordprocessingGroup" xmlns:wpi="http://schemas.microsoft.com/office/word/2010/wordprocessingInk" xmlns:wne="http://schemas.microsoft.com/office/word/2006/wordml" xmlns:wps="http://schemas.microsoft.com/office/word/2010/wordprocessingShape" mc:Ignorable="w14 wp14">
   <w:p>
     <w:pPr>
@@ -12509,7 +13594,7 @@
     <w:r>
       <w:rPr>
         <w:rFonts w:asciiTheme="minorHAnsi" w:hAnsiTheme="minorHAnsi"/>
-        <w:color w:val="FF0000"/>
+        <w:color w:val="auto"/>
       </w:rPr>
       <w:t>PROYECTO FIN DE GRADO</w:t>
     </w:r>
@@ -12525,16 +13610,6 @@
 </w:ftr>
 </file>
 
-<file path=word/footer3.xml><?xml version="1.0" encoding="utf-8"?>
-<w:ftr xmlns:wpc="http://schemas.microsoft.com/office/word/2010/wordprocessingCanvas" xmlns:mc="http://schemas.openxmlformats.org/markup-compatibility/2006" xmlns:o="urn:schemas-microsoft-com:office:office" xmlns:r="http://schemas.openxmlformats.org/officeDocument/2006/relationships" xmlns:m="http://schemas.openxmlformats.org/officeDocument/2006/math" xmlns:v="urn:schemas-microsoft-com:vml" xmlns:wp14="http://schemas.microsoft.com/office/word/2010/wordprocessingDrawing" xmlns:wp="http://schemas.openxmlformats.org/drawingml/2006/wordprocessingDrawing" xmlns:w10="urn:schemas-microsoft-com:office:word" xmlns:w="http://schemas.openxmlformats.org/wordprocessingml/2006/main" xmlns:w14="http://schemas.microsoft.com/office/word/2010/wordml" xmlns:wpg="http://schemas.microsoft.com/office/word/2010/wordprocessingGroup" xmlns:wpi="http://schemas.microsoft.com/office/word/2010/wordprocessingInk" xmlns:wne="http://schemas.microsoft.com/office/word/2006/wordml" xmlns:wps="http://schemas.microsoft.com/office/word/2010/wordprocessingShape" mc:Ignorable="w14 wp14">
-  <w:p>
-    <w:pPr>
-      <w:pStyle w:val="Piedepgina"/>
-    </w:pPr>
-  </w:p>
-</w:ftr>
-</file>
-
 <file path=word/footnotes.xml><?xml version="1.0" encoding="utf-8"?>
 <w:footnotes xmlns:wpc="http://schemas.microsoft.com/office/word/2010/wordprocessingCanvas" xmlns:mc="http://schemas.openxmlformats.org/markup-compatibility/2006" xmlns:o="urn:schemas-microsoft-com:office:office" xmlns:r="http://schemas.openxmlformats.org/officeDocument/2006/relationships" xmlns:m="http://schemas.openxmlformats.org/officeDocument/2006/math" xmlns:v="urn:schemas-microsoft-com:vml" xmlns:wp14="http://schemas.microsoft.com/office/word/2010/wordprocessingDrawing" xmlns:wp="http://schemas.openxmlformats.org/drawingml/2006/wordprocessingDrawing" xmlns:w10="urn:schemas-microsoft-com:office:word" xmlns:w="http://schemas.openxmlformats.org/wordprocessingml/2006/main" xmlns:w14="http://schemas.microsoft.com/office/word/2010/wordml" xmlns:wpg="http://schemas.microsoft.com/office/word/2010/wordprocessingGroup" xmlns:wpi="http://schemas.microsoft.com/office/word/2010/wordprocessingInk" xmlns:wne="http://schemas.microsoft.com/office/word/2006/wordml" xmlns:wps="http://schemas.microsoft.com/office/word/2010/wordprocessingShape" mc:Ignorable="w14 wp14">
   <w:footnote w:type="separator" w:id="-1">
@@ -12555,16 +13630,6 @@
 </file>
 
 <file path=word/header1.xml><?xml version="1.0" encoding="utf-8"?>
-<w:hdr xmlns:wpc="http://schemas.microsoft.com/office/word/2010/wordprocessingCanvas" xmlns:mc="http://schemas.openxmlformats.org/markup-compatibility/2006" xmlns:o="urn:schemas-microsoft-com:office:office" xmlns:r="http://schemas.openxmlformats.org/officeDocument/2006/relationships" xmlns:m="http://schemas.openxmlformats.org/officeDocument/2006/math" xmlns:v="urn:schemas-microsoft-com:vml" xmlns:wp14="http://schemas.microsoft.com/office/word/2010/wordprocessingDrawing" xmlns:wp="http://schemas.openxmlformats.org/drawingml/2006/wordprocessingDrawing" xmlns:w10="urn:schemas-microsoft-com:office:word" xmlns:w="http://schemas.openxmlformats.org/wordprocessingml/2006/main" xmlns:w14="http://schemas.microsoft.com/office/word/2010/wordml" xmlns:wpg="http://schemas.microsoft.com/office/word/2010/wordprocessingGroup" xmlns:wpi="http://schemas.microsoft.com/office/word/2010/wordprocessingInk" xmlns:wne="http://schemas.microsoft.com/office/word/2006/wordml" xmlns:wps="http://schemas.microsoft.com/office/word/2010/wordprocessingShape" mc:Ignorable="w14 wp14">
-  <w:p>
-    <w:pPr>
-      <w:pStyle w:val="Encabezado"/>
-    </w:pPr>
-  </w:p>
-</w:hdr>
-</file>
-
-<file path=word/header2.xml><?xml version="1.0" encoding="utf-8"?>
 <w:hdr xmlns:wpc="http://schemas.microsoft.com/office/word/2010/wordprocessingCanvas" xmlns:mc="http://schemas.openxmlformats.org/markup-compatibility/2006" xmlns:o="urn:schemas-microsoft-com:office:office" xmlns:r="http://schemas.openxmlformats.org/officeDocument/2006/relationships" xmlns:m="http://schemas.openxmlformats.org/officeDocument/2006/math" xmlns:v="urn:schemas-microsoft-com:vml" xmlns:wp14="http://schemas.microsoft.com/office/word/2010/wordprocessingDrawing" xmlns:wp="http://schemas.openxmlformats.org/drawingml/2006/wordprocessingDrawing" xmlns:w10="urn:schemas-microsoft-com:office:word" xmlns:w="http://schemas.openxmlformats.org/wordprocessingml/2006/main" xmlns:w14="http://schemas.microsoft.com/office/word/2010/wordml" xmlns:wpg="http://schemas.microsoft.com/office/word/2010/wordprocessingGroup" xmlns:wpi="http://schemas.microsoft.com/office/word/2010/wordprocessingInk" xmlns:wne="http://schemas.microsoft.com/office/word/2006/wordml" xmlns:wps="http://schemas.microsoft.com/office/word/2010/wordprocessingShape" mc:Ignorable="w14 wp14">
   <w:tbl>
     <w:tblPr>
@@ -12980,7 +14045,7 @@
               <w:rFonts w:asciiTheme="minorHAnsi" w:hAnsiTheme="minorHAnsi"/>
               <w:noProof/>
             </w:rPr>
-            <w:t>3</w:t>
+            <w:t>22</w:t>
           </w:r>
           <w:r>
             <w:rPr>
@@ -13021,7 +14086,7 @@
               <w:rFonts w:asciiTheme="minorHAnsi" w:hAnsiTheme="minorHAnsi"/>
               <w:noProof/>
             </w:rPr>
-            <w:t>18</w:t>
+            <w:t>22</w:t>
           </w:r>
           <w:r>
             <w:rPr>
@@ -13161,16 +14226,6 @@
       </w:tc>
     </w:tr>
   </w:tbl>
-  <w:p>
-    <w:pPr>
-      <w:pStyle w:val="Encabezado"/>
-    </w:pPr>
-  </w:p>
-</w:hdr>
-</file>
-
-<file path=word/header3.xml><?xml version="1.0" encoding="utf-8"?>
-<w:hdr xmlns:wpc="http://schemas.microsoft.com/office/word/2010/wordprocessingCanvas" xmlns:mc="http://schemas.openxmlformats.org/markup-compatibility/2006" xmlns:o="urn:schemas-microsoft-com:office:office" xmlns:r="http://schemas.openxmlformats.org/officeDocument/2006/relationships" xmlns:m="http://schemas.openxmlformats.org/officeDocument/2006/math" xmlns:v="urn:schemas-microsoft-com:vml" xmlns:wp14="http://schemas.microsoft.com/office/word/2010/wordprocessingDrawing" xmlns:wp="http://schemas.openxmlformats.org/drawingml/2006/wordprocessingDrawing" xmlns:w10="urn:schemas-microsoft-com:office:word" xmlns:w="http://schemas.openxmlformats.org/wordprocessingml/2006/main" xmlns:w14="http://schemas.microsoft.com/office/word/2010/wordml" xmlns:wpg="http://schemas.microsoft.com/office/word/2010/wordprocessingGroup" xmlns:wpi="http://schemas.microsoft.com/office/word/2010/wordprocessingInk" xmlns:wne="http://schemas.microsoft.com/office/word/2006/wordml" xmlns:wps="http://schemas.microsoft.com/office/word/2010/wordprocessingShape" mc:Ignorable="w14 wp14">
   <w:p>
     <w:pPr>
       <w:pStyle w:val="Encabezado"/>
@@ -16414,6 +17469,21 @@
 </file>
 
 <file path=customXml/item1.xml><?xml version="1.0" encoding="utf-8"?>
+<?mso-contentType ?>
+<FormTemplates xmlns="http://schemas.microsoft.com/sharepoint/v3/contenttype/forms">
+  <Display>DocumentLibraryForm</Display>
+  <Edit>DocumentLibraryForm</Edit>
+  <New>DocumentLibraryForm</New>
+</FormTemplates>
+</file>
+
+<file path=customXml/item2.xml><?xml version="1.0" encoding="utf-8"?>
+<p:properties xmlns:p="http://schemas.microsoft.com/office/2006/metadata/properties" xmlns:xsi="http://www.w3.org/2001/XMLSchema-instance">
+  <documentManagement/>
+</p:properties>
+</file>
+
+<file path=customXml/item3.xml><?xml version="1.0" encoding="utf-8"?>
 <ct:contentTypeSchema xmlns:ct="http://schemas.microsoft.com/office/2006/metadata/contentType" xmlns:ma="http://schemas.microsoft.com/office/2006/metadata/properties/metaAttributes" ct:_="" ma:_="" ma:contentTypeName="Documento" ma:contentTypeID="0x010100FB9238FD839DE1458C9EF746D117716A" ma:contentTypeVersion="0" ma:contentTypeDescription="Crear nuevo documento." ma:contentTypeScope="" ma:versionID="ef525560dd58d0c6ee7dc12abc3ec8e7">
   <xsd:schema xmlns:xsd="http://www.w3.org/2001/XMLSchema" xmlns:p="http://schemas.microsoft.com/office/2006/metadata/properties" targetNamespace="http://schemas.microsoft.com/office/2006/metadata/properties" ma:root="true" ma:fieldsID="ae13a4600d56dd4d917937c2caf43faa">
     <xsd:element name="properties">
@@ -16462,26 +17532,27 @@
 </ct:contentTypeSchema>
 </file>
 
-<file path=customXml/item2.xml><?xml version="1.0" encoding="utf-8"?>
-<p:properties xmlns:p="http://schemas.microsoft.com/office/2006/metadata/properties" xmlns:xsi="http://www.w3.org/2001/XMLSchema-instance">
-  <documentManagement/>
-</p:properties>
-</file>
-
-<file path=customXml/item3.xml><?xml version="1.0" encoding="utf-8"?>
-<?mso-contentType ?>
-<FormTemplates xmlns="http://schemas.microsoft.com/sharepoint/v3/contenttype/forms">
-  <Display>DocumentLibraryForm</Display>
-  <Edit>DocumentLibraryForm</Edit>
-  <New>DocumentLibraryForm</New>
-</FormTemplates>
-</file>
-
 <file path=customXml/item4.xml><?xml version="1.0" encoding="utf-8"?>
 <b:Sources xmlns:b="http://schemas.openxmlformats.org/officeDocument/2006/bibliography" xmlns="http://schemas.openxmlformats.org/officeDocument/2006/bibliography" SelectedStyle="\APA.XSL" StyleName="APA"/>
 </file>
 
 <file path=customXml/itemProps1.xml><?xml version="1.0" encoding="utf-8"?>
+<ds:datastoreItem xmlns:ds="http://schemas.openxmlformats.org/officeDocument/2006/customXml" ds:itemID="{83EF146E-F07E-4DAF-868E-E7570F299589}">
+  <ds:schemaRefs>
+    <ds:schemaRef ds:uri="http://schemas.microsoft.com/sharepoint/v3/contenttype/forms"/>
+  </ds:schemaRefs>
+</ds:datastoreItem>
+</file>
+
+<file path=customXml/itemProps2.xml><?xml version="1.0" encoding="utf-8"?>
+<ds:datastoreItem xmlns:ds="http://schemas.openxmlformats.org/officeDocument/2006/customXml" ds:itemID="{0AE57B9D-8C16-45F3-AE78-7FB156FBB563}">
+  <ds:schemaRefs>
+    <ds:schemaRef ds:uri="http://schemas.microsoft.com/office/2006/metadata/properties"/>
+  </ds:schemaRefs>
+</ds:datastoreItem>
+</file>
+
+<file path=customXml/itemProps3.xml><?xml version="1.0" encoding="utf-8"?>
 <ds:datastoreItem xmlns:ds="http://schemas.openxmlformats.org/officeDocument/2006/customXml" ds:itemID="{D1643F40-8D7C-4896-B94A-16134353C1F5}">
   <ds:schemaRefs>
     <ds:schemaRef ds:uri="http://schemas.microsoft.com/office/2006/metadata/contentType"/>
@@ -16496,24 +17567,8 @@
 </ds:datastoreItem>
 </file>
 
-<file path=customXml/itemProps2.xml><?xml version="1.0" encoding="utf-8"?>
-<ds:datastoreItem xmlns:ds="http://schemas.openxmlformats.org/officeDocument/2006/customXml" ds:itemID="{0AE57B9D-8C16-45F3-AE78-7FB156FBB563}">
-  <ds:schemaRefs>
-    <ds:schemaRef ds:uri="http://schemas.microsoft.com/office/2006/metadata/properties"/>
-  </ds:schemaRefs>
-</ds:datastoreItem>
-</file>
-
-<file path=customXml/itemProps3.xml><?xml version="1.0" encoding="utf-8"?>
-<ds:datastoreItem xmlns:ds="http://schemas.openxmlformats.org/officeDocument/2006/customXml" ds:itemID="{83EF146E-F07E-4DAF-868E-E7570F299589}">
-  <ds:schemaRefs>
-    <ds:schemaRef ds:uri="http://schemas.microsoft.com/sharepoint/v3/contenttype/forms"/>
-  </ds:schemaRefs>
-</ds:datastoreItem>
-</file>
-
 <file path=customXml/itemProps4.xml><?xml version="1.0" encoding="utf-8"?>
-<ds:datastoreItem xmlns:ds="http://schemas.openxmlformats.org/officeDocument/2006/customXml" ds:itemID="{6F35292E-18BF-489A-8DC4-C19C87EBA4A4}">
+<ds:datastoreItem xmlns:ds="http://schemas.openxmlformats.org/officeDocument/2006/customXml" ds:itemID="{54A88771-2FFF-4F28-BD77-73363219C624}">
   <ds:schemaRefs>
     <ds:schemaRef ds:uri="http://schemas.openxmlformats.org/officeDocument/2006/bibliography"/>
   </ds:schemaRefs>

</xml_diff>

<commit_message>
documentacion: d.clases y secuencia actas
</commit_message>
<xml_diff>
--- a/documentacion/Documentacion_final/04 2 Documento de Prototipos_DRQ_PROTO.docx
+++ b/documentacion/Documentacion_final/04 2 Documento de Prototipos_DRQ_PROTO.docx
@@ -1844,8 +1844,6 @@
               </w:rPr>
               <w:t>. Diagrama de navegación por módulos.</w:t>
             </w:r>
-            <w:bookmarkStart w:id="8" w:name="_GoBack"/>
-            <w:bookmarkEnd w:id="8"/>
           </w:p>
         </w:tc>
       </w:tr>
@@ -1857,11 +1855,11 @@
           <w:rFonts w:asciiTheme="minorHAnsi" w:hAnsiTheme="minorHAnsi"/>
         </w:rPr>
       </w:pPr>
-      <w:bookmarkStart w:id="9" w:name="_Toc95539447"/>
-      <w:bookmarkStart w:id="10" w:name="_Toc95539365"/>
-    </w:p>
+      <w:bookmarkStart w:id="8" w:name="_Toc95539447"/>
+      <w:bookmarkStart w:id="9" w:name="_Toc95539365"/>
+    </w:p>
+    <w:bookmarkEnd w:id="8"/>
     <w:bookmarkEnd w:id="9"/>
-    <w:bookmarkEnd w:id="10"/>
     <w:p>
       <w:pPr>
         <w:pStyle w:val="FrntPage2"/>
@@ -1931,7 +1929,7 @@
         </w:rPr>
         <w:fldChar w:fldCharType="separate"/>
       </w:r>
-      <w:hyperlink w:anchor="_Toc388805474" w:history="1">
+      <w:hyperlink w:anchor="_Toc389418546" w:history="1">
         <w:r>
           <w:rPr>
             <w:rStyle w:val="Hipervnculo"/>
@@ -1978,7 +1976,7 @@
             <w:noProof/>
             <w:webHidden/>
           </w:rPr>
-          <w:instrText xml:space="preserve"> PAGEREF _Toc388805474 \h </w:instrText>
+          <w:instrText xml:space="preserve"> PAGEREF _Toc389418546 \h </w:instrText>
         </w:r>
         <w:r>
           <w:rPr>
@@ -2025,7 +2023,7 @@
           <w:lang w:val="es-ES" w:eastAsia="es-ES"/>
         </w:rPr>
       </w:pPr>
-      <w:hyperlink w:anchor="_Toc388805475" w:history="1">
+      <w:hyperlink w:anchor="_Toc389418547" w:history="1">
         <w:r>
           <w:rPr>
             <w:rStyle w:val="Hipervnculo"/>
@@ -2070,7 +2068,7 @@
             <w:noProof/>
             <w:webHidden/>
           </w:rPr>
-          <w:instrText xml:space="preserve"> PAGEREF _Toc388805475 \h </w:instrText>
+          <w:instrText xml:space="preserve"> PAGEREF _Toc389418547 \h </w:instrText>
         </w:r>
         <w:r>
           <w:rPr>
@@ -2117,7 +2115,7 @@
           <w:lang w:val="es-ES" w:eastAsia="es-ES"/>
         </w:rPr>
       </w:pPr>
-      <w:hyperlink w:anchor="_Toc388805476" w:history="1">
+      <w:hyperlink w:anchor="_Toc389418548" w:history="1">
         <w:r>
           <w:rPr>
             <w:rStyle w:val="Hipervnculo"/>
@@ -2162,7 +2160,7 @@
             <w:noProof/>
             <w:webHidden/>
           </w:rPr>
-          <w:instrText xml:space="preserve"> PAGEREF _Toc388805476 \h </w:instrText>
+          <w:instrText xml:space="preserve"> PAGEREF _Toc389418548 \h </w:instrText>
         </w:r>
         <w:r>
           <w:rPr>
@@ -2209,7 +2207,7 @@
           <w:lang w:val="es-ES" w:eastAsia="es-ES"/>
         </w:rPr>
       </w:pPr>
-      <w:hyperlink w:anchor="_Toc388805477" w:history="1">
+      <w:hyperlink w:anchor="_Toc389418549" w:history="1">
         <w:r>
           <w:rPr>
             <w:rStyle w:val="Hipervnculo"/>
@@ -2254,7 +2252,7 @@
             <w:noProof/>
             <w:webHidden/>
           </w:rPr>
-          <w:instrText xml:space="preserve"> PAGEREF _Toc388805477 \h </w:instrText>
+          <w:instrText xml:space="preserve"> PAGEREF _Toc389418549 \h </w:instrText>
         </w:r>
         <w:r>
           <w:rPr>
@@ -2303,7 +2301,7 @@
           <w:lang w:val="es-ES" w:eastAsia="es-ES"/>
         </w:rPr>
       </w:pPr>
-      <w:hyperlink w:anchor="_Toc388805478" w:history="1">
+      <w:hyperlink w:anchor="_Toc389418550" w:history="1">
         <w:r>
           <w:rPr>
             <w:rStyle w:val="Hipervnculo"/>
@@ -2350,7 +2348,7 @@
             <w:noProof/>
             <w:webHidden/>
           </w:rPr>
-          <w:instrText xml:space="preserve"> PAGEREF _Toc388805478 \h </w:instrText>
+          <w:instrText xml:space="preserve"> PAGEREF _Toc389418550 \h </w:instrText>
         </w:r>
         <w:r>
           <w:rPr>
@@ -2397,7 +2395,7 @@
           <w:lang w:val="es-ES" w:eastAsia="es-ES"/>
         </w:rPr>
       </w:pPr>
-      <w:hyperlink w:anchor="_Toc388805479" w:history="1">
+      <w:hyperlink w:anchor="_Toc389418551" w:history="1">
         <w:r>
           <w:rPr>
             <w:rStyle w:val="Hipervnculo"/>
@@ -2442,7 +2440,7 @@
             <w:noProof/>
             <w:webHidden/>
           </w:rPr>
-          <w:instrText xml:space="preserve"> PAGEREF _Toc388805479 \h </w:instrText>
+          <w:instrText xml:space="preserve"> PAGEREF _Toc389418551 \h </w:instrText>
         </w:r>
         <w:r>
           <w:rPr>
@@ -2490,7 +2488,7 @@
           <w:lang w:val="es-ES" w:eastAsia="es-ES"/>
         </w:rPr>
       </w:pPr>
-      <w:hyperlink w:anchor="_Toc388805480" w:history="1">
+      <w:hyperlink w:anchor="_Toc389418552" w:history="1">
         <w:r>
           <w:rPr>
             <w:rStyle w:val="Hipervnculo"/>
@@ -2536,7 +2534,7 @@
             <w:noProof/>
             <w:webHidden/>
           </w:rPr>
-          <w:instrText xml:space="preserve"> PAGEREF _Toc388805480 \h </w:instrText>
+          <w:instrText xml:space="preserve"> PAGEREF _Toc389418552 \h </w:instrText>
         </w:r>
         <w:r>
           <w:rPr>
@@ -2584,7 +2582,7 @@
           <w:lang w:val="es-ES" w:eastAsia="es-ES"/>
         </w:rPr>
       </w:pPr>
-      <w:hyperlink w:anchor="_Toc388805481" w:history="1">
+      <w:hyperlink w:anchor="_Toc389418553" w:history="1">
         <w:r>
           <w:rPr>
             <w:rStyle w:val="Hipervnculo"/>
@@ -2630,7 +2628,7 @@
             <w:noProof/>
             <w:webHidden/>
           </w:rPr>
-          <w:instrText xml:space="preserve"> PAGEREF _Toc388805481 \h </w:instrText>
+          <w:instrText xml:space="preserve"> PAGEREF _Toc389418553 \h </w:instrText>
         </w:r>
         <w:r>
           <w:rPr>
@@ -2678,7 +2676,7 @@
           <w:lang w:val="es-ES" w:eastAsia="es-ES"/>
         </w:rPr>
       </w:pPr>
-      <w:hyperlink w:anchor="_Toc388805482" w:history="1">
+      <w:hyperlink w:anchor="_Toc389418554" w:history="1">
         <w:r>
           <w:rPr>
             <w:rStyle w:val="Hipervnculo"/>
@@ -2724,7 +2722,7 @@
             <w:noProof/>
             <w:webHidden/>
           </w:rPr>
-          <w:instrText xml:space="preserve"> PAGEREF _Toc388805482 \h </w:instrText>
+          <w:instrText xml:space="preserve"> PAGEREF _Toc389418554 \h </w:instrText>
         </w:r>
         <w:r>
           <w:rPr>
@@ -2772,7 +2770,7 @@
           <w:lang w:val="es-ES" w:eastAsia="es-ES"/>
         </w:rPr>
       </w:pPr>
-      <w:hyperlink w:anchor="_Toc388805483" w:history="1">
+      <w:hyperlink w:anchor="_Toc389418555" w:history="1">
         <w:r>
           <w:rPr>
             <w:rStyle w:val="Hipervnculo"/>
@@ -2818,7 +2816,7 @@
             <w:noProof/>
             <w:webHidden/>
           </w:rPr>
-          <w:instrText xml:space="preserve"> PAGEREF _Toc388805483 \h </w:instrText>
+          <w:instrText xml:space="preserve"> PAGEREF _Toc389418555 \h </w:instrText>
         </w:r>
         <w:r>
           <w:rPr>
@@ -2867,7 +2865,7 @@
           <w:lang w:val="es-ES" w:eastAsia="es-ES"/>
         </w:rPr>
       </w:pPr>
-      <w:hyperlink w:anchor="_Toc388805484" w:history="1">
+      <w:hyperlink w:anchor="_Toc389418556" w:history="1">
         <w:r>
           <w:rPr>
             <w:rStyle w:val="Hipervnculo"/>
@@ -2914,7 +2912,7 @@
             <w:noProof/>
             <w:webHidden/>
           </w:rPr>
-          <w:instrText xml:space="preserve"> PAGEREF _Toc388805484 \h </w:instrText>
+          <w:instrText xml:space="preserve"> PAGEREF _Toc389418556 \h </w:instrText>
         </w:r>
         <w:r>
           <w:rPr>
@@ -2961,7 +2959,7 @@
           <w:lang w:val="es-ES" w:eastAsia="es-ES"/>
         </w:rPr>
       </w:pPr>
-      <w:hyperlink w:anchor="_Toc388805485" w:history="1">
+      <w:hyperlink w:anchor="_Toc389418557" w:history="1">
         <w:r>
           <w:rPr>
             <w:rStyle w:val="Hipervnculo"/>
@@ -3006,7 +3004,7 @@
             <w:noProof/>
             <w:webHidden/>
           </w:rPr>
-          <w:instrText xml:space="preserve"> PAGEREF _Toc388805485 \h </w:instrText>
+          <w:instrText xml:space="preserve"> PAGEREF _Toc389418557 \h </w:instrText>
         </w:r>
         <w:r>
           <w:rPr>
@@ -3054,7 +3052,7 @@
           <w:lang w:val="es-ES" w:eastAsia="es-ES"/>
         </w:rPr>
       </w:pPr>
-      <w:hyperlink w:anchor="_Toc388805486" w:history="1">
+      <w:hyperlink w:anchor="_Toc389418558" w:history="1">
         <w:r>
           <w:rPr>
             <w:rStyle w:val="Hipervnculo"/>
@@ -3100,7 +3098,7 @@
             <w:noProof/>
             <w:webHidden/>
           </w:rPr>
-          <w:instrText xml:space="preserve"> PAGEREF _Toc388805486 \h </w:instrText>
+          <w:instrText xml:space="preserve"> PAGEREF _Toc389418558 \h </w:instrText>
         </w:r>
         <w:r>
           <w:rPr>
@@ -3148,7 +3146,7 @@
           <w:lang w:val="es-ES" w:eastAsia="es-ES"/>
         </w:rPr>
       </w:pPr>
-      <w:hyperlink w:anchor="_Toc388805487" w:history="1">
+      <w:hyperlink w:anchor="_Toc389418559" w:history="1">
         <w:r>
           <w:rPr>
             <w:rStyle w:val="Hipervnculo"/>
@@ -3194,7 +3192,7 @@
             <w:noProof/>
             <w:webHidden/>
           </w:rPr>
-          <w:instrText xml:space="preserve"> PAGEREF _Toc388805487 \h </w:instrText>
+          <w:instrText xml:space="preserve"> PAGEREF _Toc389418559 \h </w:instrText>
         </w:r>
         <w:r>
           <w:rPr>
@@ -3242,7 +3240,7 @@
           <w:lang w:val="es-ES" w:eastAsia="es-ES"/>
         </w:rPr>
       </w:pPr>
-      <w:hyperlink w:anchor="_Toc388805488" w:history="1">
+      <w:hyperlink w:anchor="_Toc389418560" w:history="1">
         <w:r>
           <w:rPr>
             <w:rStyle w:val="Hipervnculo"/>
@@ -3288,7 +3286,7 @@
             <w:noProof/>
             <w:webHidden/>
           </w:rPr>
-          <w:instrText xml:space="preserve"> PAGEREF _Toc388805488 \h </w:instrText>
+          <w:instrText xml:space="preserve"> PAGEREF _Toc389418560 \h </w:instrText>
         </w:r>
         <w:r>
           <w:rPr>
@@ -3337,7 +3335,7 @@
           <w:lang w:val="es-ES" w:eastAsia="es-ES"/>
         </w:rPr>
       </w:pPr>
-      <w:hyperlink w:anchor="_Toc388805489" w:history="1">
+      <w:hyperlink w:anchor="_Toc389418561" w:history="1">
         <w:r>
           <w:rPr>
             <w:rStyle w:val="Hipervnculo"/>
@@ -3384,7 +3382,7 @@
             <w:noProof/>
             <w:webHidden/>
           </w:rPr>
-          <w:instrText xml:space="preserve"> PAGEREF _Toc388805489 \h </w:instrText>
+          <w:instrText xml:space="preserve"> PAGEREF _Toc389418561 \h </w:instrText>
         </w:r>
         <w:r>
           <w:rPr>
@@ -3431,7 +3429,7 @@
           <w:lang w:val="es-ES" w:eastAsia="es-ES"/>
         </w:rPr>
       </w:pPr>
-      <w:hyperlink w:anchor="_Toc388805490" w:history="1">
+      <w:hyperlink w:anchor="_Toc389418562" w:history="1">
         <w:r>
           <w:rPr>
             <w:rStyle w:val="Hipervnculo"/>
@@ -3476,7 +3474,7 @@
             <w:noProof/>
             <w:webHidden/>
           </w:rPr>
-          <w:instrText xml:space="preserve"> PAGEREF _Toc388805490 \h </w:instrText>
+          <w:instrText xml:space="preserve"> PAGEREF _Toc389418562 \h </w:instrText>
         </w:r>
         <w:r>
           <w:rPr>
@@ -3524,7 +3522,7 @@
           <w:lang w:val="es-ES" w:eastAsia="es-ES"/>
         </w:rPr>
       </w:pPr>
-      <w:hyperlink w:anchor="_Toc388805491" w:history="1">
+      <w:hyperlink w:anchor="_Toc389418563" w:history="1">
         <w:r>
           <w:rPr>
             <w:rStyle w:val="Hipervnculo"/>
@@ -3570,7 +3568,7 @@
             <w:noProof/>
             <w:webHidden/>
           </w:rPr>
-          <w:instrText xml:space="preserve"> PAGEREF _Toc388805491 \h </w:instrText>
+          <w:instrText xml:space="preserve"> PAGEREF _Toc389418563 \h </w:instrText>
         </w:r>
         <w:r>
           <w:rPr>
@@ -3619,7 +3617,7 @@
           <w:lang w:val="es-ES" w:eastAsia="es-ES"/>
         </w:rPr>
       </w:pPr>
-      <w:hyperlink w:anchor="_Toc388805492" w:history="1">
+      <w:hyperlink w:anchor="_Toc389418564" w:history="1">
         <w:r>
           <w:rPr>
             <w:rStyle w:val="Hipervnculo"/>
@@ -3666,7 +3664,7 @@
             <w:noProof/>
             <w:webHidden/>
           </w:rPr>
-          <w:instrText xml:space="preserve"> PAGEREF _Toc388805492 \h </w:instrText>
+          <w:instrText xml:space="preserve"> PAGEREF _Toc389418564 \h </w:instrText>
         </w:r>
         <w:r>
           <w:rPr>
@@ -3713,7 +3711,7 @@
           <w:lang w:val="es-ES" w:eastAsia="es-ES"/>
         </w:rPr>
       </w:pPr>
-      <w:hyperlink w:anchor="_Toc388805493" w:history="1">
+      <w:hyperlink w:anchor="_Toc389418565" w:history="1">
         <w:r>
           <w:rPr>
             <w:rStyle w:val="Hipervnculo"/>
@@ -3758,7 +3756,7 @@
             <w:noProof/>
             <w:webHidden/>
           </w:rPr>
-          <w:instrText xml:space="preserve"> PAGEREF _Toc388805493 \h </w:instrText>
+          <w:instrText xml:space="preserve"> PAGEREF _Toc389418565 \h </w:instrText>
         </w:r>
         <w:r>
           <w:rPr>
@@ -3806,7 +3804,7 @@
           <w:lang w:val="es-ES" w:eastAsia="es-ES"/>
         </w:rPr>
       </w:pPr>
-      <w:hyperlink w:anchor="_Toc388805494" w:history="1">
+      <w:hyperlink w:anchor="_Toc389418566" w:history="1">
         <w:r>
           <w:rPr>
             <w:rStyle w:val="Hipervnculo"/>
@@ -3852,7 +3850,7 @@
             <w:noProof/>
             <w:webHidden/>
           </w:rPr>
-          <w:instrText xml:space="preserve"> PAGEREF _Toc388805494 \h </w:instrText>
+          <w:instrText xml:space="preserve"> PAGEREF _Toc389418566 \h </w:instrText>
         </w:r>
         <w:r>
           <w:rPr>
@@ -3901,7 +3899,7 @@
           <w:lang w:val="es-ES" w:eastAsia="es-ES"/>
         </w:rPr>
       </w:pPr>
-      <w:hyperlink w:anchor="_Toc388805495" w:history="1">
+      <w:hyperlink w:anchor="_Toc389418567" w:history="1">
         <w:r>
           <w:rPr>
             <w:rStyle w:val="Hipervnculo"/>
@@ -3948,7 +3946,7 @@
             <w:noProof/>
             <w:webHidden/>
           </w:rPr>
-          <w:instrText xml:space="preserve"> PAGEREF _Toc388805495 \h </w:instrText>
+          <w:instrText xml:space="preserve"> PAGEREF _Toc389418567 \h </w:instrText>
         </w:r>
         <w:r>
           <w:rPr>
@@ -3995,7 +3993,7 @@
           <w:lang w:val="es-ES" w:eastAsia="es-ES"/>
         </w:rPr>
       </w:pPr>
-      <w:hyperlink w:anchor="_Toc388805496" w:history="1">
+      <w:hyperlink w:anchor="_Toc389418568" w:history="1">
         <w:r>
           <w:rPr>
             <w:rStyle w:val="Hipervnculo"/>
@@ -4040,7 +4038,7 @@
             <w:noProof/>
             <w:webHidden/>
           </w:rPr>
-          <w:instrText xml:space="preserve"> PAGEREF _Toc388805496 \h </w:instrText>
+          <w:instrText xml:space="preserve"> PAGEREF _Toc389418568 \h </w:instrText>
         </w:r>
         <w:r>
           <w:rPr>
@@ -4088,7 +4086,7 @@
           <w:lang w:val="es-ES" w:eastAsia="es-ES"/>
         </w:rPr>
       </w:pPr>
-      <w:hyperlink w:anchor="_Toc388805497" w:history="1">
+      <w:hyperlink w:anchor="_Toc389418569" w:history="1">
         <w:r>
           <w:rPr>
             <w:rStyle w:val="Hipervnculo"/>
@@ -4134,7 +4132,7 @@
             <w:noProof/>
             <w:webHidden/>
           </w:rPr>
-          <w:instrText xml:space="preserve"> PAGEREF _Toc388805497 \h </w:instrText>
+          <w:instrText xml:space="preserve"> PAGEREF _Toc389418569 \h </w:instrText>
         </w:r>
         <w:r>
           <w:rPr>
@@ -4183,7 +4181,7 @@
           <w:lang w:val="es-ES" w:eastAsia="es-ES"/>
         </w:rPr>
       </w:pPr>
-      <w:hyperlink w:anchor="_Toc388805498" w:history="1">
+      <w:hyperlink w:anchor="_Toc389418570" w:history="1">
         <w:r>
           <w:rPr>
             <w:rStyle w:val="Hipervnculo"/>
@@ -4230,7 +4228,7 @@
             <w:noProof/>
             <w:webHidden/>
           </w:rPr>
-          <w:instrText xml:space="preserve"> PAGEREF _Toc388805498 \h </w:instrText>
+          <w:instrText xml:space="preserve"> PAGEREF _Toc389418570 \h </w:instrText>
         </w:r>
         <w:r>
           <w:rPr>
@@ -4277,7 +4275,7 @@
           <w:lang w:val="es-ES" w:eastAsia="es-ES"/>
         </w:rPr>
       </w:pPr>
-      <w:hyperlink w:anchor="_Toc388805499" w:history="1">
+      <w:hyperlink w:anchor="_Toc389418571" w:history="1">
         <w:r>
           <w:rPr>
             <w:rStyle w:val="Hipervnculo"/>
@@ -4322,7 +4320,7 @@
             <w:noProof/>
             <w:webHidden/>
           </w:rPr>
-          <w:instrText xml:space="preserve"> PAGEREF _Toc388805499 \h </w:instrText>
+          <w:instrText xml:space="preserve"> PAGEREF _Toc389418571 \h </w:instrText>
         </w:r>
         <w:r>
           <w:rPr>
@@ -4370,7 +4368,7 @@
           <w:lang w:val="es-ES" w:eastAsia="es-ES"/>
         </w:rPr>
       </w:pPr>
-      <w:hyperlink w:anchor="_Toc388805500" w:history="1">
+      <w:hyperlink w:anchor="_Toc389418572" w:history="1">
         <w:r>
           <w:rPr>
             <w:rStyle w:val="Hipervnculo"/>
@@ -4416,7 +4414,7 @@
             <w:noProof/>
             <w:webHidden/>
           </w:rPr>
-          <w:instrText xml:space="preserve"> PAGEREF _Toc388805500 \h </w:instrText>
+          <w:instrText xml:space="preserve"> PAGEREF _Toc389418572 \h </w:instrText>
         </w:r>
         <w:r>
           <w:rPr>
@@ -4464,7 +4462,7 @@
           <w:lang w:val="es-ES" w:eastAsia="es-ES"/>
         </w:rPr>
       </w:pPr>
-      <w:hyperlink w:anchor="_Toc388805501" w:history="1">
+      <w:hyperlink w:anchor="_Toc389418573" w:history="1">
         <w:r>
           <w:rPr>
             <w:rStyle w:val="Hipervnculo"/>
@@ -4510,7 +4508,7 @@
             <w:noProof/>
             <w:webHidden/>
           </w:rPr>
-          <w:instrText xml:space="preserve"> PAGEREF _Toc388805501 \h </w:instrText>
+          <w:instrText xml:space="preserve"> PAGEREF _Toc389418573 \h </w:instrText>
         </w:r>
         <w:r>
           <w:rPr>
@@ -4559,7 +4557,7 @@
           <w:lang w:val="es-ES" w:eastAsia="es-ES"/>
         </w:rPr>
       </w:pPr>
-      <w:hyperlink w:anchor="_Toc388805502" w:history="1">
+      <w:hyperlink w:anchor="_Toc389418574" w:history="1">
         <w:r>
           <w:rPr>
             <w:rStyle w:val="Hipervnculo"/>
@@ -4606,7 +4604,7 @@
             <w:noProof/>
             <w:webHidden/>
           </w:rPr>
-          <w:instrText xml:space="preserve"> PAGEREF _Toc388805502 \h </w:instrText>
+          <w:instrText xml:space="preserve"> PAGEREF _Toc389418574 \h </w:instrText>
         </w:r>
         <w:r>
           <w:rPr>
@@ -4626,7 +4624,7 @@
             <w:noProof/>
             <w:webHidden/>
           </w:rPr>
-          <w:t>29</w:t>
+          <w:t>30</w:t>
         </w:r>
         <w:r>
           <w:rPr>
@@ -4653,7 +4651,7 @@
           <w:lang w:val="es-ES" w:eastAsia="es-ES"/>
         </w:rPr>
       </w:pPr>
-      <w:hyperlink w:anchor="_Toc388805503" w:history="1">
+      <w:hyperlink w:anchor="_Toc389418575" w:history="1">
         <w:r>
           <w:rPr>
             <w:rStyle w:val="Hipervnculo"/>
@@ -4698,7 +4696,7 @@
             <w:noProof/>
             <w:webHidden/>
           </w:rPr>
-          <w:instrText xml:space="preserve"> PAGEREF _Toc388805503 \h </w:instrText>
+          <w:instrText xml:space="preserve"> PAGEREF _Toc389418575 \h </w:instrText>
         </w:r>
         <w:r>
           <w:rPr>
@@ -4746,7 +4744,7 @@
           <w:lang w:val="es-ES" w:eastAsia="es-ES"/>
         </w:rPr>
       </w:pPr>
-      <w:hyperlink w:anchor="_Toc388805504" w:history="1">
+      <w:hyperlink w:anchor="_Toc389418576" w:history="1">
         <w:r>
           <w:rPr>
             <w:rStyle w:val="Hipervnculo"/>
@@ -4792,7 +4790,7 @@
             <w:noProof/>
             <w:webHidden/>
           </w:rPr>
-          <w:instrText xml:space="preserve"> PAGEREF _Toc388805504 \h </w:instrText>
+          <w:instrText xml:space="preserve"> PAGEREF _Toc389418576 \h </w:instrText>
         </w:r>
         <w:r>
           <w:rPr>
@@ -4812,7 +4810,7 @@
             <w:noProof/>
             <w:webHidden/>
           </w:rPr>
-          <w:t>30</w:t>
+          <w:t>31</w:t>
         </w:r>
         <w:r>
           <w:rPr>
@@ -4840,7 +4838,7 @@
           <w:lang w:val="es-ES" w:eastAsia="es-ES"/>
         </w:rPr>
       </w:pPr>
-      <w:hyperlink w:anchor="_Toc388805505" w:history="1">
+      <w:hyperlink w:anchor="_Toc389418577" w:history="1">
         <w:r>
           <w:rPr>
             <w:rStyle w:val="Hipervnculo"/>
@@ -4886,7 +4884,7 @@
             <w:noProof/>
             <w:webHidden/>
           </w:rPr>
-          <w:instrText xml:space="preserve"> PAGEREF _Toc388805505 \h </w:instrText>
+          <w:instrText xml:space="preserve"> PAGEREF _Toc389418577 \h </w:instrText>
         </w:r>
         <w:r>
           <w:rPr>
@@ -4906,7 +4904,7 @@
             <w:noProof/>
             <w:webHidden/>
           </w:rPr>
-          <w:t>30</w:t>
+          <w:t>31</w:t>
         </w:r>
         <w:r>
           <w:rPr>
@@ -4934,7 +4932,7 @@
           <w:lang w:val="es-ES" w:eastAsia="es-ES"/>
         </w:rPr>
       </w:pPr>
-      <w:hyperlink w:anchor="_Toc388805506" w:history="1">
+      <w:hyperlink w:anchor="_Toc389418578" w:history="1">
         <w:r>
           <w:rPr>
             <w:rStyle w:val="Hipervnculo"/>
@@ -4980,7 +4978,7 @@
             <w:noProof/>
             <w:webHidden/>
           </w:rPr>
-          <w:instrText xml:space="preserve"> PAGEREF _Toc388805506 \h </w:instrText>
+          <w:instrText xml:space="preserve"> PAGEREF _Toc389418578 \h </w:instrText>
         </w:r>
         <w:r>
           <w:rPr>
@@ -5000,7 +4998,7 @@
             <w:noProof/>
             <w:webHidden/>
           </w:rPr>
-          <w:t>30</w:t>
+          <w:t>32</w:t>
         </w:r>
         <w:r>
           <w:rPr>
@@ -5028,7 +5026,7 @@
           <w:lang w:val="es-ES" w:eastAsia="es-ES"/>
         </w:rPr>
       </w:pPr>
-      <w:hyperlink w:anchor="_Toc388805507" w:history="1">
+      <w:hyperlink w:anchor="_Toc389418579" w:history="1">
         <w:r>
           <w:rPr>
             <w:rStyle w:val="Hipervnculo"/>
@@ -5074,7 +5072,7 @@
             <w:noProof/>
             <w:webHidden/>
           </w:rPr>
-          <w:instrText xml:space="preserve"> PAGEREF _Toc388805507 \h </w:instrText>
+          <w:instrText xml:space="preserve"> PAGEREF _Toc389418579 \h </w:instrText>
         </w:r>
         <w:r>
           <w:rPr>
@@ -5094,7 +5092,7 @@
             <w:noProof/>
             <w:webHidden/>
           </w:rPr>
-          <w:t>30</w:t>
+          <w:t>32</w:t>
         </w:r>
         <w:r>
           <w:rPr>
@@ -5123,7 +5121,7 @@
           <w:lang w:val="es-ES" w:eastAsia="es-ES"/>
         </w:rPr>
       </w:pPr>
-      <w:hyperlink w:anchor="_Toc388805508" w:history="1">
+      <w:hyperlink w:anchor="_Toc389418580" w:history="1">
         <w:r>
           <w:rPr>
             <w:rStyle w:val="Hipervnculo"/>
@@ -5170,7 +5168,7 @@
             <w:noProof/>
             <w:webHidden/>
           </w:rPr>
-          <w:instrText xml:space="preserve"> PAGEREF _Toc388805508 \h </w:instrText>
+          <w:instrText xml:space="preserve"> PAGEREF _Toc389418580 \h </w:instrText>
         </w:r>
         <w:r>
           <w:rPr>
@@ -5190,7 +5188,7 @@
             <w:noProof/>
             <w:webHidden/>
           </w:rPr>
-          <w:t>31</w:t>
+          <w:t>33</w:t>
         </w:r>
         <w:r>
           <w:rPr>
@@ -5217,7 +5215,7 @@
           <w:lang w:val="es-ES" w:eastAsia="es-ES"/>
         </w:rPr>
       </w:pPr>
-      <w:hyperlink w:anchor="_Toc388805509" w:history="1">
+      <w:hyperlink w:anchor="_Toc389418581" w:history="1">
         <w:r>
           <w:rPr>
             <w:rStyle w:val="Hipervnculo"/>
@@ -5262,7 +5260,7 @@
             <w:noProof/>
             <w:webHidden/>
           </w:rPr>
-          <w:instrText xml:space="preserve"> PAGEREF _Toc388805509 \h </w:instrText>
+          <w:instrText xml:space="preserve"> PAGEREF _Toc389418581 \h </w:instrText>
         </w:r>
         <w:r>
           <w:rPr>
@@ -5282,7 +5280,7 @@
             <w:noProof/>
             <w:webHidden/>
           </w:rPr>
-          <w:t>31</w:t>
+          <w:t>33</w:t>
         </w:r>
         <w:r>
           <w:rPr>
@@ -5310,7 +5308,7 @@
           <w:lang w:val="es-ES" w:eastAsia="es-ES"/>
         </w:rPr>
       </w:pPr>
-      <w:hyperlink w:anchor="_Toc388805510" w:history="1">
+      <w:hyperlink w:anchor="_Toc389418582" w:history="1">
         <w:r>
           <w:rPr>
             <w:rStyle w:val="Hipervnculo"/>
@@ -5356,7 +5354,7 @@
             <w:noProof/>
             <w:webHidden/>
           </w:rPr>
-          <w:instrText xml:space="preserve"> PAGEREF _Toc388805510 \h </w:instrText>
+          <w:instrText xml:space="preserve"> PAGEREF _Toc389418582 \h </w:instrText>
         </w:r>
         <w:r>
           <w:rPr>
@@ -5376,7 +5374,7 @@
             <w:noProof/>
             <w:webHidden/>
           </w:rPr>
-          <w:t>31</w:t>
+          <w:t>34</w:t>
         </w:r>
         <w:r>
           <w:rPr>
@@ -5404,7 +5402,7 @@
           <w:lang w:val="es-ES" w:eastAsia="es-ES"/>
         </w:rPr>
       </w:pPr>
-      <w:hyperlink w:anchor="_Toc388805511" w:history="1">
+      <w:hyperlink w:anchor="_Toc389418583" w:history="1">
         <w:r>
           <w:rPr>
             <w:rStyle w:val="Hipervnculo"/>
@@ -5450,7 +5448,7 @@
             <w:noProof/>
             <w:webHidden/>
           </w:rPr>
-          <w:instrText xml:space="preserve"> PAGEREF _Toc388805511 \h </w:instrText>
+          <w:instrText xml:space="preserve"> PAGEREF _Toc389418583 \h </w:instrText>
         </w:r>
         <w:r>
           <w:rPr>
@@ -5470,7 +5468,7 @@
             <w:noProof/>
             <w:webHidden/>
           </w:rPr>
-          <w:t>31</w:t>
+          <w:t>34</w:t>
         </w:r>
         <w:r>
           <w:rPr>
@@ -5499,7 +5497,7 @@
           <w:lang w:val="es-ES" w:eastAsia="es-ES"/>
         </w:rPr>
       </w:pPr>
-      <w:hyperlink w:anchor="_Toc388805512" w:history="1">
+      <w:hyperlink w:anchor="_Toc389418584" w:history="1">
         <w:r>
           <w:rPr>
             <w:rStyle w:val="Hipervnculo"/>
@@ -5546,7 +5544,7 @@
             <w:noProof/>
             <w:webHidden/>
           </w:rPr>
-          <w:instrText xml:space="preserve"> PAGEREF _Toc388805512 \h </w:instrText>
+          <w:instrText xml:space="preserve"> PAGEREF _Toc389418584 \h </w:instrText>
         </w:r>
         <w:r>
           <w:rPr>
@@ -5566,7 +5564,7 @@
             <w:noProof/>
             <w:webHidden/>
           </w:rPr>
-          <w:t>32</w:t>
+          <w:t>34</w:t>
         </w:r>
         <w:r>
           <w:rPr>
@@ -5593,7 +5591,7 @@
           <w:lang w:val="es-ES" w:eastAsia="es-ES"/>
         </w:rPr>
       </w:pPr>
-      <w:hyperlink w:anchor="_Toc388805513" w:history="1">
+      <w:hyperlink w:anchor="_Toc389418585" w:history="1">
         <w:r>
           <w:rPr>
             <w:rStyle w:val="Hipervnculo"/>
@@ -5638,7 +5636,7 @@
             <w:noProof/>
             <w:webHidden/>
           </w:rPr>
-          <w:instrText xml:space="preserve"> PAGEREF _Toc388805513 \h </w:instrText>
+          <w:instrText xml:space="preserve"> PAGEREF _Toc389418585 \h </w:instrText>
         </w:r>
         <w:r>
           <w:rPr>
@@ -5658,7 +5656,7 @@
             <w:noProof/>
             <w:webHidden/>
           </w:rPr>
-          <w:t>32</w:t>
+          <w:t>35</w:t>
         </w:r>
         <w:r>
           <w:rPr>
@@ -5686,7 +5684,7 @@
           <w:lang w:val="es-ES" w:eastAsia="es-ES"/>
         </w:rPr>
       </w:pPr>
-      <w:hyperlink w:anchor="_Toc388805514" w:history="1">
+      <w:hyperlink w:anchor="_Toc389418586" w:history="1">
         <w:r>
           <w:rPr>
             <w:rStyle w:val="Hipervnculo"/>
@@ -5732,7 +5730,7 @@
             <w:noProof/>
             <w:webHidden/>
           </w:rPr>
-          <w:instrText xml:space="preserve"> PAGEREF _Toc388805514 \h </w:instrText>
+          <w:instrText xml:space="preserve"> PAGEREF _Toc389418586 \h </w:instrText>
         </w:r>
         <w:r>
           <w:rPr>
@@ -5752,7 +5750,7 @@
             <w:noProof/>
             <w:webHidden/>
           </w:rPr>
-          <w:t>33</w:t>
+          <w:t>36</w:t>
         </w:r>
         <w:r>
           <w:rPr>
@@ -5780,7 +5778,7 @@
           <w:lang w:val="es-ES" w:eastAsia="es-ES"/>
         </w:rPr>
       </w:pPr>
-      <w:hyperlink w:anchor="_Toc388805515" w:history="1">
+      <w:hyperlink w:anchor="_Toc389418587" w:history="1">
         <w:r>
           <w:rPr>
             <w:rStyle w:val="Hipervnculo"/>
@@ -5826,7 +5824,7 @@
             <w:noProof/>
             <w:webHidden/>
           </w:rPr>
-          <w:instrText xml:space="preserve"> PAGEREF _Toc388805515 \h </w:instrText>
+          <w:instrText xml:space="preserve"> PAGEREF _Toc389418587 \h </w:instrText>
         </w:r>
         <w:r>
           <w:rPr>
@@ -5846,7 +5844,7 @@
             <w:noProof/>
             <w:webHidden/>
           </w:rPr>
-          <w:t>33</w:t>
+          <w:t>36</w:t>
         </w:r>
         <w:r>
           <w:rPr>
@@ -5874,7 +5872,7 @@
           <w:lang w:val="es-ES" w:eastAsia="es-ES"/>
         </w:rPr>
       </w:pPr>
-      <w:hyperlink w:anchor="_Toc388805516" w:history="1">
+      <w:hyperlink w:anchor="_Toc389418588" w:history="1">
         <w:r>
           <w:rPr>
             <w:rStyle w:val="Hipervnculo"/>
@@ -5920,7 +5918,7 @@
             <w:noProof/>
             <w:webHidden/>
           </w:rPr>
-          <w:instrText xml:space="preserve"> PAGEREF _Toc388805516 \h </w:instrText>
+          <w:instrText xml:space="preserve"> PAGEREF _Toc389418588 \h </w:instrText>
         </w:r>
         <w:r>
           <w:rPr>
@@ -5940,7 +5938,7 @@
             <w:noProof/>
             <w:webHidden/>
           </w:rPr>
-          <w:t>33</w:t>
+          <w:t>37</w:t>
         </w:r>
         <w:r>
           <w:rPr>
@@ -5968,7 +5966,7 @@
           <w:lang w:val="es-ES" w:eastAsia="es-ES"/>
         </w:rPr>
       </w:pPr>
-      <w:hyperlink w:anchor="_Toc388805517" w:history="1">
+      <w:hyperlink w:anchor="_Toc389418589" w:history="1">
         <w:r>
           <w:rPr>
             <w:rStyle w:val="Hipervnculo"/>
@@ -6014,7 +6012,7 @@
             <w:noProof/>
             <w:webHidden/>
           </w:rPr>
-          <w:instrText xml:space="preserve"> PAGEREF _Toc388805517 \h </w:instrText>
+          <w:instrText xml:space="preserve"> PAGEREF _Toc389418589 \h </w:instrText>
         </w:r>
         <w:r>
           <w:rPr>
@@ -6034,7 +6032,7 @@
             <w:noProof/>
             <w:webHidden/>
           </w:rPr>
-          <w:t>33</w:t>
+          <w:t>37</w:t>
         </w:r>
         <w:r>
           <w:rPr>
@@ -6063,7 +6061,7 @@
           <w:lang w:val="es-ES" w:eastAsia="es-ES"/>
         </w:rPr>
       </w:pPr>
-      <w:hyperlink w:anchor="_Toc388805518" w:history="1">
+      <w:hyperlink w:anchor="_Toc389418590" w:history="1">
         <w:r>
           <w:rPr>
             <w:rStyle w:val="Hipervnculo"/>
@@ -6110,7 +6108,7 @@
             <w:noProof/>
             <w:webHidden/>
           </w:rPr>
-          <w:instrText xml:space="preserve"> PAGEREF _Toc388805518 \h </w:instrText>
+          <w:instrText xml:space="preserve"> PAGEREF _Toc389418590 \h </w:instrText>
         </w:r>
         <w:r>
           <w:rPr>
@@ -6130,7 +6128,7 @@
             <w:noProof/>
             <w:webHidden/>
           </w:rPr>
-          <w:t>33</w:t>
+          <w:t>38</w:t>
         </w:r>
         <w:r>
           <w:rPr>
@@ -6157,7 +6155,7 @@
           <w:lang w:val="es-ES" w:eastAsia="es-ES"/>
         </w:rPr>
       </w:pPr>
-      <w:hyperlink w:anchor="_Toc388805519" w:history="1">
+      <w:hyperlink w:anchor="_Toc389418591" w:history="1">
         <w:r>
           <w:rPr>
             <w:rStyle w:val="Hipervnculo"/>
@@ -6202,7 +6200,7 @@
             <w:noProof/>
             <w:webHidden/>
           </w:rPr>
-          <w:instrText xml:space="preserve"> PAGEREF _Toc388805519 \h </w:instrText>
+          <w:instrText xml:space="preserve"> PAGEREF _Toc389418591 \h </w:instrText>
         </w:r>
         <w:r>
           <w:rPr>
@@ -6222,7 +6220,7 @@
             <w:noProof/>
             <w:webHidden/>
           </w:rPr>
-          <w:t>34</w:t>
+          <w:t>38</w:t>
         </w:r>
         <w:r>
           <w:rPr>
@@ -6250,7 +6248,7 @@
           <w:lang w:val="es-ES" w:eastAsia="es-ES"/>
         </w:rPr>
       </w:pPr>
-      <w:hyperlink w:anchor="_Toc388805520" w:history="1">
+      <w:hyperlink w:anchor="_Toc389418592" w:history="1">
         <w:r>
           <w:rPr>
             <w:rStyle w:val="Hipervnculo"/>
@@ -6296,7 +6294,7 @@
             <w:noProof/>
             <w:webHidden/>
           </w:rPr>
-          <w:instrText xml:space="preserve"> PAGEREF _Toc388805520 \h </w:instrText>
+          <w:instrText xml:space="preserve"> PAGEREF _Toc389418592 \h </w:instrText>
         </w:r>
         <w:r>
           <w:rPr>
@@ -6316,7 +6314,7 @@
             <w:noProof/>
             <w:webHidden/>
           </w:rPr>
-          <w:t>34</w:t>
+          <w:t>39</w:t>
         </w:r>
         <w:r>
           <w:rPr>
@@ -6344,7 +6342,7 @@
           <w:lang w:val="es-ES" w:eastAsia="es-ES"/>
         </w:rPr>
       </w:pPr>
-      <w:hyperlink w:anchor="_Toc388805521" w:history="1">
+      <w:hyperlink w:anchor="_Toc389418593" w:history="1">
         <w:r>
           <w:rPr>
             <w:rStyle w:val="Hipervnculo"/>
@@ -6390,7 +6388,7 @@
             <w:noProof/>
             <w:webHidden/>
           </w:rPr>
-          <w:instrText xml:space="preserve"> PAGEREF _Toc388805521 \h </w:instrText>
+          <w:instrText xml:space="preserve"> PAGEREF _Toc389418593 \h </w:instrText>
         </w:r>
         <w:r>
           <w:rPr>
@@ -6410,7 +6408,7 @@
             <w:noProof/>
             <w:webHidden/>
           </w:rPr>
-          <w:t>34</w:t>
+          <w:t>39</w:t>
         </w:r>
         <w:r>
           <w:rPr>
@@ -6438,7 +6436,7 @@
           <w:lang w:val="es-ES" w:eastAsia="es-ES"/>
         </w:rPr>
       </w:pPr>
-      <w:hyperlink w:anchor="_Toc388805522" w:history="1">
+      <w:hyperlink w:anchor="_Toc389418594" w:history="1">
         <w:r>
           <w:rPr>
             <w:rStyle w:val="Hipervnculo"/>
@@ -6484,7 +6482,7 @@
             <w:noProof/>
             <w:webHidden/>
           </w:rPr>
-          <w:instrText xml:space="preserve"> PAGEREF _Toc388805522 \h </w:instrText>
+          <w:instrText xml:space="preserve"> PAGEREF _Toc389418594 \h </w:instrText>
         </w:r>
         <w:r>
           <w:rPr>
@@ -6504,7 +6502,7 @@
             <w:noProof/>
             <w:webHidden/>
           </w:rPr>
-          <w:t>34</w:t>
+          <w:t>40</w:t>
         </w:r>
         <w:r>
           <w:rPr>
@@ -6532,7 +6530,7 @@
           <w:lang w:val="es-ES" w:eastAsia="es-ES"/>
         </w:rPr>
       </w:pPr>
-      <w:hyperlink w:anchor="_Toc388805523" w:history="1">
+      <w:hyperlink w:anchor="_Toc389418595" w:history="1">
         <w:r>
           <w:rPr>
             <w:rStyle w:val="Hipervnculo"/>
@@ -6578,7 +6576,7 @@
             <w:noProof/>
             <w:webHidden/>
           </w:rPr>
-          <w:instrText xml:space="preserve"> PAGEREF _Toc388805523 \h </w:instrText>
+          <w:instrText xml:space="preserve"> PAGEREF _Toc389418595 \h </w:instrText>
         </w:r>
         <w:r>
           <w:rPr>
@@ -6598,7 +6596,7 @@
             <w:noProof/>
             <w:webHidden/>
           </w:rPr>
-          <w:t>34</w:t>
+          <w:t>40</w:t>
         </w:r>
         <w:r>
           <w:rPr>
@@ -6646,15 +6644,15 @@
         </w:rPr>
         <w:br w:type="page"/>
       </w:r>
-      <w:bookmarkStart w:id="11" w:name="_Toc265044679"/>
-      <w:bookmarkStart w:id="12" w:name="_Toc265067420"/>
-      <w:bookmarkStart w:id="13" w:name="_Toc265067480"/>
-      <w:bookmarkStart w:id="14" w:name="_Toc265067629"/>
-      <w:bookmarkStart w:id="15" w:name="_Toc265151922"/>
-      <w:bookmarkStart w:id="16" w:name="_Toc270490224"/>
-      <w:bookmarkStart w:id="17" w:name="_Toc270662321"/>
-      <w:bookmarkStart w:id="18" w:name="_Toc98053320"/>
-      <w:bookmarkStart w:id="19" w:name="_Toc388805474"/>
+      <w:bookmarkStart w:id="10" w:name="_Toc265044679"/>
+      <w:bookmarkStart w:id="11" w:name="_Toc265067420"/>
+      <w:bookmarkStart w:id="12" w:name="_Toc265067480"/>
+      <w:bookmarkStart w:id="13" w:name="_Toc265067629"/>
+      <w:bookmarkStart w:id="14" w:name="_Toc265151922"/>
+      <w:bookmarkStart w:id="15" w:name="_Toc270490224"/>
+      <w:bookmarkStart w:id="16" w:name="_Toc270662321"/>
+      <w:bookmarkStart w:id="17" w:name="_Toc98053320"/>
+      <w:bookmarkStart w:id="18" w:name="_Toc389418546"/>
       <w:r>
         <w:rPr>
           <w:rFonts w:asciiTheme="minorHAnsi" w:hAnsiTheme="minorHAnsi"/>
@@ -6672,41 +6670,42 @@
         </w:rPr>
         <w:t>ción</w:t>
       </w:r>
+      <w:bookmarkEnd w:id="10"/>
       <w:bookmarkEnd w:id="11"/>
       <w:bookmarkEnd w:id="12"/>
       <w:bookmarkEnd w:id="13"/>
       <w:bookmarkEnd w:id="14"/>
       <w:bookmarkEnd w:id="15"/>
       <w:bookmarkEnd w:id="16"/>
+      <w:bookmarkEnd w:id="18"/>
+    </w:p>
+    <w:p>
+      <w:pPr>
+        <w:pStyle w:val="Ttulo2"/>
+        <w:rPr>
+          <w:rFonts w:asciiTheme="minorHAnsi" w:hAnsiTheme="minorHAnsi"/>
+          <w:sz w:val="32"/>
+          <w:szCs w:val="32"/>
+        </w:rPr>
+      </w:pPr>
+      <w:bookmarkStart w:id="19" w:name="_Toc265044680"/>
+      <w:bookmarkStart w:id="20" w:name="_Toc265067421"/>
+      <w:bookmarkStart w:id="21" w:name="_Toc265067481"/>
+      <w:bookmarkStart w:id="22" w:name="_Toc265067630"/>
+      <w:bookmarkStart w:id="23" w:name="_Toc265151923"/>
+      <w:bookmarkStart w:id="24" w:name="_Toc270490225"/>
+      <w:bookmarkStart w:id="25" w:name="_Toc270662322"/>
+      <w:bookmarkStart w:id="26" w:name="_Toc389418547"/>
+      <w:r>
+        <w:rPr>
+          <w:rFonts w:asciiTheme="minorHAnsi" w:hAnsiTheme="minorHAnsi"/>
+          <w:sz w:val="32"/>
+          <w:szCs w:val="32"/>
+        </w:rPr>
+        <w:t>Objetivo</w:t>
+      </w:r>
       <w:bookmarkEnd w:id="17"/>
       <w:bookmarkEnd w:id="19"/>
-    </w:p>
-    <w:p>
-      <w:pPr>
-        <w:pStyle w:val="Ttulo2"/>
-        <w:rPr>
-          <w:rFonts w:asciiTheme="minorHAnsi" w:hAnsiTheme="minorHAnsi"/>
-          <w:sz w:val="32"/>
-          <w:szCs w:val="32"/>
-        </w:rPr>
-      </w:pPr>
-      <w:bookmarkStart w:id="20" w:name="_Toc265044680"/>
-      <w:bookmarkStart w:id="21" w:name="_Toc265067421"/>
-      <w:bookmarkStart w:id="22" w:name="_Toc265067481"/>
-      <w:bookmarkStart w:id="23" w:name="_Toc265067630"/>
-      <w:bookmarkStart w:id="24" w:name="_Toc265151923"/>
-      <w:bookmarkStart w:id="25" w:name="_Toc270490225"/>
-      <w:bookmarkStart w:id="26" w:name="_Toc270662322"/>
-      <w:bookmarkStart w:id="27" w:name="_Toc388805475"/>
-      <w:r>
-        <w:rPr>
-          <w:rFonts w:asciiTheme="minorHAnsi" w:hAnsiTheme="minorHAnsi"/>
-          <w:sz w:val="32"/>
-          <w:szCs w:val="32"/>
-        </w:rPr>
-        <w:t>Objetivo</w:t>
-      </w:r>
-      <w:bookmarkEnd w:id="18"/>
       <w:bookmarkEnd w:id="20"/>
       <w:bookmarkEnd w:id="21"/>
       <w:bookmarkEnd w:id="22"/>
@@ -6714,7 +6713,6 @@
       <w:bookmarkEnd w:id="24"/>
       <w:bookmarkEnd w:id="25"/>
       <w:bookmarkEnd w:id="26"/>
-      <w:bookmarkEnd w:id="27"/>
     </w:p>
     <w:p>
       <w:pPr>
@@ -6731,22 +6729,22 @@
           <w:szCs w:val="22"/>
         </w:rPr>
       </w:pPr>
-      <w:bookmarkStart w:id="28" w:name="_Toc161740489"/>
-      <w:bookmarkStart w:id="29" w:name="_Toc264458745"/>
-      <w:bookmarkStart w:id="30" w:name="_Toc264622857"/>
-      <w:bookmarkStart w:id="31" w:name="_Toc265044682"/>
-      <w:bookmarkStart w:id="32" w:name="_Toc265067422"/>
-      <w:bookmarkStart w:id="33" w:name="_Toc265067482"/>
-      <w:bookmarkStart w:id="34" w:name="_Toc265067631"/>
-      <w:bookmarkStart w:id="35" w:name="_Toc265151924"/>
-      <w:bookmarkStart w:id="36" w:name="_Toc270490226"/>
-      <w:bookmarkStart w:id="37" w:name="_Toc270662323"/>
-      <w:bookmarkStart w:id="38" w:name="_Toc95539453"/>
-      <w:bookmarkStart w:id="39" w:name="_Toc95539371"/>
-      <w:bookmarkStart w:id="40" w:name="_Toc95538504"/>
-      <w:bookmarkStart w:id="41" w:name="_Toc94002010"/>
-      <w:bookmarkStart w:id="42" w:name="_Toc84150811"/>
-      <w:bookmarkStart w:id="43" w:name="_Toc129760952"/>
+      <w:bookmarkStart w:id="27" w:name="_Toc161740489"/>
+      <w:bookmarkStart w:id="28" w:name="_Toc264458745"/>
+      <w:bookmarkStart w:id="29" w:name="_Toc264622857"/>
+      <w:bookmarkStart w:id="30" w:name="_Toc265044682"/>
+      <w:bookmarkStart w:id="31" w:name="_Toc265067422"/>
+      <w:bookmarkStart w:id="32" w:name="_Toc265067482"/>
+      <w:bookmarkStart w:id="33" w:name="_Toc265067631"/>
+      <w:bookmarkStart w:id="34" w:name="_Toc265151924"/>
+      <w:bookmarkStart w:id="35" w:name="_Toc270490226"/>
+      <w:bookmarkStart w:id="36" w:name="_Toc270662323"/>
+      <w:bookmarkStart w:id="37" w:name="_Toc95539453"/>
+      <w:bookmarkStart w:id="38" w:name="_Toc95539371"/>
+      <w:bookmarkStart w:id="39" w:name="_Toc95538504"/>
+      <w:bookmarkStart w:id="40" w:name="_Toc94002010"/>
+      <w:bookmarkStart w:id="41" w:name="_Toc84150811"/>
+      <w:bookmarkStart w:id="42" w:name="_Toc129760952"/>
       <w:r>
         <w:rPr>
           <w:rFonts w:asciiTheme="minorHAnsi" w:hAnsiTheme="minorHAnsi"/>
@@ -6776,7 +6774,7 @@
           <w:szCs w:val="32"/>
         </w:rPr>
       </w:pPr>
-      <w:bookmarkStart w:id="44" w:name="_Toc388805476"/>
+      <w:bookmarkStart w:id="43" w:name="_Toc389418548"/>
       <w:r>
         <w:rPr>
           <w:rFonts w:asciiTheme="minorHAnsi" w:hAnsiTheme="minorHAnsi"/>
@@ -6785,6 +6783,7 @@
         </w:rPr>
         <w:t>Definiciones, Acrónimos y Abreviaturas</w:t>
       </w:r>
+      <w:bookmarkEnd w:id="27"/>
       <w:bookmarkEnd w:id="28"/>
       <w:bookmarkEnd w:id="29"/>
       <w:bookmarkEnd w:id="30"/>
@@ -6794,8 +6793,7 @@
       <w:bookmarkEnd w:id="34"/>
       <w:bookmarkEnd w:id="35"/>
       <w:bookmarkEnd w:id="36"/>
-      <w:bookmarkEnd w:id="37"/>
-      <w:bookmarkEnd w:id="44"/>
+      <w:bookmarkEnd w:id="43"/>
     </w:p>
     <w:p>
       <w:pPr>
@@ -6961,25 +6959,25 @@
           <w:szCs w:val="32"/>
         </w:rPr>
       </w:pPr>
-      <w:bookmarkStart w:id="45" w:name="_Toc161740490"/>
-      <w:bookmarkStart w:id="46" w:name="_Toc264458746"/>
-      <w:bookmarkStart w:id="47" w:name="_Toc264622858"/>
-      <w:bookmarkStart w:id="48" w:name="_Toc265044683"/>
-      <w:bookmarkStart w:id="49" w:name="_Toc265067423"/>
-      <w:bookmarkStart w:id="50" w:name="_Toc265067483"/>
-      <w:bookmarkStart w:id="51" w:name="_Toc265067632"/>
-      <w:bookmarkStart w:id="52" w:name="_Toc265151925"/>
-      <w:bookmarkStart w:id="53" w:name="_Toc270490227"/>
-      <w:bookmarkStart w:id="54" w:name="_Toc270662324"/>
-      <w:bookmarkStart w:id="55" w:name="_Toc95539452"/>
-      <w:bookmarkStart w:id="56" w:name="_Toc95539370"/>
-      <w:bookmarkStart w:id="57" w:name="_Toc95538503"/>
-      <w:bookmarkStart w:id="58" w:name="_Toc94002009"/>
-      <w:bookmarkStart w:id="59" w:name="_Toc93831102"/>
-      <w:bookmarkStart w:id="60" w:name="_Toc129760951"/>
-      <w:bookmarkStart w:id="61" w:name="_Toc129768830"/>
-      <w:bookmarkStart w:id="62" w:name="_Toc130007235"/>
-      <w:bookmarkStart w:id="63" w:name="_Toc388805477"/>
+      <w:bookmarkStart w:id="44" w:name="_Toc161740490"/>
+      <w:bookmarkStart w:id="45" w:name="_Toc264458746"/>
+      <w:bookmarkStart w:id="46" w:name="_Toc264622858"/>
+      <w:bookmarkStart w:id="47" w:name="_Toc265044683"/>
+      <w:bookmarkStart w:id="48" w:name="_Toc265067423"/>
+      <w:bookmarkStart w:id="49" w:name="_Toc265067483"/>
+      <w:bookmarkStart w:id="50" w:name="_Toc265067632"/>
+      <w:bookmarkStart w:id="51" w:name="_Toc265151925"/>
+      <w:bookmarkStart w:id="52" w:name="_Toc270490227"/>
+      <w:bookmarkStart w:id="53" w:name="_Toc270662324"/>
+      <w:bookmarkStart w:id="54" w:name="_Toc95539452"/>
+      <w:bookmarkStart w:id="55" w:name="_Toc95539370"/>
+      <w:bookmarkStart w:id="56" w:name="_Toc95538503"/>
+      <w:bookmarkStart w:id="57" w:name="_Toc94002009"/>
+      <w:bookmarkStart w:id="58" w:name="_Toc93831102"/>
+      <w:bookmarkStart w:id="59" w:name="_Toc129760951"/>
+      <w:bookmarkStart w:id="60" w:name="_Toc129768830"/>
+      <w:bookmarkStart w:id="61" w:name="_Toc130007235"/>
+      <w:bookmarkStart w:id="62" w:name="_Toc389418549"/>
       <w:r>
         <w:rPr>
           <w:rFonts w:asciiTheme="minorHAnsi" w:hAnsiTheme="minorHAnsi"/>
@@ -6988,6 +6986,7 @@
         </w:rPr>
         <w:t>Referencias</w:t>
       </w:r>
+      <w:bookmarkEnd w:id="44"/>
       <w:bookmarkEnd w:id="45"/>
       <w:bookmarkEnd w:id="46"/>
       <w:bookmarkEnd w:id="47"/>
@@ -6997,8 +6996,7 @@
       <w:bookmarkEnd w:id="51"/>
       <w:bookmarkEnd w:id="52"/>
       <w:bookmarkEnd w:id="53"/>
-      <w:bookmarkEnd w:id="54"/>
-      <w:bookmarkEnd w:id="63"/>
+      <w:bookmarkEnd w:id="62"/>
     </w:p>
     <w:p>
       <w:pPr>
@@ -7009,8 +7007,9 @@
           <w:color w:val="000000"/>
         </w:rPr>
       </w:pPr>
-      <w:bookmarkStart w:id="64" w:name="_Toc129768831"/>
-      <w:bookmarkStart w:id="65" w:name="_Toc130007236"/>
+      <w:bookmarkStart w:id="63" w:name="_Toc129768831"/>
+      <w:bookmarkStart w:id="64" w:name="_Toc130007236"/>
+      <w:bookmarkEnd w:id="54"/>
       <w:bookmarkEnd w:id="55"/>
       <w:bookmarkEnd w:id="56"/>
       <w:bookmarkEnd w:id="57"/>
@@ -7018,7 +7017,6 @@
       <w:bookmarkEnd w:id="59"/>
       <w:bookmarkEnd w:id="60"/>
       <w:bookmarkEnd w:id="61"/>
-      <w:bookmarkEnd w:id="62"/>
     </w:p>
     <w:tbl>
       <w:tblPr>
@@ -7369,15 +7367,15 @@
           <w:sz w:val="20"/>
         </w:rPr>
       </w:pPr>
-      <w:bookmarkStart w:id="66" w:name="_Toc89141318"/>
+      <w:bookmarkStart w:id="65" w:name="_Toc89141318"/>
+      <w:bookmarkEnd w:id="37"/>
       <w:bookmarkEnd w:id="38"/>
       <w:bookmarkEnd w:id="39"/>
       <w:bookmarkEnd w:id="40"/>
       <w:bookmarkEnd w:id="41"/>
       <w:bookmarkEnd w:id="42"/>
-      <w:bookmarkEnd w:id="43"/>
+      <w:bookmarkEnd w:id="63"/>
       <w:bookmarkEnd w:id="64"/>
-      <w:bookmarkEnd w:id="65"/>
     </w:p>
     <w:p>
       <w:pPr>
@@ -7434,8 +7432,8 @@
           <w:szCs w:val="40"/>
         </w:rPr>
       </w:pPr>
-      <w:bookmarkStart w:id="67" w:name="_Toc265044684"/>
-      <w:bookmarkStart w:id="68" w:name="_Toc388805478"/>
+      <w:bookmarkStart w:id="66" w:name="_Toc265044684"/>
+      <w:bookmarkStart w:id="67" w:name="_Toc389418550"/>
       <w:r>
         <w:rPr>
           <w:rFonts w:asciiTheme="minorHAnsi" w:hAnsiTheme="minorHAnsi"/>
@@ -7453,7 +7451,7 @@
         </w:rPr>
         <w:t>HOME</w:t>
       </w:r>
-      <w:bookmarkEnd w:id="68"/>
+      <w:bookmarkEnd w:id="67"/>
     </w:p>
     <w:p>
       <w:pPr>
@@ -7574,11 +7572,11 @@
       <w:pPr>
         <w:pStyle w:val="Ttulo2"/>
       </w:pPr>
-      <w:bookmarkStart w:id="69" w:name="_Toc388805479"/>
+      <w:bookmarkStart w:id="68" w:name="_Toc389418551"/>
       <w:r>
         <w:t>Diagrama de Navegación</w:t>
       </w:r>
-      <w:bookmarkEnd w:id="69"/>
+      <w:bookmarkEnd w:id="68"/>
       <w:r>
         <w:t xml:space="preserve"> </w:t>
       </w:r>
@@ -7625,7 +7623,7 @@
           <v:shape id="_x0000_i1025" type="#_x0000_t75" style="width:495.85pt;height:255.45pt" o:ole="">
             <v:imagedata r:id="rId12" o:title=""/>
           </v:shape>
-          <o:OLEObject Type="Embed" ProgID="Visio.Drawing.11" ShapeID="_x0000_i1025" DrawAspect="Content" ObjectID="_1462547402" r:id="rId13"/>
+          <o:OLEObject Type="Embed" ProgID="Visio.Drawing.11" ShapeID="_x0000_i1025" DrawAspect="Content" ObjectID="_1463160454" r:id="rId13"/>
         </w:object>
       </w:r>
     </w:p>
@@ -7783,7 +7781,7 @@
       <w:pPr>
         <w:pStyle w:val="Ttulo3"/>
       </w:pPr>
-      <w:bookmarkStart w:id="70" w:name="_Toc388805480"/>
+      <w:bookmarkStart w:id="69" w:name="_Toc389418552"/>
       <w:r>
         <w:t>PT-01 [</w:t>
       </w:r>
@@ -7793,7 +7791,7 @@
       <w:r>
         <w:t>]</w:t>
       </w:r>
-      <w:bookmarkEnd w:id="70"/>
+      <w:bookmarkEnd w:id="69"/>
     </w:p>
     <w:p>
       <w:pPr>
@@ -7907,7 +7905,7 @@
       <w:pPr>
         <w:pStyle w:val="Ttulo3"/>
       </w:pPr>
-      <w:bookmarkStart w:id="71" w:name="_Toc388805481"/>
+      <w:bookmarkStart w:id="70" w:name="_Toc389418553"/>
       <w:r>
         <w:t>PT-02 [</w:t>
       </w:r>
@@ -7917,7 +7915,7 @@
       <w:r>
         <w:t>]</w:t>
       </w:r>
-      <w:bookmarkEnd w:id="71"/>
+      <w:bookmarkEnd w:id="70"/>
     </w:p>
     <w:p>
       <w:pPr>
@@ -8107,14 +8105,14 @@
       <w:pPr>
         <w:pStyle w:val="Ttulo3"/>
       </w:pPr>
-      <w:bookmarkStart w:id="72" w:name="_Toc388805482"/>
+      <w:bookmarkStart w:id="71" w:name="_Toc389418554"/>
       <w:r>
         <w:t xml:space="preserve">PT-03 </w:t>
       </w:r>
       <w:r>
         <w:t>RECORDAR CONTRASEÑA</w:t>
       </w:r>
-      <w:bookmarkEnd w:id="72"/>
+      <w:bookmarkEnd w:id="71"/>
     </w:p>
     <w:p>
       <w:pPr>
@@ -8334,14 +8332,14 @@
       <w:pPr>
         <w:pStyle w:val="Ttulo3"/>
       </w:pPr>
-      <w:bookmarkStart w:id="73" w:name="_Toc388805483"/>
+      <w:bookmarkStart w:id="72" w:name="_Toc389418555"/>
       <w:r>
         <w:t xml:space="preserve">PT-04 </w:t>
       </w:r>
       <w:r>
         <w:t>MENU PRINCIPAL</w:t>
       </w:r>
-      <w:bookmarkEnd w:id="73"/>
+      <w:bookmarkEnd w:id="72"/>
     </w:p>
     <w:p>
       <w:pPr>
@@ -8459,8 +8457,8 @@
         </w:rPr>
         <w:t xml:space="preserve"> </w:t>
       </w:r>
+      <w:bookmarkEnd w:id="65"/>
       <w:bookmarkEnd w:id="66"/>
-      <w:bookmarkEnd w:id="67"/>
     </w:p>
     <w:p>
       <w:pPr>
@@ -8592,7 +8590,7 @@
           <w:szCs w:val="40"/>
         </w:rPr>
       </w:pPr>
-      <w:bookmarkStart w:id="74" w:name="_Toc388805484"/>
+      <w:bookmarkStart w:id="73" w:name="_Toc389418556"/>
       <w:r>
         <w:rPr>
           <w:rFonts w:asciiTheme="minorHAnsi" w:hAnsiTheme="minorHAnsi"/>
@@ -8601,7 +8599,7 @@
         </w:rPr>
         <w:t>Grupo Prototipos GPT-CDU-GESTION DE PACIENTES</w:t>
       </w:r>
-      <w:bookmarkEnd w:id="74"/>
+      <w:bookmarkEnd w:id="73"/>
     </w:p>
     <w:p>
       <w:pPr>
@@ -8734,11 +8732,11 @@
       <w:pPr>
         <w:pStyle w:val="Ttulo2"/>
       </w:pPr>
-      <w:bookmarkStart w:id="75" w:name="_Toc388805485"/>
+      <w:bookmarkStart w:id="74" w:name="_Toc389418557"/>
       <w:r>
         <w:t>Diagrama de Navegación</w:t>
       </w:r>
-      <w:bookmarkEnd w:id="75"/>
+      <w:bookmarkEnd w:id="74"/>
       <w:r>
         <w:t xml:space="preserve"> </w:t>
       </w:r>
@@ -8769,7 +8767,7 @@
           <v:shape id="_x0000_i1026" type="#_x0000_t75" style="width:495.85pt;height:268.6pt" o:ole="">
             <v:imagedata r:id="rId19" o:title=""/>
           </v:shape>
-          <o:OLEObject Type="Embed" ProgID="Visio.Drawing.11" ShapeID="_x0000_i1026" DrawAspect="Content" ObjectID="_1462547403" r:id="rId20"/>
+          <o:OLEObject Type="Embed" ProgID="Visio.Drawing.11" ShapeID="_x0000_i1026" DrawAspect="Content" ObjectID="_1463160455" r:id="rId20"/>
         </w:object>
       </w:r>
     </w:p>
@@ -8857,12 +8855,12 @@
       <w:pPr>
         <w:pStyle w:val="Ttulo3"/>
       </w:pPr>
-      <w:bookmarkStart w:id="76" w:name="_Toc388805486"/>
+      <w:bookmarkStart w:id="75" w:name="_Toc389418558"/>
       <w:r>
         <w:lastRenderedPageBreak/>
         <w:t>PT-05 NUEVO PACIENTE</w:t>
       </w:r>
-      <w:bookmarkEnd w:id="76"/>
+      <w:bookmarkEnd w:id="75"/>
     </w:p>
     <w:p>
       <w:pPr>
@@ -9083,7 +9081,7 @@
       <w:pPr>
         <w:pStyle w:val="Ttulo3"/>
       </w:pPr>
-      <w:bookmarkStart w:id="77" w:name="_Toc388805487"/>
+      <w:bookmarkStart w:id="76" w:name="_Toc389418559"/>
       <w:r>
         <w:lastRenderedPageBreak/>
         <w:t>PT-0</w:t>
@@ -9094,7 +9092,7 @@
       <w:r>
         <w:t xml:space="preserve"> BUSQUEDA DE PACIENTE</w:t>
       </w:r>
-      <w:bookmarkEnd w:id="77"/>
+      <w:bookmarkEnd w:id="76"/>
     </w:p>
     <w:p>
       <w:pPr>
@@ -9342,7 +9340,7 @@
       <w:pPr>
         <w:pStyle w:val="Ttulo3"/>
       </w:pPr>
-      <w:bookmarkStart w:id="78" w:name="_Toc388805488"/>
+      <w:bookmarkStart w:id="77" w:name="_Toc389418560"/>
       <w:r>
         <w:t>PT-0</w:t>
       </w:r>
@@ -9352,7 +9350,7 @@
       <w:r>
         <w:t xml:space="preserve"> EDICION DE PACIENTE</w:t>
       </w:r>
-      <w:bookmarkEnd w:id="78"/>
+      <w:bookmarkEnd w:id="77"/>
     </w:p>
     <w:p>
       <w:pPr>
@@ -9447,7 +9445,7 @@
           <w:szCs w:val="40"/>
         </w:rPr>
       </w:pPr>
-      <w:bookmarkStart w:id="79" w:name="_Toc388805489"/>
+      <w:bookmarkStart w:id="78" w:name="_Toc389418561"/>
       <w:r>
         <w:rPr>
           <w:rFonts w:asciiTheme="minorHAnsi" w:hAnsiTheme="minorHAnsi"/>
@@ -9457,7 +9455,7 @@
         <w:lastRenderedPageBreak/>
         <w:t>Grupo Prototipos GPT-CDU-GESTION DE EXPLORACIONES</w:t>
       </w:r>
-      <w:bookmarkEnd w:id="79"/>
+      <w:bookmarkEnd w:id="78"/>
     </w:p>
     <w:p>
       <w:pPr>
@@ -9589,11 +9587,11 @@
       <w:pPr>
         <w:pStyle w:val="Ttulo2"/>
       </w:pPr>
-      <w:bookmarkStart w:id="80" w:name="_Toc388805490"/>
+      <w:bookmarkStart w:id="79" w:name="_Toc389418562"/>
       <w:r>
         <w:t>Diagrama de Navegación</w:t>
       </w:r>
-      <w:bookmarkEnd w:id="80"/>
+      <w:bookmarkEnd w:id="79"/>
       <w:r>
         <w:t xml:space="preserve"> </w:t>
       </w:r>
@@ -9607,7 +9605,7 @@
           <v:shape id="_x0000_i1027" type="#_x0000_t75" style="width:495.85pt;height:252.3pt" o:ole="">
             <v:imagedata r:id="rId24" o:title=""/>
           </v:shape>
-          <o:OLEObject Type="Embed" ProgID="Visio.Drawing.11" ShapeID="_x0000_i1027" DrawAspect="Content" ObjectID="_1462547404" r:id="rId25"/>
+          <o:OLEObject Type="Embed" ProgID="Visio.Drawing.11" ShapeID="_x0000_i1027" DrawAspect="Content" ObjectID="_1463160456" r:id="rId25"/>
         </w:object>
       </w:r>
     </w:p>
@@ -9690,7 +9688,7 @@
       <w:pPr>
         <w:pStyle w:val="Ttulo3"/>
       </w:pPr>
-      <w:bookmarkStart w:id="81" w:name="_Toc388805491"/>
+      <w:bookmarkStart w:id="80" w:name="_Toc389418563"/>
       <w:r>
         <w:lastRenderedPageBreak/>
         <w:t>PT-0</w:t>
@@ -9701,7 +9699,7 @@
       <w:r>
         <w:t xml:space="preserve"> EXPLORACION FISICA</w:t>
       </w:r>
-      <w:bookmarkEnd w:id="81"/>
+      <w:bookmarkEnd w:id="80"/>
     </w:p>
     <w:p>
       <w:pPr>
@@ -10824,7 +10822,7 @@
           <w:szCs w:val="40"/>
         </w:rPr>
       </w:pPr>
-      <w:bookmarkStart w:id="82" w:name="_Toc388805492"/>
+      <w:bookmarkStart w:id="81" w:name="_Toc389418564"/>
       <w:r>
         <w:rPr>
           <w:rFonts w:asciiTheme="minorHAnsi" w:hAnsiTheme="minorHAnsi"/>
@@ -10833,7 +10831,7 @@
         </w:rPr>
         <w:t>Grupo Prototipos GPT-CDU-GESTION DE VIDEOS</w:t>
       </w:r>
-      <w:bookmarkEnd w:id="82"/>
+      <w:bookmarkEnd w:id="81"/>
     </w:p>
     <w:p>
       <w:pPr>
@@ -10965,11 +10963,11 @@
       <w:pPr>
         <w:pStyle w:val="Ttulo2"/>
       </w:pPr>
-      <w:bookmarkStart w:id="83" w:name="_Toc388805493"/>
+      <w:bookmarkStart w:id="82" w:name="_Toc389418565"/>
       <w:r>
         <w:t>Diagrama de Navegación</w:t>
       </w:r>
-      <w:bookmarkEnd w:id="83"/>
+      <w:bookmarkEnd w:id="82"/>
       <w:r>
         <w:t xml:space="preserve"> </w:t>
       </w:r>
@@ -10983,7 +10981,7 @@
           <v:shape id="_x0000_i1028" type="#_x0000_t75" style="width:495.85pt;height:250.45pt" o:ole="">
             <v:imagedata r:id="rId35" o:title=""/>
           </v:shape>
-          <o:OLEObject Type="Embed" ProgID="Visio.Drawing.11" ShapeID="_x0000_i1028" DrawAspect="Content" ObjectID="_1462547405" r:id="rId36"/>
+          <o:OLEObject Type="Embed" ProgID="Visio.Drawing.11" ShapeID="_x0000_i1028" DrawAspect="Content" ObjectID="_1463160457" r:id="rId36"/>
         </w:object>
       </w:r>
     </w:p>
@@ -11006,11 +11004,11 @@
       <w:pPr>
         <w:pStyle w:val="Ttulo3"/>
       </w:pPr>
-      <w:bookmarkStart w:id="84" w:name="_Toc388805494"/>
+      <w:bookmarkStart w:id="83" w:name="_Toc389418566"/>
       <w:r>
         <w:t>PT-09 VIDEO</w:t>
       </w:r>
-      <w:bookmarkEnd w:id="84"/>
+      <w:bookmarkEnd w:id="83"/>
     </w:p>
     <w:p>
       <w:pPr>
@@ -11249,7 +11247,7 @@
           <w:szCs w:val="40"/>
         </w:rPr>
       </w:pPr>
-      <w:bookmarkStart w:id="85" w:name="_Toc388805495"/>
+      <w:bookmarkStart w:id="84" w:name="_Toc389418567"/>
       <w:r>
         <w:rPr>
           <w:rFonts w:asciiTheme="minorHAnsi" w:hAnsiTheme="minorHAnsi"/>
@@ -11259,7 +11257,7 @@
         <w:lastRenderedPageBreak/>
         <w:t>Grupo Prototipos GPT-CDU-GESTION DE GRAFICAS</w:t>
       </w:r>
-      <w:bookmarkEnd w:id="85"/>
+      <w:bookmarkEnd w:id="84"/>
     </w:p>
     <w:p>
       <w:pPr>
@@ -11345,11 +11343,11 @@
       <w:pPr>
         <w:pStyle w:val="Ttulo2"/>
       </w:pPr>
-      <w:bookmarkStart w:id="86" w:name="_Toc388805496"/>
+      <w:bookmarkStart w:id="85" w:name="_Toc389418568"/>
       <w:r>
         <w:t>Diagrama de Navegación</w:t>
       </w:r>
-      <w:bookmarkEnd w:id="86"/>
+      <w:bookmarkEnd w:id="85"/>
       <w:r>
         <w:t xml:space="preserve"> </w:t>
       </w:r>
@@ -11363,7 +11361,7 @@
           <v:shape id="_x0000_i1029" type="#_x0000_t75" style="width:495.85pt;height:250.45pt" o:ole="">
             <v:imagedata r:id="rId39" o:title=""/>
           </v:shape>
-          <o:OLEObject Type="Embed" ProgID="Visio.Drawing.11" ShapeID="_x0000_i1029" DrawAspect="Content" ObjectID="_1462547406" r:id="rId40"/>
+          <o:OLEObject Type="Embed" ProgID="Visio.Drawing.11" ShapeID="_x0000_i1029" DrawAspect="Content" ObjectID="_1463160458" r:id="rId40"/>
         </w:object>
       </w:r>
     </w:p>
@@ -11385,11 +11383,11 @@
       <w:pPr>
         <w:pStyle w:val="Ttulo3"/>
       </w:pPr>
-      <w:bookmarkStart w:id="87" w:name="_Toc388805497"/>
+      <w:bookmarkStart w:id="86" w:name="_Toc389418569"/>
       <w:r>
         <w:t>PT-10 GRAFICAS</w:t>
       </w:r>
-      <w:bookmarkEnd w:id="87"/>
+      <w:bookmarkEnd w:id="86"/>
     </w:p>
     <w:p>
       <w:pPr>
@@ -11617,7 +11615,7 @@
           <w:szCs w:val="40"/>
         </w:rPr>
       </w:pPr>
-      <w:bookmarkStart w:id="88" w:name="_Toc388805498"/>
+      <w:bookmarkStart w:id="87" w:name="_Toc389418570"/>
       <w:r>
         <w:rPr>
           <w:rFonts w:asciiTheme="minorHAnsi" w:hAnsiTheme="minorHAnsi"/>
@@ -11627,7 +11625,7 @@
         <w:lastRenderedPageBreak/>
         <w:t>Grupo Prototipos GPT-CDU-HOME WEB</w:t>
       </w:r>
-      <w:bookmarkEnd w:id="88"/>
+      <w:bookmarkEnd w:id="87"/>
     </w:p>
     <w:p>
       <w:pPr>
@@ -11713,11 +11711,11 @@
       <w:pPr>
         <w:pStyle w:val="Ttulo2"/>
       </w:pPr>
-      <w:bookmarkStart w:id="89" w:name="_Toc388805499"/>
+      <w:bookmarkStart w:id="88" w:name="_Toc389418571"/>
       <w:r>
         <w:t>Diagrama de Navegación</w:t>
       </w:r>
-      <w:bookmarkEnd w:id="89"/>
+      <w:bookmarkEnd w:id="88"/>
       <w:r>
         <w:t xml:space="preserve"> </w:t>
       </w:r>
@@ -11733,7 +11731,7 @@
           <v:shape id="_x0000_i1030" type="#_x0000_t75" style="width:336.2pt;height:453.3pt" o:ole="">
             <v:imagedata r:id="rId42" o:title=""/>
           </v:shape>
-          <o:OLEObject Type="Embed" ProgID="Visio.Drawing.11" ShapeID="_x0000_i1030" DrawAspect="Content" ObjectID="_1462547407" r:id="rId43"/>
+          <o:OLEObject Type="Embed" ProgID="Visio.Drawing.11" ShapeID="_x0000_i1030" DrawAspect="Content" ObjectID="_1463160459" r:id="rId43"/>
         </w:object>
       </w:r>
     </w:p>
@@ -11746,24 +11744,88 @@
     </w:p>
     <w:p>
       <w:pPr>
+        <w:pStyle w:val="TableText"/>
+        <w:spacing w:before="120" w:after="120"/>
+        <w:jc w:val="center"/>
+      </w:pPr>
+    </w:p>
+    <w:p>
+      <w:pPr>
         <w:pStyle w:val="Ttulo3"/>
       </w:pPr>
-      <w:bookmarkStart w:id="90" w:name="_Toc388805500"/>
+      <w:bookmarkStart w:id="89" w:name="_Toc389418572"/>
       <w:r>
         <w:lastRenderedPageBreak/>
         <w:t>PT-11 LOGIN</w:t>
       </w:r>
+      <w:bookmarkEnd w:id="89"/>
+    </w:p>
+    <w:p>
+      <w:pPr>
+        <w:pStyle w:val="Paragraph"/>
+      </w:pPr>
+      <w:r>
+        <w:rPr>
+          <w:noProof/>
+          <w:lang w:val="es-ES" w:eastAsia="es-ES"/>
+        </w:rPr>
+        <w:drawing>
+          <wp:inline distT="0" distB="0" distL="0" distR="0">
+            <wp:extent cx="6301105" cy="2949575"/>
+            <wp:effectExtent l="0" t="0" r="4445" b="3175"/>
+            <wp:docPr id="7" name="0 Imagen"/>
+            <wp:cNvGraphicFramePr>
+              <a:graphicFrameLocks xmlns:a="http://schemas.openxmlformats.org/drawingml/2006/main" noChangeAspect="1"/>
+            </wp:cNvGraphicFramePr>
+            <a:graphic xmlns:a="http://schemas.openxmlformats.org/drawingml/2006/main">
+              <a:graphicData uri="http://schemas.openxmlformats.org/drawingml/2006/picture">
+                <pic:pic xmlns:pic="http://schemas.openxmlformats.org/drawingml/2006/picture">
+                  <pic:nvPicPr>
+                    <pic:cNvPr id="0" name="login.png"/>
+                    <pic:cNvPicPr/>
+                  </pic:nvPicPr>
+                  <pic:blipFill>
+                    <a:blip r:embed="rId44">
+                      <a:extLst>
+                        <a:ext uri="{28A0092B-C50C-407E-A947-70E740481C1C}">
+                          <a14:useLocalDpi xmlns:a14="http://schemas.microsoft.com/office/drawing/2010/main" val="0"/>
+                        </a:ext>
+                      </a:extLst>
+                    </a:blip>
+                    <a:stretch>
+                      <a:fillRect/>
+                    </a:stretch>
+                  </pic:blipFill>
+                  <pic:spPr>
+                    <a:xfrm>
+                      <a:off x="0" y="0"/>
+                      <a:ext cx="6301105" cy="2949575"/>
+                    </a:xfrm>
+                    <a:prstGeom prst="rect">
+                      <a:avLst/>
+                    </a:prstGeom>
+                  </pic:spPr>
+                </pic:pic>
+              </a:graphicData>
+            </a:graphic>
+          </wp:inline>
+        </w:drawing>
+      </w:r>
+    </w:p>
+    <w:p>
+      <w:pPr>
+        <w:pStyle w:val="Paragraph"/>
+      </w:pPr>
+    </w:p>
+    <w:p>
+      <w:pPr>
+        <w:pStyle w:val="Ttulo3"/>
+      </w:pPr>
+      <w:bookmarkStart w:id="90" w:name="_Toc389418573"/>
+      <w:r>
+        <w:t>PT-12 LOGOUT</w:t>
+      </w:r>
       <w:bookmarkEnd w:id="90"/>
-    </w:p>
-    <w:p>
-      <w:pPr>
-        <w:pStyle w:val="Ttulo3"/>
-      </w:pPr>
-      <w:bookmarkStart w:id="91" w:name="_Toc388805501"/>
-      <w:r>
-        <w:t>PT-12 LOGOUT</w:t>
-      </w:r>
-      <w:bookmarkEnd w:id="91"/>
     </w:p>
     <w:p>
       <w:pPr>
@@ -11782,6 +11844,53 @@
           <w:lang w:val="es-ES"/>
         </w:rPr>
       </w:pPr>
+      <w:r>
+        <w:rPr>
+          <w:noProof/>
+          <w:lang w:val="es-ES" w:eastAsia="es-ES"/>
+        </w:rPr>
+        <w:drawing>
+          <wp:inline distT="0" distB="0" distL="0" distR="0">
+            <wp:extent cx="6301105" cy="2991485"/>
+            <wp:effectExtent l="0" t="0" r="4445" b="0"/>
+            <wp:docPr id="8" name="0 Imagen"/>
+            <wp:cNvGraphicFramePr>
+              <a:graphicFrameLocks xmlns:a="http://schemas.openxmlformats.org/drawingml/2006/main" noChangeAspect="1"/>
+            </wp:cNvGraphicFramePr>
+            <a:graphic xmlns:a="http://schemas.openxmlformats.org/drawingml/2006/main">
+              <a:graphicData uri="http://schemas.openxmlformats.org/drawingml/2006/picture">
+                <pic:pic xmlns:pic="http://schemas.openxmlformats.org/drawingml/2006/picture">
+                  <pic:nvPicPr>
+                    <pic:cNvPr id="0" name="Logout.png"/>
+                    <pic:cNvPicPr/>
+                  </pic:nvPicPr>
+                  <pic:blipFill>
+                    <a:blip r:embed="rId45">
+                      <a:extLst>
+                        <a:ext uri="{28A0092B-C50C-407E-A947-70E740481C1C}">
+                          <a14:useLocalDpi xmlns:a14="http://schemas.microsoft.com/office/drawing/2010/main" val="0"/>
+                        </a:ext>
+                      </a:extLst>
+                    </a:blip>
+                    <a:stretch>
+                      <a:fillRect/>
+                    </a:stretch>
+                  </pic:blipFill>
+                  <pic:spPr>
+                    <a:xfrm>
+                      <a:off x="0" y="0"/>
+                      <a:ext cx="6301105" cy="2991485"/>
+                    </a:xfrm>
+                    <a:prstGeom prst="rect">
+                      <a:avLst/>
+                    </a:prstGeom>
+                  </pic:spPr>
+                </pic:pic>
+              </a:graphicData>
+            </a:graphic>
+          </wp:inline>
+        </w:drawing>
+      </w:r>
     </w:p>
     <w:p>
       <w:pPr>
@@ -11812,6 +11921,15 @@
     </w:p>
     <w:p>
       <w:pPr>
+        <w:pStyle w:val="TableText"/>
+        <w:spacing w:before="120" w:after="120"/>
+        <w:rPr>
+          <w:lang w:val="es-ES"/>
+        </w:rPr>
+      </w:pPr>
+    </w:p>
+    <w:p>
+      <w:pPr>
         <w:pStyle w:val="Ttulo1"/>
         <w:ind w:left="709" w:hanging="709"/>
         <w:rPr>
@@ -11820,16 +11938,17 @@
           <w:szCs w:val="40"/>
         </w:rPr>
       </w:pPr>
-      <w:bookmarkStart w:id="92" w:name="_Toc388805502"/>
+      <w:bookmarkStart w:id="91" w:name="_Toc389418574"/>
       <w:r>
         <w:rPr>
           <w:rFonts w:asciiTheme="minorHAnsi" w:hAnsiTheme="minorHAnsi"/>
           <w:sz w:val="40"/>
           <w:szCs w:val="40"/>
         </w:rPr>
+        <w:lastRenderedPageBreak/>
         <w:t>Grupo Prototipos GPT-CDU-GESTIÓN DE USUARIOS</w:t>
       </w:r>
-      <w:bookmarkEnd w:id="92"/>
+      <w:bookmarkEnd w:id="91"/>
     </w:p>
     <w:p>
       <w:pPr>
@@ -11977,11 +12096,11 @@
       <w:pPr>
         <w:pStyle w:val="Ttulo2"/>
       </w:pPr>
-      <w:bookmarkStart w:id="93" w:name="_Toc388805503"/>
+      <w:bookmarkStart w:id="92" w:name="_Toc389418575"/>
       <w:r>
         <w:t>Diagrama de Navegación</w:t>
       </w:r>
-      <w:bookmarkEnd w:id="93"/>
+      <w:bookmarkEnd w:id="92"/>
       <w:r>
         <w:t xml:space="preserve"> </w:t>
       </w:r>
@@ -11995,9 +12114,9 @@
       <w:r>
         <w:object w:dxaOrig="6771" w:dyaOrig="9372">
           <v:shape id="_x0000_i1031" type="#_x0000_t75" style="width:338.7pt;height:468.3pt" o:ole="">
-            <v:imagedata r:id="rId44" o:title=""/>
+            <v:imagedata r:id="rId46" o:title=""/>
           </v:shape>
-          <o:OLEObject Type="Embed" ProgID="Visio.Drawing.11" ShapeID="_x0000_i1031" DrawAspect="Content" ObjectID="_1462547408" r:id="rId45"/>
+          <o:OLEObject Type="Embed" ProgID="Visio.Drawing.11" ShapeID="_x0000_i1031" DrawAspect="Content" ObjectID="_1463160460" r:id="rId47"/>
         </w:object>
       </w:r>
     </w:p>
@@ -12012,7 +12131,7 @@
       <w:pPr>
         <w:pStyle w:val="Ttulo3"/>
       </w:pPr>
-      <w:bookmarkStart w:id="94" w:name="_Toc388805504"/>
+      <w:bookmarkStart w:id="93" w:name="_Toc389418576"/>
       <w:r>
         <w:t>PT-1</w:t>
       </w:r>
@@ -12025,40 +12144,235 @@
       <w:r>
         <w:t>LISTADO DE USUARIOS</w:t>
       </w:r>
+      <w:bookmarkEnd w:id="93"/>
+    </w:p>
+    <w:p>
+      <w:pPr>
+        <w:pStyle w:val="Paragraph"/>
+      </w:pPr>
+      <w:r>
+        <w:rPr>
+          <w:noProof/>
+          <w:lang w:val="es-ES" w:eastAsia="es-ES"/>
+        </w:rPr>
+        <w:drawing>
+          <wp:inline distT="0" distB="0" distL="0" distR="0">
+            <wp:extent cx="6301105" cy="2977515"/>
+            <wp:effectExtent l="0" t="0" r="4445" b="0"/>
+            <wp:docPr id="9" name="0 Imagen"/>
+            <wp:cNvGraphicFramePr>
+              <a:graphicFrameLocks xmlns:a="http://schemas.openxmlformats.org/drawingml/2006/main" noChangeAspect="1"/>
+            </wp:cNvGraphicFramePr>
+            <a:graphic xmlns:a="http://schemas.openxmlformats.org/drawingml/2006/main">
+              <a:graphicData uri="http://schemas.openxmlformats.org/drawingml/2006/picture">
+                <pic:pic xmlns:pic="http://schemas.openxmlformats.org/drawingml/2006/picture">
+                  <pic:nvPicPr>
+                    <pic:cNvPr id="0" name="Listado usuario.png"/>
+                    <pic:cNvPicPr/>
+                  </pic:nvPicPr>
+                  <pic:blipFill>
+                    <a:blip r:embed="rId48">
+                      <a:extLst>
+                        <a:ext uri="{28A0092B-C50C-407E-A947-70E740481C1C}">
+                          <a14:useLocalDpi xmlns:a14="http://schemas.microsoft.com/office/drawing/2010/main" val="0"/>
+                        </a:ext>
+                      </a:extLst>
+                    </a:blip>
+                    <a:stretch>
+                      <a:fillRect/>
+                    </a:stretch>
+                  </pic:blipFill>
+                  <pic:spPr>
+                    <a:xfrm>
+                      <a:off x="0" y="0"/>
+                      <a:ext cx="6301105" cy="2977515"/>
+                    </a:xfrm>
+                    <a:prstGeom prst="rect">
+                      <a:avLst/>
+                    </a:prstGeom>
+                  </pic:spPr>
+                </pic:pic>
+              </a:graphicData>
+            </a:graphic>
+          </wp:inline>
+        </w:drawing>
+      </w:r>
+    </w:p>
+    <w:p>
+      <w:pPr>
+        <w:pStyle w:val="Ttulo3"/>
+      </w:pPr>
+      <w:bookmarkStart w:id="94" w:name="_Toc389418577"/>
+      <w:r>
+        <w:t>PT-1</w:t>
+      </w:r>
+      <w:r>
+        <w:t>4 ALTA DE USUARIO</w:t>
+      </w:r>
       <w:bookmarkEnd w:id="94"/>
+      <w:r>
+        <w:br/>
+      </w:r>
+    </w:p>
+    <w:p>
+      <w:pPr>
+        <w:pStyle w:val="Paragraph"/>
+      </w:pPr>
+      <w:r>
+        <w:rPr>
+          <w:noProof/>
+          <w:lang w:val="es-ES" w:eastAsia="es-ES"/>
+        </w:rPr>
+        <w:drawing>
+          <wp:inline distT="0" distB="0" distL="0" distR="0">
+            <wp:extent cx="6301105" cy="2945130"/>
+            <wp:effectExtent l="0" t="0" r="4445" b="7620"/>
+            <wp:docPr id="10" name="0 Imagen"/>
+            <wp:cNvGraphicFramePr>
+              <a:graphicFrameLocks xmlns:a="http://schemas.openxmlformats.org/drawingml/2006/main" noChangeAspect="1"/>
+            </wp:cNvGraphicFramePr>
+            <a:graphic xmlns:a="http://schemas.openxmlformats.org/drawingml/2006/main">
+              <a:graphicData uri="http://schemas.openxmlformats.org/drawingml/2006/picture">
+                <pic:pic xmlns:pic="http://schemas.openxmlformats.org/drawingml/2006/picture">
+                  <pic:nvPicPr>
+                    <pic:cNvPr id="0" name="Alta usuario.png"/>
+                    <pic:cNvPicPr/>
+                  </pic:nvPicPr>
+                  <pic:blipFill>
+                    <a:blip r:embed="rId49">
+                      <a:extLst>
+                        <a:ext uri="{28A0092B-C50C-407E-A947-70E740481C1C}">
+                          <a14:useLocalDpi xmlns:a14="http://schemas.microsoft.com/office/drawing/2010/main" val="0"/>
+                        </a:ext>
+                      </a:extLst>
+                    </a:blip>
+                    <a:stretch>
+                      <a:fillRect/>
+                    </a:stretch>
+                  </pic:blipFill>
+                  <pic:spPr>
+                    <a:xfrm>
+                      <a:off x="0" y="0"/>
+                      <a:ext cx="6301105" cy="2945130"/>
+                    </a:xfrm>
+                    <a:prstGeom prst="rect">
+                      <a:avLst/>
+                    </a:prstGeom>
+                  </pic:spPr>
+                </pic:pic>
+              </a:graphicData>
+            </a:graphic>
+          </wp:inline>
+        </w:drawing>
+      </w:r>
     </w:p>
     <w:p>
       <w:pPr>
         <w:pStyle w:val="Ttulo3"/>
-      </w:pPr>
-      <w:bookmarkStart w:id="95" w:name="_Toc388805505"/>
-      <w:r>
-        <w:t>PT-1</w:t>
-      </w:r>
-      <w:r>
-        <w:t>4 ALTA DE USUARIO</w:t>
+        <w:numPr>
+          <w:ilvl w:val="0"/>
+          <w:numId w:val="0"/>
+        </w:numPr>
+        <w:ind w:left="720"/>
+      </w:pPr>
+    </w:p>
+    <w:p>
+      <w:pPr>
+        <w:pStyle w:val="Paragraph"/>
+      </w:pPr>
+    </w:p>
+    <w:p>
+      <w:pPr>
+        <w:pStyle w:val="Paragraph"/>
+      </w:pPr>
+    </w:p>
+    <w:p>
+      <w:pPr>
+        <w:pStyle w:val="Paragraph"/>
+      </w:pPr>
+    </w:p>
+    <w:p>
+      <w:pPr>
+        <w:pStyle w:val="Paragraph"/>
+      </w:pPr>
+    </w:p>
+    <w:p>
+      <w:pPr>
+        <w:pStyle w:val="Ttulo3"/>
+      </w:pPr>
+      <w:bookmarkStart w:id="95" w:name="_Toc389418578"/>
+      <w:r>
+        <w:lastRenderedPageBreak/>
+        <w:t>PT-15 MODIFICACIÓN DE USUARIO</w:t>
       </w:r>
       <w:bookmarkEnd w:id="95"/>
     </w:p>
     <w:p>
       <w:pPr>
+        <w:pStyle w:val="Paragraph"/>
+      </w:pPr>
+      <w:r>
+        <w:rPr>
+          <w:noProof/>
+          <w:lang w:val="es-ES" w:eastAsia="es-ES"/>
+        </w:rPr>
+        <w:drawing>
+          <wp:inline distT="0" distB="0" distL="0" distR="0">
+            <wp:extent cx="6301105" cy="2995930"/>
+            <wp:effectExtent l="0" t="0" r="4445" b="0"/>
+            <wp:docPr id="11" name="0 Imagen"/>
+            <wp:cNvGraphicFramePr>
+              <a:graphicFrameLocks xmlns:a="http://schemas.openxmlformats.org/drawingml/2006/main" noChangeAspect="1"/>
+            </wp:cNvGraphicFramePr>
+            <a:graphic xmlns:a="http://schemas.openxmlformats.org/drawingml/2006/main">
+              <a:graphicData uri="http://schemas.openxmlformats.org/drawingml/2006/picture">
+                <pic:pic xmlns:pic="http://schemas.openxmlformats.org/drawingml/2006/picture">
+                  <pic:nvPicPr>
+                    <pic:cNvPr id="0" name="Edición usuario.png"/>
+                    <pic:cNvPicPr/>
+                  </pic:nvPicPr>
+                  <pic:blipFill>
+                    <a:blip r:embed="rId50">
+                      <a:extLst>
+                        <a:ext uri="{28A0092B-C50C-407E-A947-70E740481C1C}">
+                          <a14:useLocalDpi xmlns:a14="http://schemas.microsoft.com/office/drawing/2010/main" val="0"/>
+                        </a:ext>
+                      </a:extLst>
+                    </a:blip>
+                    <a:stretch>
+                      <a:fillRect/>
+                    </a:stretch>
+                  </pic:blipFill>
+                  <pic:spPr>
+                    <a:xfrm>
+                      <a:off x="0" y="0"/>
+                      <a:ext cx="6301105" cy="2995930"/>
+                    </a:xfrm>
+                    <a:prstGeom prst="rect">
+                      <a:avLst/>
+                    </a:prstGeom>
+                  </pic:spPr>
+                </pic:pic>
+              </a:graphicData>
+            </a:graphic>
+          </wp:inline>
+        </w:drawing>
+      </w:r>
+    </w:p>
+    <w:p>
+      <w:pPr>
+        <w:pStyle w:val="Paragraph"/>
+      </w:pPr>
+    </w:p>
+    <w:p>
+      <w:pPr>
         <w:pStyle w:val="Ttulo3"/>
       </w:pPr>
-      <w:bookmarkStart w:id="96" w:name="_Toc388805506"/>
-      <w:r>
-        <w:t>PT-15 MODIFICACIÓN DE USUARIO</w:t>
+      <w:bookmarkStart w:id="96" w:name="_Toc389418579"/>
+      <w:r>
+        <w:t>PT-16 BAJA DE USUARIO</w:t>
       </w:r>
       <w:bookmarkEnd w:id="96"/>
-    </w:p>
-    <w:p>
-      <w:pPr>
-        <w:pStyle w:val="Ttulo3"/>
-      </w:pPr>
-      <w:bookmarkStart w:id="97" w:name="_Toc388805507"/>
-      <w:r>
-        <w:t>PT-16 BAJA DE USUARIO</w:t>
-      </w:r>
-      <w:bookmarkEnd w:id="97"/>
     </w:p>
     <w:p>
       <w:pPr>
@@ -12068,6 +12382,53 @@
           <w:lang w:val="es-ES"/>
         </w:rPr>
       </w:pPr>
+      <w:r>
+        <w:rPr>
+          <w:noProof/>
+          <w:lang w:val="es-ES" w:eastAsia="es-ES"/>
+        </w:rPr>
+        <w:drawing>
+          <wp:inline distT="0" distB="0" distL="0" distR="0">
+            <wp:extent cx="6301105" cy="2963545"/>
+            <wp:effectExtent l="0" t="0" r="4445" b="8255"/>
+            <wp:docPr id="12" name="0 Imagen"/>
+            <wp:cNvGraphicFramePr>
+              <a:graphicFrameLocks xmlns:a="http://schemas.openxmlformats.org/drawingml/2006/main" noChangeAspect="1"/>
+            </wp:cNvGraphicFramePr>
+            <a:graphic xmlns:a="http://schemas.openxmlformats.org/drawingml/2006/main">
+              <a:graphicData uri="http://schemas.openxmlformats.org/drawingml/2006/picture">
+                <pic:pic xmlns:pic="http://schemas.openxmlformats.org/drawingml/2006/picture">
+                  <pic:nvPicPr>
+                    <pic:cNvPr id="0" name="Borrado de usuario.png"/>
+                    <pic:cNvPicPr/>
+                  </pic:nvPicPr>
+                  <pic:blipFill>
+                    <a:blip r:embed="rId51">
+                      <a:extLst>
+                        <a:ext uri="{28A0092B-C50C-407E-A947-70E740481C1C}">
+                          <a14:useLocalDpi xmlns:a14="http://schemas.microsoft.com/office/drawing/2010/main" val="0"/>
+                        </a:ext>
+                      </a:extLst>
+                    </a:blip>
+                    <a:stretch>
+                      <a:fillRect/>
+                    </a:stretch>
+                  </pic:blipFill>
+                  <pic:spPr>
+                    <a:xfrm>
+                      <a:off x="0" y="0"/>
+                      <a:ext cx="6301105" cy="2963545"/>
+                    </a:xfrm>
+                    <a:prstGeom prst="rect">
+                      <a:avLst/>
+                    </a:prstGeom>
+                  </pic:spPr>
+                </pic:pic>
+              </a:graphicData>
+            </a:graphic>
+          </wp:inline>
+        </w:drawing>
+      </w:r>
     </w:p>
     <w:p>
       <w:pPr>
@@ -12080,6 +12441,42 @@
     </w:p>
     <w:p>
       <w:pPr>
+        <w:pStyle w:val="TableText"/>
+        <w:spacing w:before="120" w:after="120"/>
+        <w:rPr>
+          <w:lang w:val="es-ES"/>
+        </w:rPr>
+      </w:pPr>
+    </w:p>
+    <w:p>
+      <w:pPr>
+        <w:pStyle w:val="TableText"/>
+        <w:spacing w:before="120" w:after="120"/>
+        <w:rPr>
+          <w:lang w:val="es-ES"/>
+        </w:rPr>
+      </w:pPr>
+    </w:p>
+    <w:p>
+      <w:pPr>
+        <w:pStyle w:val="TableText"/>
+        <w:spacing w:before="120" w:after="120"/>
+        <w:rPr>
+          <w:lang w:val="es-ES"/>
+        </w:rPr>
+      </w:pPr>
+    </w:p>
+    <w:p>
+      <w:pPr>
+        <w:pStyle w:val="TableText"/>
+        <w:spacing w:before="120" w:after="120"/>
+        <w:rPr>
+          <w:lang w:val="es-ES"/>
+        </w:rPr>
+      </w:pPr>
+    </w:p>
+    <w:p>
+      <w:pPr>
         <w:pStyle w:val="Ttulo1"/>
         <w:ind w:left="709" w:hanging="709"/>
         <w:rPr>
@@ -12088,7 +12485,7 @@
           <w:szCs w:val="40"/>
         </w:rPr>
       </w:pPr>
-      <w:bookmarkStart w:id="98" w:name="_Toc388805508"/>
+      <w:bookmarkStart w:id="97" w:name="_Toc389418580"/>
       <w:r>
         <w:rPr>
           <w:rFonts w:asciiTheme="minorHAnsi" w:hAnsiTheme="minorHAnsi"/>
@@ -12098,7 +12495,7 @@
         <w:lastRenderedPageBreak/>
         <w:t>Grupo Prototipos GPT-CDU-GESTIÓN DE GRÁFICAS</w:t>
       </w:r>
-      <w:bookmarkEnd w:id="98"/>
+      <w:bookmarkEnd w:id="97"/>
     </w:p>
     <w:p>
       <w:pPr>
@@ -12161,11 +12558,11 @@
       <w:pPr>
         <w:pStyle w:val="Ttulo2"/>
       </w:pPr>
-      <w:bookmarkStart w:id="99" w:name="_Toc388805509"/>
+      <w:bookmarkStart w:id="98" w:name="_Toc389418581"/>
       <w:r>
         <w:t>Diagrama de Navegación</w:t>
       </w:r>
-      <w:bookmarkEnd w:id="99"/>
+      <w:bookmarkEnd w:id="98"/>
       <w:r>
         <w:t xml:space="preserve"> </w:t>
       </w:r>
@@ -12179,9 +12576,9 @@
       <w:r>
         <w:object w:dxaOrig="6642" w:dyaOrig="9060">
           <v:shape id="_x0000_i1032" type="#_x0000_t75" style="width:331.85pt;height:453.3pt" o:ole="">
-            <v:imagedata r:id="rId46" o:title=""/>
+            <v:imagedata r:id="rId52" o:title=""/>
           </v:shape>
-          <o:OLEObject Type="Embed" ProgID="Visio.Drawing.11" ShapeID="_x0000_i1032" DrawAspect="Content" ObjectID="_1462547409" r:id="rId47"/>
+          <o:OLEObject Type="Embed" ProgID="Visio.Drawing.11" ShapeID="_x0000_i1032" DrawAspect="Content" ObjectID="_1463160461" r:id="rId53"/>
         </w:object>
       </w:r>
     </w:p>
@@ -12195,22 +12592,86 @@
     <w:p>
       <w:pPr>
         <w:pStyle w:val="Ttulo3"/>
-      </w:pPr>
-      <w:bookmarkStart w:id="100" w:name="_Toc388805510"/>
+        <w:numPr>
+          <w:ilvl w:val="0"/>
+          <w:numId w:val="0"/>
+        </w:numPr>
+        <w:ind w:left="720"/>
+      </w:pPr>
+    </w:p>
+    <w:p>
+      <w:pPr>
+        <w:pStyle w:val="Ttulo3"/>
+      </w:pPr>
+      <w:bookmarkStart w:id="99" w:name="_Toc389418582"/>
       <w:r>
         <w:t>PT-17 SUBIR GRAFICAS</w:t>
       </w:r>
+      <w:bookmarkEnd w:id="99"/>
+    </w:p>
+    <w:p>
+      <w:pPr>
+        <w:pStyle w:val="Paragraph"/>
+      </w:pPr>
+      <w:r>
+        <w:rPr>
+          <w:noProof/>
+          <w:lang w:val="es-ES" w:eastAsia="es-ES"/>
+        </w:rPr>
+        <w:drawing>
+          <wp:inline distT="0" distB="0" distL="0" distR="0">
+            <wp:extent cx="6301105" cy="2967990"/>
+            <wp:effectExtent l="0" t="0" r="4445" b="3810"/>
+            <wp:docPr id="13" name="0 Imagen"/>
+            <wp:cNvGraphicFramePr>
+              <a:graphicFrameLocks xmlns:a="http://schemas.openxmlformats.org/drawingml/2006/main" noChangeAspect="1"/>
+            </wp:cNvGraphicFramePr>
+            <a:graphic xmlns:a="http://schemas.openxmlformats.org/drawingml/2006/main">
+              <a:graphicData uri="http://schemas.openxmlformats.org/drawingml/2006/picture">
+                <pic:pic xmlns:pic="http://schemas.openxmlformats.org/drawingml/2006/picture">
+                  <pic:nvPicPr>
+                    <pic:cNvPr id="0" name="Subida ficheros emt.PNG"/>
+                    <pic:cNvPicPr/>
+                  </pic:nvPicPr>
+                  <pic:blipFill>
+                    <a:blip r:embed="rId54">
+                      <a:extLst>
+                        <a:ext uri="{28A0092B-C50C-407E-A947-70E740481C1C}">
+                          <a14:useLocalDpi xmlns:a14="http://schemas.microsoft.com/office/drawing/2010/main" val="0"/>
+                        </a:ext>
+                      </a:extLst>
+                    </a:blip>
+                    <a:stretch>
+                      <a:fillRect/>
+                    </a:stretch>
+                  </pic:blipFill>
+                  <pic:spPr>
+                    <a:xfrm>
+                      <a:off x="0" y="0"/>
+                      <a:ext cx="6301105" cy="2967990"/>
+                    </a:xfrm>
+                    <a:prstGeom prst="rect">
+                      <a:avLst/>
+                    </a:prstGeom>
+                  </pic:spPr>
+                </pic:pic>
+              </a:graphicData>
+            </a:graphic>
+          </wp:inline>
+        </w:drawing>
+      </w:r>
+    </w:p>
+    <w:p>
+      <w:pPr>
+        <w:pStyle w:val="Ttulo3"/>
+        <w:numPr>
+          <w:ilvl w:val="0"/>
+          <w:numId w:val="0"/>
+        </w:numPr>
+        <w:ind w:left="720"/>
+      </w:pPr>
+      <w:bookmarkStart w:id="100" w:name="_GoBack"/>
       <w:bookmarkEnd w:id="100"/>
-    </w:p>
-    <w:p>
-      <w:pPr>
-        <w:pStyle w:val="Ttulo3"/>
-      </w:pPr>
-      <w:bookmarkStart w:id="101" w:name="_Toc388805511"/>
-      <w:r>
-        <w:t>PT-18 LISTADO DE GRÁFICAS</w:t>
-      </w:r>
-      <w:bookmarkEnd w:id="101"/>
     </w:p>
     <w:p>
       <w:pPr>
@@ -12231,17 +12692,16 @@
           <w:szCs w:val="40"/>
         </w:rPr>
       </w:pPr>
-      <w:bookmarkStart w:id="102" w:name="_Toc388805512"/>
+      <w:bookmarkStart w:id="101" w:name="_Toc389418584"/>
       <w:r>
         <w:rPr>
           <w:rFonts w:asciiTheme="minorHAnsi" w:hAnsiTheme="minorHAnsi"/>
           <w:sz w:val="40"/>
           <w:szCs w:val="40"/>
         </w:rPr>
-        <w:lastRenderedPageBreak/>
         <w:t>Grupo Prototipos GPT-CDU-GESTIÓN DE SUGERENCIAS</w:t>
       </w:r>
-      <w:bookmarkEnd w:id="102"/>
+      <w:bookmarkEnd w:id="101"/>
     </w:p>
     <w:p>
       <w:pPr>
@@ -12373,11 +12833,11 @@
       <w:pPr>
         <w:pStyle w:val="Ttulo2"/>
       </w:pPr>
-      <w:bookmarkStart w:id="103" w:name="_Toc388805513"/>
+      <w:bookmarkStart w:id="102" w:name="_Toc389418585"/>
       <w:r>
         <w:t>Diagrama de Navegación</w:t>
       </w:r>
-      <w:bookmarkEnd w:id="103"/>
+      <w:bookmarkEnd w:id="102"/>
       <w:r>
         <w:t xml:space="preserve"> </w:t>
       </w:r>
@@ -12391,9 +12851,9 @@
       <w:r>
         <w:object w:dxaOrig="6856" w:dyaOrig="9060">
           <v:shape id="_x0000_i1033" type="#_x0000_t75" style="width:343.1pt;height:453.3pt" o:ole="">
-            <v:imagedata r:id="rId48" o:title=""/>
+            <v:imagedata r:id="rId55" o:title=""/>
           </v:shape>
-          <o:OLEObject Type="Embed" ProgID="Visio.Drawing.11" ShapeID="_x0000_i1033" DrawAspect="Content" ObjectID="_1462547410" r:id="rId49"/>
+          <o:OLEObject Type="Embed" ProgID="Visio.Drawing.11" ShapeID="_x0000_i1033" DrawAspect="Content" ObjectID="_1463160462" r:id="rId56"/>
         </w:object>
       </w:r>
     </w:p>
@@ -12408,42 +12868,199 @@
       <w:pPr>
         <w:pStyle w:val="Ttulo3"/>
       </w:pPr>
-      <w:bookmarkStart w:id="104" w:name="_Toc388805514"/>
+      <w:bookmarkStart w:id="103" w:name="_Toc389418586"/>
       <w:r>
         <w:lastRenderedPageBreak/>
         <w:t>PT-19 LISTADO</w:t>
       </w:r>
+      <w:bookmarkEnd w:id="103"/>
+    </w:p>
+    <w:p>
+      <w:pPr>
+        <w:pStyle w:val="Paragraph"/>
+      </w:pPr>
+      <w:r>
+        <w:rPr>
+          <w:noProof/>
+          <w:lang w:val="es-ES" w:eastAsia="es-ES"/>
+        </w:rPr>
+        <w:drawing>
+          <wp:inline distT="0" distB="0" distL="0" distR="0">
+            <wp:extent cx="6301105" cy="2973705"/>
+            <wp:effectExtent l="0" t="0" r="4445" b="0"/>
+            <wp:docPr id="14" name="0 Imagen"/>
+            <wp:cNvGraphicFramePr>
+              <a:graphicFrameLocks xmlns:a="http://schemas.openxmlformats.org/drawingml/2006/main" noChangeAspect="1"/>
+            </wp:cNvGraphicFramePr>
+            <a:graphic xmlns:a="http://schemas.openxmlformats.org/drawingml/2006/main">
+              <a:graphicData uri="http://schemas.openxmlformats.org/drawingml/2006/picture">
+                <pic:pic xmlns:pic="http://schemas.openxmlformats.org/drawingml/2006/picture">
+                  <pic:nvPicPr>
+                    <pic:cNvPr id="0" name="Listado de sugerencias.png"/>
+                    <pic:cNvPicPr/>
+                  </pic:nvPicPr>
+                  <pic:blipFill>
+                    <a:blip r:embed="rId57">
+                      <a:extLst>
+                        <a:ext uri="{28A0092B-C50C-407E-A947-70E740481C1C}">
+                          <a14:useLocalDpi xmlns:a14="http://schemas.microsoft.com/office/drawing/2010/main" val="0"/>
+                        </a:ext>
+                      </a:extLst>
+                    </a:blip>
+                    <a:stretch>
+                      <a:fillRect/>
+                    </a:stretch>
+                  </pic:blipFill>
+                  <pic:spPr>
+                    <a:xfrm>
+                      <a:off x="0" y="0"/>
+                      <a:ext cx="6301105" cy="2973705"/>
+                    </a:xfrm>
+                    <a:prstGeom prst="rect">
+                      <a:avLst/>
+                    </a:prstGeom>
+                  </pic:spPr>
+                </pic:pic>
+              </a:graphicData>
+            </a:graphic>
+          </wp:inline>
+        </w:drawing>
+      </w:r>
+    </w:p>
+    <w:p>
+      <w:pPr>
+        <w:pStyle w:val="Ttulo3"/>
+      </w:pPr>
+      <w:bookmarkStart w:id="104" w:name="_Toc389418587"/>
+      <w:r>
+        <w:t>PT-20 ALTA</w:t>
+      </w:r>
       <w:bookmarkEnd w:id="104"/>
     </w:p>
     <w:p>
       <w:pPr>
+        <w:pStyle w:val="Paragraph"/>
+      </w:pPr>
+      <w:r>
+        <w:rPr>
+          <w:noProof/>
+          <w:lang w:val="es-ES" w:eastAsia="es-ES"/>
+        </w:rPr>
+        <w:drawing>
+          <wp:inline distT="0" distB="0" distL="0" distR="0">
+            <wp:extent cx="6301105" cy="2991485"/>
+            <wp:effectExtent l="0" t="0" r="4445" b="0"/>
+            <wp:docPr id="15" name="0 Imagen"/>
+            <wp:cNvGraphicFramePr>
+              <a:graphicFrameLocks xmlns:a="http://schemas.openxmlformats.org/drawingml/2006/main" noChangeAspect="1"/>
+            </wp:cNvGraphicFramePr>
+            <a:graphic xmlns:a="http://schemas.openxmlformats.org/drawingml/2006/main">
+              <a:graphicData uri="http://schemas.openxmlformats.org/drawingml/2006/picture">
+                <pic:pic xmlns:pic="http://schemas.openxmlformats.org/drawingml/2006/picture">
+                  <pic:nvPicPr>
+                    <pic:cNvPr id="0" name="Alta de sugerencia.png"/>
+                    <pic:cNvPicPr/>
+                  </pic:nvPicPr>
+                  <pic:blipFill>
+                    <a:blip r:embed="rId58">
+                      <a:extLst>
+                        <a:ext uri="{28A0092B-C50C-407E-A947-70E740481C1C}">
+                          <a14:useLocalDpi xmlns:a14="http://schemas.microsoft.com/office/drawing/2010/main" val="0"/>
+                        </a:ext>
+                      </a:extLst>
+                    </a:blip>
+                    <a:stretch>
+                      <a:fillRect/>
+                    </a:stretch>
+                  </pic:blipFill>
+                  <pic:spPr>
+                    <a:xfrm>
+                      <a:off x="0" y="0"/>
+                      <a:ext cx="6301105" cy="2991485"/>
+                    </a:xfrm>
+                    <a:prstGeom prst="rect">
+                      <a:avLst/>
+                    </a:prstGeom>
+                  </pic:spPr>
+                </pic:pic>
+              </a:graphicData>
+            </a:graphic>
+          </wp:inline>
+        </w:drawing>
+      </w:r>
+    </w:p>
+    <w:p>
+      <w:pPr>
         <w:pStyle w:val="Ttulo3"/>
       </w:pPr>
-      <w:bookmarkStart w:id="105" w:name="_Toc388805515"/>
-      <w:r>
-        <w:t>PT-20 ALTA</w:t>
+      <w:bookmarkStart w:id="105" w:name="_Toc389418588"/>
+      <w:r>
+        <w:lastRenderedPageBreak/>
+        <w:t>PT-20 BAJA</w:t>
       </w:r>
       <w:bookmarkEnd w:id="105"/>
     </w:p>
     <w:p>
       <w:pPr>
+        <w:pStyle w:val="Paragraph"/>
+      </w:pPr>
+      <w:r>
+        <w:rPr>
+          <w:noProof/>
+          <w:lang w:val="es-ES" w:eastAsia="es-ES"/>
+        </w:rPr>
+        <w:drawing>
+          <wp:inline distT="0" distB="0" distL="0" distR="0">
+            <wp:extent cx="6301105" cy="2975610"/>
+            <wp:effectExtent l="0" t="0" r="4445" b="0"/>
+            <wp:docPr id="16" name="0 Imagen"/>
+            <wp:cNvGraphicFramePr>
+              <a:graphicFrameLocks xmlns:a="http://schemas.openxmlformats.org/drawingml/2006/main" noChangeAspect="1"/>
+            </wp:cNvGraphicFramePr>
+            <a:graphic xmlns:a="http://schemas.openxmlformats.org/drawingml/2006/main">
+              <a:graphicData uri="http://schemas.openxmlformats.org/drawingml/2006/picture">
+                <pic:pic xmlns:pic="http://schemas.openxmlformats.org/drawingml/2006/picture">
+                  <pic:nvPicPr>
+                    <pic:cNvPr id="0" name="Borrado de sugerencia.png"/>
+                    <pic:cNvPicPr/>
+                  </pic:nvPicPr>
+                  <pic:blipFill>
+                    <a:blip r:embed="rId59">
+                      <a:extLst>
+                        <a:ext uri="{28A0092B-C50C-407E-A947-70E740481C1C}">
+                          <a14:useLocalDpi xmlns:a14="http://schemas.microsoft.com/office/drawing/2010/main" val="0"/>
+                        </a:ext>
+                      </a:extLst>
+                    </a:blip>
+                    <a:stretch>
+                      <a:fillRect/>
+                    </a:stretch>
+                  </pic:blipFill>
+                  <pic:spPr>
+                    <a:xfrm>
+                      <a:off x="0" y="0"/>
+                      <a:ext cx="6301105" cy="2975610"/>
+                    </a:xfrm>
+                    <a:prstGeom prst="rect">
+                      <a:avLst/>
+                    </a:prstGeom>
+                  </pic:spPr>
+                </pic:pic>
+              </a:graphicData>
+            </a:graphic>
+          </wp:inline>
+        </w:drawing>
+      </w:r>
+    </w:p>
+    <w:p>
+      <w:pPr>
         <w:pStyle w:val="Ttulo3"/>
       </w:pPr>
-      <w:bookmarkStart w:id="106" w:name="_Toc388805516"/>
-      <w:r>
-        <w:t>PT-20 BAJA</w:t>
+      <w:bookmarkStart w:id="106" w:name="_Toc389418589"/>
+      <w:r>
+        <w:t>PT-20 MODIFICACION</w:t>
       </w:r>
       <w:bookmarkEnd w:id="106"/>
-    </w:p>
-    <w:p>
-      <w:pPr>
-        <w:pStyle w:val="Ttulo3"/>
-      </w:pPr>
-      <w:bookmarkStart w:id="107" w:name="_Toc388805517"/>
-      <w:r>
-        <w:t>PT-20 MODIFICACION</w:t>
-      </w:r>
-      <w:bookmarkEnd w:id="107"/>
     </w:p>
     <w:p>
       <w:pPr>
@@ -12458,6 +13075,83 @@
           <w:lang w:val="es-ES"/>
         </w:rPr>
       </w:pPr>
+      <w:r>
+        <w:rPr>
+          <w:noProof/>
+          <w:lang w:val="es-ES" w:eastAsia="es-ES"/>
+        </w:rPr>
+        <w:drawing>
+          <wp:inline distT="0" distB="0" distL="0" distR="0">
+            <wp:extent cx="6301105" cy="2981325"/>
+            <wp:effectExtent l="0" t="0" r="4445" b="9525"/>
+            <wp:docPr id="17" name="0 Imagen"/>
+            <wp:cNvGraphicFramePr>
+              <a:graphicFrameLocks xmlns:a="http://schemas.openxmlformats.org/drawingml/2006/main" noChangeAspect="1"/>
+            </wp:cNvGraphicFramePr>
+            <a:graphic xmlns:a="http://schemas.openxmlformats.org/drawingml/2006/main">
+              <a:graphicData uri="http://schemas.openxmlformats.org/drawingml/2006/picture">
+                <pic:pic xmlns:pic="http://schemas.openxmlformats.org/drawingml/2006/picture">
+                  <pic:nvPicPr>
+                    <pic:cNvPr id="0" name="Edición de sugerencia.png"/>
+                    <pic:cNvPicPr/>
+                  </pic:nvPicPr>
+                  <pic:blipFill>
+                    <a:blip r:embed="rId60">
+                      <a:extLst>
+                        <a:ext uri="{28A0092B-C50C-407E-A947-70E740481C1C}">
+                          <a14:useLocalDpi xmlns:a14="http://schemas.microsoft.com/office/drawing/2010/main" val="0"/>
+                        </a:ext>
+                      </a:extLst>
+                    </a:blip>
+                    <a:stretch>
+                      <a:fillRect/>
+                    </a:stretch>
+                  </pic:blipFill>
+                  <pic:spPr>
+                    <a:xfrm>
+                      <a:off x="0" y="0"/>
+                      <a:ext cx="6301105" cy="2981325"/>
+                    </a:xfrm>
+                    <a:prstGeom prst="rect">
+                      <a:avLst/>
+                    </a:prstGeom>
+                  </pic:spPr>
+                </pic:pic>
+              </a:graphicData>
+            </a:graphic>
+          </wp:inline>
+        </w:drawing>
+      </w:r>
+    </w:p>
+    <w:p>
+      <w:pPr>
+        <w:pStyle w:val="Ttulo1"/>
+        <w:numPr>
+          <w:ilvl w:val="0"/>
+          <w:numId w:val="0"/>
+        </w:numPr>
+        <w:ind w:left="709"/>
+        <w:rPr>
+          <w:rFonts w:asciiTheme="minorHAnsi" w:hAnsiTheme="minorHAnsi"/>
+          <w:sz w:val="40"/>
+          <w:szCs w:val="40"/>
+        </w:rPr>
+      </w:pPr>
+    </w:p>
+    <w:p>
+      <w:pPr>
+        <w:pStyle w:val="Paragraph"/>
+      </w:pPr>
+    </w:p>
+    <w:p>
+      <w:pPr>
+        <w:pStyle w:val="Paragraph"/>
+      </w:pPr>
+    </w:p>
+    <w:p>
+      <w:pPr>
+        <w:pStyle w:val="Paragraph"/>
+      </w:pPr>
     </w:p>
     <w:p>
       <w:pPr>
@@ -12469,16 +13163,17 @@
           <w:szCs w:val="40"/>
         </w:rPr>
       </w:pPr>
-      <w:bookmarkStart w:id="108" w:name="_Toc388805518"/>
+      <w:bookmarkStart w:id="107" w:name="_Toc389418590"/>
       <w:r>
         <w:rPr>
           <w:rFonts w:asciiTheme="minorHAnsi" w:hAnsiTheme="minorHAnsi"/>
           <w:sz w:val="40"/>
           <w:szCs w:val="40"/>
         </w:rPr>
+        <w:lastRenderedPageBreak/>
         <w:t>Grupo Prototipos GPT-CDU-GESTIÓN DE RESTRICCIONES</w:t>
       </w:r>
-      <w:bookmarkEnd w:id="108"/>
+      <w:bookmarkEnd w:id="107"/>
     </w:p>
     <w:p>
       <w:pPr>
@@ -12610,11 +13305,11 @@
       <w:pPr>
         <w:pStyle w:val="Ttulo2"/>
       </w:pPr>
-      <w:bookmarkStart w:id="109" w:name="_Toc388805519"/>
+      <w:bookmarkStart w:id="108" w:name="_Toc389418591"/>
       <w:r>
         <w:t>Diagrama de Navegación</w:t>
       </w:r>
-      <w:bookmarkEnd w:id="109"/>
+      <w:bookmarkEnd w:id="108"/>
       <w:r>
         <w:t xml:space="preserve"> </w:t>
       </w:r>
@@ -12628,9 +13323,9 @@
       <w:r>
         <w:object w:dxaOrig="6948" w:dyaOrig="9259">
           <v:shape id="_x0000_i1034" type="#_x0000_t75" style="width:347.5pt;height:462.7pt" o:ole="">
-            <v:imagedata r:id="rId50" o:title=""/>
+            <v:imagedata r:id="rId61" o:title=""/>
           </v:shape>
-          <o:OLEObject Type="Embed" ProgID="Visio.Drawing.11" ShapeID="_x0000_i1034" DrawAspect="Content" ObjectID="_1462547411" r:id="rId51"/>
+          <o:OLEObject Type="Embed" ProgID="Visio.Drawing.11" ShapeID="_x0000_i1034" DrawAspect="Content" ObjectID="_1463160463" r:id="rId62"/>
         </w:object>
       </w:r>
     </w:p>
@@ -12645,41 +13340,250 @@
       <w:pPr>
         <w:pStyle w:val="Ttulo3"/>
       </w:pPr>
-      <w:bookmarkStart w:id="110" w:name="_Toc388805520"/>
+      <w:bookmarkStart w:id="109" w:name="_Toc389418592"/>
       <w:r>
         <w:t>PT-21 LISTADO</w:t>
       </w:r>
+      <w:bookmarkEnd w:id="109"/>
+    </w:p>
+    <w:p>
+      <w:pPr>
+        <w:pStyle w:val="Paragraph"/>
+      </w:pPr>
+      <w:r>
+        <w:rPr>
+          <w:noProof/>
+          <w:lang w:val="es-ES" w:eastAsia="es-ES"/>
+        </w:rPr>
+        <w:drawing>
+          <wp:inline distT="0" distB="0" distL="0" distR="0">
+            <wp:extent cx="6301105" cy="2998470"/>
+            <wp:effectExtent l="0" t="0" r="4445" b="0"/>
+            <wp:docPr id="18" name="0 Imagen"/>
+            <wp:cNvGraphicFramePr>
+              <a:graphicFrameLocks xmlns:a="http://schemas.openxmlformats.org/drawingml/2006/main" noChangeAspect="1"/>
+            </wp:cNvGraphicFramePr>
+            <a:graphic xmlns:a="http://schemas.openxmlformats.org/drawingml/2006/main">
+              <a:graphicData uri="http://schemas.openxmlformats.org/drawingml/2006/picture">
+                <pic:pic xmlns:pic="http://schemas.openxmlformats.org/drawingml/2006/picture">
+                  <pic:nvPicPr>
+                    <pic:cNvPr id="0" name="Listado restricciones.png"/>
+                    <pic:cNvPicPr/>
+                  </pic:nvPicPr>
+                  <pic:blipFill>
+                    <a:blip r:embed="rId63">
+                      <a:extLst>
+                        <a:ext uri="{28A0092B-C50C-407E-A947-70E740481C1C}">
+                          <a14:useLocalDpi xmlns:a14="http://schemas.microsoft.com/office/drawing/2010/main" val="0"/>
+                        </a:ext>
+                      </a:extLst>
+                    </a:blip>
+                    <a:stretch>
+                      <a:fillRect/>
+                    </a:stretch>
+                  </pic:blipFill>
+                  <pic:spPr>
+                    <a:xfrm>
+                      <a:off x="0" y="0"/>
+                      <a:ext cx="6301105" cy="2998470"/>
+                    </a:xfrm>
+                    <a:prstGeom prst="rect">
+                      <a:avLst/>
+                    </a:prstGeom>
+                  </pic:spPr>
+                </pic:pic>
+              </a:graphicData>
+            </a:graphic>
+          </wp:inline>
+        </w:drawing>
+      </w:r>
+    </w:p>
+    <w:p>
+      <w:pPr>
+        <w:pStyle w:val="Ttulo3"/>
+      </w:pPr>
+      <w:bookmarkStart w:id="110" w:name="_Toc389418593"/>
+      <w:r>
+        <w:t>PT-22 ALTA</w:t>
+      </w:r>
       <w:bookmarkEnd w:id="110"/>
     </w:p>
     <w:p>
       <w:pPr>
+        <w:pStyle w:val="Paragraph"/>
+      </w:pPr>
+      <w:r>
+        <w:rPr>
+          <w:noProof/>
+          <w:lang w:val="es-ES" w:eastAsia="es-ES"/>
+        </w:rPr>
+        <w:drawing>
+          <wp:inline distT="0" distB="0" distL="0" distR="0">
+            <wp:extent cx="6301105" cy="2974975"/>
+            <wp:effectExtent l="0" t="0" r="4445" b="0"/>
+            <wp:docPr id="19" name="0 Imagen"/>
+            <wp:cNvGraphicFramePr>
+              <a:graphicFrameLocks xmlns:a="http://schemas.openxmlformats.org/drawingml/2006/main" noChangeAspect="1"/>
+            </wp:cNvGraphicFramePr>
+            <a:graphic xmlns:a="http://schemas.openxmlformats.org/drawingml/2006/main">
+              <a:graphicData uri="http://schemas.openxmlformats.org/drawingml/2006/picture">
+                <pic:pic xmlns:pic="http://schemas.openxmlformats.org/drawingml/2006/picture">
+                  <pic:nvPicPr>
+                    <pic:cNvPr id="0" name="Alta de restricción.png"/>
+                    <pic:cNvPicPr/>
+                  </pic:nvPicPr>
+                  <pic:blipFill>
+                    <a:blip r:embed="rId64">
+                      <a:extLst>
+                        <a:ext uri="{28A0092B-C50C-407E-A947-70E740481C1C}">
+                          <a14:useLocalDpi xmlns:a14="http://schemas.microsoft.com/office/drawing/2010/main" val="0"/>
+                        </a:ext>
+                      </a:extLst>
+                    </a:blip>
+                    <a:stretch>
+                      <a:fillRect/>
+                    </a:stretch>
+                  </pic:blipFill>
+                  <pic:spPr>
+                    <a:xfrm>
+                      <a:off x="0" y="0"/>
+                      <a:ext cx="6301105" cy="2974975"/>
+                    </a:xfrm>
+                    <a:prstGeom prst="rect">
+                      <a:avLst/>
+                    </a:prstGeom>
+                  </pic:spPr>
+                </pic:pic>
+              </a:graphicData>
+            </a:graphic>
+          </wp:inline>
+        </w:drawing>
+      </w:r>
+    </w:p>
+    <w:p>
+      <w:pPr>
         <w:pStyle w:val="Ttulo3"/>
       </w:pPr>
-      <w:bookmarkStart w:id="111" w:name="_Toc388805521"/>
-      <w:r>
-        <w:t>PT-22 ALTA</w:t>
+      <w:bookmarkStart w:id="111" w:name="_Toc389418594"/>
+      <w:r>
+        <w:lastRenderedPageBreak/>
+        <w:t>PT-23 BAJA</w:t>
       </w:r>
       <w:bookmarkEnd w:id="111"/>
     </w:p>
     <w:p>
       <w:pPr>
+        <w:pStyle w:val="Paragraph"/>
+      </w:pPr>
+      <w:r>
+        <w:rPr>
+          <w:noProof/>
+          <w:lang w:val="es-ES" w:eastAsia="es-ES"/>
+        </w:rPr>
+        <w:drawing>
+          <wp:inline distT="0" distB="0" distL="0" distR="0">
+            <wp:extent cx="6301105" cy="3009900"/>
+            <wp:effectExtent l="0" t="0" r="4445" b="0"/>
+            <wp:docPr id="20" name="0 Imagen"/>
+            <wp:cNvGraphicFramePr>
+              <a:graphicFrameLocks xmlns:a="http://schemas.openxmlformats.org/drawingml/2006/main" noChangeAspect="1"/>
+            </wp:cNvGraphicFramePr>
+            <a:graphic xmlns:a="http://schemas.openxmlformats.org/drawingml/2006/main">
+              <a:graphicData uri="http://schemas.openxmlformats.org/drawingml/2006/picture">
+                <pic:pic xmlns:pic="http://schemas.openxmlformats.org/drawingml/2006/picture">
+                  <pic:nvPicPr>
+                    <pic:cNvPr id="0" name="Borrado de restricciones.png"/>
+                    <pic:cNvPicPr/>
+                  </pic:nvPicPr>
+                  <pic:blipFill>
+                    <a:blip r:embed="rId65">
+                      <a:extLst>
+                        <a:ext uri="{28A0092B-C50C-407E-A947-70E740481C1C}">
+                          <a14:useLocalDpi xmlns:a14="http://schemas.microsoft.com/office/drawing/2010/main" val="0"/>
+                        </a:ext>
+                      </a:extLst>
+                    </a:blip>
+                    <a:stretch>
+                      <a:fillRect/>
+                    </a:stretch>
+                  </pic:blipFill>
+                  <pic:spPr>
+                    <a:xfrm>
+                      <a:off x="0" y="0"/>
+                      <a:ext cx="6301105" cy="3009900"/>
+                    </a:xfrm>
+                    <a:prstGeom prst="rect">
+                      <a:avLst/>
+                    </a:prstGeom>
+                  </pic:spPr>
+                </pic:pic>
+              </a:graphicData>
+            </a:graphic>
+          </wp:inline>
+        </w:drawing>
+      </w:r>
+    </w:p>
+    <w:p>
+      <w:pPr>
         <w:pStyle w:val="Ttulo3"/>
       </w:pPr>
-      <w:bookmarkStart w:id="112" w:name="_Toc388805522"/>
-      <w:r>
-        <w:t>PT-23 BAJA</w:t>
+      <w:bookmarkStart w:id="112" w:name="_Toc389418595"/>
+      <w:r>
+        <w:t>PT-24 MODIFICACION</w:t>
       </w:r>
       <w:bookmarkEnd w:id="112"/>
     </w:p>
     <w:p>
       <w:pPr>
-        <w:pStyle w:val="Ttulo3"/>
-      </w:pPr>
-      <w:bookmarkStart w:id="113" w:name="_Toc388805523"/>
-      <w:r>
-        <w:t>PT-24 MODIFICACION</w:t>
-      </w:r>
-      <w:bookmarkEnd w:id="113"/>
+        <w:pStyle w:val="Paragraph"/>
+      </w:pPr>
+      <w:r>
+        <w:rPr>
+          <w:noProof/>
+          <w:lang w:val="es-ES" w:eastAsia="es-ES"/>
+        </w:rPr>
+        <w:drawing>
+          <wp:inline distT="0" distB="0" distL="0" distR="0">
+            <wp:extent cx="6301105" cy="2995930"/>
+            <wp:effectExtent l="0" t="0" r="4445" b="0"/>
+            <wp:docPr id="21" name="0 Imagen"/>
+            <wp:cNvGraphicFramePr>
+              <a:graphicFrameLocks xmlns:a="http://schemas.openxmlformats.org/drawingml/2006/main" noChangeAspect="1"/>
+            </wp:cNvGraphicFramePr>
+            <a:graphic xmlns:a="http://schemas.openxmlformats.org/drawingml/2006/main">
+              <a:graphicData uri="http://schemas.openxmlformats.org/drawingml/2006/picture">
+                <pic:pic xmlns:pic="http://schemas.openxmlformats.org/drawingml/2006/picture">
+                  <pic:nvPicPr>
+                    <pic:cNvPr id="0" name="Edicion de restricción.png"/>
+                    <pic:cNvPicPr/>
+                  </pic:nvPicPr>
+                  <pic:blipFill>
+                    <a:blip r:embed="rId66">
+                      <a:extLst>
+                        <a:ext uri="{28A0092B-C50C-407E-A947-70E740481C1C}">
+                          <a14:useLocalDpi xmlns:a14="http://schemas.microsoft.com/office/drawing/2010/main" val="0"/>
+                        </a:ext>
+                      </a:extLst>
+                    </a:blip>
+                    <a:stretch>
+                      <a:fillRect/>
+                    </a:stretch>
+                  </pic:blipFill>
+                  <pic:spPr>
+                    <a:xfrm>
+                      <a:off x="0" y="0"/>
+                      <a:ext cx="6301105" cy="2995930"/>
+                    </a:xfrm>
+                    <a:prstGeom prst="rect">
+                      <a:avLst/>
+                    </a:prstGeom>
+                  </pic:spPr>
+                </pic:pic>
+              </a:graphicData>
+            </a:graphic>
+          </wp:inline>
+        </w:drawing>
+      </w:r>
     </w:p>
     <w:p>
       <w:pPr>
@@ -12696,8 +13600,8 @@
       </w:pPr>
     </w:p>
     <w:sectPr>
-      <w:headerReference w:type="default" r:id="rId52"/>
-      <w:footerReference w:type="default" r:id="rId53"/>
+      <w:headerReference w:type="default" r:id="rId67"/>
+      <w:footerReference w:type="default" r:id="rId68"/>
       <w:pgSz w:w="11907" w:h="16840" w:code="9"/>
       <w:pgMar w:top="1503" w:right="992" w:bottom="1009" w:left="992" w:header="720" w:footer="493" w:gutter="0"/>
       <w:cols w:space="720"/>
@@ -13079,7 +13983,14 @@
               <w:rFonts w:asciiTheme="minorHAnsi" w:hAnsiTheme="minorHAnsi"/>
               <w:color w:val="0000FF"/>
             </w:rPr>
-            <w:t>25/05/2014</w:t>
+            <w:t>01/06</w:t>
+          </w:r>
+          <w:r>
+            <w:rPr>
+              <w:rFonts w:asciiTheme="minorHAnsi" w:hAnsiTheme="minorHAnsi"/>
+              <w:color w:val="0000FF"/>
+            </w:rPr>
+            <w:t>/2014</w:t>
           </w:r>
         </w:p>
       </w:tc>
@@ -13149,7 +14060,7 @@
               <w:rFonts w:asciiTheme="minorHAnsi" w:hAnsiTheme="minorHAnsi"/>
               <w:noProof/>
             </w:rPr>
-            <w:t>2</w:t>
+            <w:t>40</w:t>
           </w:r>
           <w:r>
             <w:rPr>
@@ -13190,7 +14101,7 @@
               <w:rFonts w:asciiTheme="minorHAnsi" w:hAnsiTheme="minorHAnsi"/>
               <w:noProof/>
             </w:rPr>
-            <w:t>34</w:t>
+            <w:t>40</w:t>
           </w:r>
           <w:r>
             <w:rPr>
@@ -13230,7 +14141,7 @@
               <w:lang w:val="es-ES" w:eastAsia="es-ES"/>
             </w:rPr>
             <w:drawing>
-              <wp:inline distT="0" distB="0" distL="0" distR="0" wp14:anchorId="403AED4C" wp14:editId="2FAE6356">
+              <wp:inline distT="0" distB="0" distL="0" distR="0" wp14:anchorId="194AADEB" wp14:editId="60FEC9D7">
                 <wp:extent cx="361315" cy="427990"/>
                 <wp:effectExtent l="0" t="0" r="635" b="0"/>
                 <wp:docPr id="34" name="0 Imagen"/>
@@ -16767,6 +17678,12 @@
 </file>
 
 <file path=customXml/item1.xml><?xml version="1.0" encoding="utf-8"?>
+<p:properties xmlns:p="http://schemas.microsoft.com/office/2006/metadata/properties" xmlns:xsi="http://www.w3.org/2001/XMLSchema-instance">
+  <documentManagement/>
+</p:properties>
+</file>
+
+<file path=customXml/item2.xml><?xml version="1.0" encoding="utf-8"?>
 <ct:contentTypeSchema xmlns:ct="http://schemas.microsoft.com/office/2006/metadata/contentType" xmlns:ma="http://schemas.microsoft.com/office/2006/metadata/properties/metaAttributes" ct:_="" ma:_="" ma:contentTypeName="Documento" ma:contentTypeID="0x010100FB9238FD839DE1458C9EF746D117716A" ma:contentTypeVersion="0" ma:contentTypeDescription="Crear nuevo documento." ma:contentTypeScope="" ma:versionID="ef525560dd58d0c6ee7dc12abc3ec8e7">
   <xsd:schema xmlns:xsd="http://www.w3.org/2001/XMLSchema" xmlns:p="http://schemas.microsoft.com/office/2006/metadata/properties" targetNamespace="http://schemas.microsoft.com/office/2006/metadata/properties" ma:root="true" ma:fieldsID="ae13a4600d56dd4d917937c2caf43faa">
     <xsd:element name="properties">
@@ -16815,12 +17732,6 @@
 </ct:contentTypeSchema>
 </file>
 
-<file path=customXml/item2.xml><?xml version="1.0" encoding="utf-8"?>
-<p:properties xmlns:p="http://schemas.microsoft.com/office/2006/metadata/properties" xmlns:xsi="http://www.w3.org/2001/XMLSchema-instance">
-  <documentManagement/>
-</p:properties>
-</file>
-
 <file path=customXml/item3.xml><?xml version="1.0" encoding="utf-8"?>
 <?mso-contentType ?>
 <FormTemplates xmlns="http://schemas.microsoft.com/sharepoint/v3/contenttype/forms">
@@ -16835,6 +17746,14 @@
 </file>
 
 <file path=customXml/itemProps1.xml><?xml version="1.0" encoding="utf-8"?>
+<ds:datastoreItem xmlns:ds="http://schemas.openxmlformats.org/officeDocument/2006/customXml" ds:itemID="{0AE57B9D-8C16-45F3-AE78-7FB156FBB563}">
+  <ds:schemaRefs>
+    <ds:schemaRef ds:uri="http://schemas.microsoft.com/office/2006/metadata/properties"/>
+  </ds:schemaRefs>
+</ds:datastoreItem>
+</file>
+
+<file path=customXml/itemProps2.xml><?xml version="1.0" encoding="utf-8"?>
 <ds:datastoreItem xmlns:ds="http://schemas.openxmlformats.org/officeDocument/2006/customXml" ds:itemID="{D1643F40-8D7C-4896-B94A-16134353C1F5}">
   <ds:schemaRefs>
     <ds:schemaRef ds:uri="http://schemas.microsoft.com/office/2006/metadata/contentType"/>
@@ -16849,14 +17768,6 @@
 </ds:datastoreItem>
 </file>
 
-<file path=customXml/itemProps2.xml><?xml version="1.0" encoding="utf-8"?>
-<ds:datastoreItem xmlns:ds="http://schemas.openxmlformats.org/officeDocument/2006/customXml" ds:itemID="{0AE57B9D-8C16-45F3-AE78-7FB156FBB563}">
-  <ds:schemaRefs>
-    <ds:schemaRef ds:uri="http://schemas.microsoft.com/office/2006/metadata/properties"/>
-  </ds:schemaRefs>
-</ds:datastoreItem>
-</file>
-
 <file path=customXml/itemProps3.xml><?xml version="1.0" encoding="utf-8"?>
 <ds:datastoreItem xmlns:ds="http://schemas.openxmlformats.org/officeDocument/2006/customXml" ds:itemID="{83EF146E-F07E-4DAF-868E-E7570F299589}">
   <ds:schemaRefs>
@@ -16866,7 +17777,7 @@
 </file>
 
 <file path=customXml/itemProps4.xml><?xml version="1.0" encoding="utf-8"?>
-<ds:datastoreItem xmlns:ds="http://schemas.openxmlformats.org/officeDocument/2006/customXml" ds:itemID="{EEF4F356-186A-4C83-B81B-607C1010543B}">
+<ds:datastoreItem xmlns:ds="http://schemas.openxmlformats.org/officeDocument/2006/customXml" ds:itemID="{AD69CF3D-814C-4072-99FE-0FB9599C8FB8}">
   <ds:schemaRefs>
     <ds:schemaRef ds:uri="http://schemas.openxmlformats.org/officeDocument/2006/bibliography"/>
   </ds:schemaRefs>

</xml_diff>